<commit_message>
Task tabeller og task-skema over estimated/used
</commit_message>
<xml_diff>
--- a/Rapport/Rapport v1.0.docx
+++ b/Rapport/Rapport v1.0.docx
@@ -1,6 +1,6 @@
 
 <file path=word/document.xml><?xml version="1.0" encoding="utf-8"?>
-<w:document xmlns:wpc="http://schemas.microsoft.com/office/word/2010/wordprocessingCanvas" xmlns:mo="http://schemas.microsoft.com/office/mac/office/2008/main" xmlns:mc="http://schemas.openxmlformats.org/markup-compatibility/2006" xmlns:mv="urn:schemas-microsoft-com:mac:vml" xmlns:o="urn:schemas-microsoft-com:office:office" xmlns:r="http://schemas.openxmlformats.org/officeDocument/2006/relationships" xmlns:m="http://schemas.openxmlformats.org/officeDocument/2006/math" xmlns:v="urn:schemas-microsoft-com:vml" xmlns:wp14="http://schemas.microsoft.com/office/word/2010/wordprocessingDrawing" xmlns:wp="http://schemas.openxmlformats.org/drawingml/2006/wordprocessingDrawing" xmlns:w10="urn:schemas-microsoft-com:office:word" xmlns:w="http://schemas.openxmlformats.org/wordprocessingml/2006/main" xmlns:w14="http://schemas.microsoft.com/office/word/2010/wordml" xmlns:w15="http://schemas.microsoft.com/office/word/2012/wordml" xmlns:wpg="http://schemas.microsoft.com/office/word/2010/wordprocessingGroup" xmlns:wpi="http://schemas.microsoft.com/office/word/2010/wordprocessingInk" xmlns:wne="http://schemas.microsoft.com/office/word/2006/wordml" xmlns:wps="http://schemas.microsoft.com/office/word/2010/wordprocessingShape" mc:Ignorable="w14 w15 wp14">
+<w:document xmlns:wpc="http://schemas.microsoft.com/office/word/2010/wordprocessingCanvas" xmlns:cx="http://schemas.microsoft.com/office/drawing/2014/chartex" xmlns:cx1="http://schemas.microsoft.com/office/drawing/2015/9/8/chartex" xmlns:cx2="http://schemas.microsoft.com/office/drawing/2015/10/21/chartex" xmlns:cx3="http://schemas.microsoft.com/office/drawing/2016/5/9/chartex" xmlns:cx4="http://schemas.microsoft.com/office/drawing/2016/5/10/chartex" xmlns:cx5="http://schemas.microsoft.com/office/drawing/2016/5/11/chartex" xmlns:cx6="http://schemas.microsoft.com/office/drawing/2016/5/12/chartex" xmlns:cx7="http://schemas.microsoft.com/office/drawing/2016/5/13/chartex" xmlns:cx8="http://schemas.microsoft.com/office/drawing/2016/5/14/chartex" xmlns:mc="http://schemas.openxmlformats.org/markup-compatibility/2006" xmlns:aink="http://schemas.microsoft.com/office/drawing/2016/ink" xmlns:am3d="http://schemas.microsoft.com/office/drawing/2017/model3d" xmlns:o="urn:schemas-microsoft-com:office:office" xmlns:r="http://schemas.openxmlformats.org/officeDocument/2006/relationships" xmlns:m="http://schemas.openxmlformats.org/officeDocument/2006/math" xmlns:v="urn:schemas-microsoft-com:vml" xmlns:wp14="http://schemas.microsoft.com/office/word/2010/wordprocessingDrawing" xmlns:wp="http://schemas.openxmlformats.org/drawingml/2006/wordprocessingDrawing" xmlns:w10="urn:schemas-microsoft-com:office:word" xmlns:w="http://schemas.openxmlformats.org/wordprocessingml/2006/main" xmlns:w14="http://schemas.microsoft.com/office/word/2010/wordml" xmlns:w15="http://schemas.microsoft.com/office/word/2012/wordml" xmlns:w16cid="http://schemas.microsoft.com/office/word/2016/wordml/cid" xmlns:w16se="http://schemas.microsoft.com/office/word/2015/wordml/symex" xmlns:wpg="http://schemas.microsoft.com/office/word/2010/wordprocessingGroup" xmlns:wpi="http://schemas.microsoft.com/office/word/2010/wordprocessingInk" xmlns:wne="http://schemas.microsoft.com/office/word/2006/wordml" xmlns:wps="http://schemas.microsoft.com/office/word/2010/wordprocessingShape" mc:Ignorable="w14 w15 w16se w16cid wp14">
   <w:body>
     <w:p/>
     <w:sdt>
@@ -11,7 +11,6 @@
           <w:docPartUnique/>
         </w:docPartObj>
       </w:sdtPr>
-      <w:sdtEndPr/>
       <w:sdtContent>
         <w:p/>
         <w:p>
@@ -192,7 +191,6 @@
                                       <w:dataBinding w:prefixMappings="xmlns:ns0='http://purl.org/dc/elements/1.1/' xmlns:ns1='http://schemas.openxmlformats.org/package/2006/metadata/core-properties' " w:xpath="/ns1:coreProperties[1]/ns0:title[1]" w:storeItemID="{6C3C8BC8-F283-45AE-878A-BAB7291924A1}"/>
                                       <w:text/>
                                     </w:sdtPr>
-                                    <w:sdtEndPr/>
                                     <w:sdtContent>
                                       <w:r>
                                         <w:rPr>
@@ -213,13 +211,23 @@
                                       <w:szCs w:val="72"/>
                                     </w:rPr>
                                   </w:pPr>
+                                  <w:proofErr w:type="spellStart"/>
                                   <w:r>
                                     <w:rPr>
                                       <w:color w:val="FFFFFF" w:themeColor="background1"/>
                                       <w:sz w:val="72"/>
                                       <w:szCs w:val="72"/>
                                     </w:rPr>
-                                    <w:t>TheNext Platform</w:t>
+                                    <w:t>TheNext</w:t>
+                                  </w:r>
+                                  <w:proofErr w:type="spellEnd"/>
+                                  <w:r>
+                                    <w:rPr>
+                                      <w:color w:val="FFFFFF" w:themeColor="background1"/>
+                                      <w:sz w:val="72"/>
+                                      <w:szCs w:val="72"/>
+                                    </w:rPr>
+                                    <w:t xml:space="preserve"> Platform</w:t>
                                   </w:r>
                                 </w:p>
                               </w:txbxContent>
@@ -348,9 +356,9 @@
               </mc:Choice>
               <mc:Fallback>
                 <w:pict>
-                  <v:group w14:anchorId="4446602D" id="Gruppe 125" o:spid="_x0000_s1026" style="position:absolute;margin-left:0;margin-top:0;width:540pt;height:556.55pt;z-index:-251657216;mso-width-percent:1154;mso-height-percent:670;mso-top-percent:45;mso-position-horizontal:center;mso-position-horizontal-relative:margin;mso-position-vertical-relative:page;mso-width-percent:1154;mso-height-percent:670;mso-top-percent:45;mso-width-relative:margin" coordsize="5561330,5404485" o:gfxdata="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">
+                  <v:group w14:anchorId="4446602D" id="Gruppe 125" o:spid="_x0000_s1026" style="position:absolute;margin-left:0;margin-top:0;width:540pt;height:556.55pt;z-index:-251657216;mso-width-percent:1154;mso-height-percent:670;mso-top-percent:45;mso-position-horizontal:center;mso-position-horizontal-relative:margin;mso-position-vertical-relative:page;mso-width-percent:1154;mso-height-percent:670;mso-top-percent:45;mso-width-relative:margin" coordsize="55613,54044" o:gfxdata="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">
                     <o:lock v:ext="edit" aspectratio="t"/>
-                    <v:shape id="Kombinationstegning 10" o:spid="_x0000_s1027" style="position:absolute;width:5557520;height:5404485;visibility:visible;mso-wrap-style:square;v-text-anchor:bottom" coordsize="720,700" o:spt="100" o:gfxdata="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" adj="-11796480,,5400" path="m0,0c0,644,,644,,644,23,650,62,658,113,665,250,685,476,700,720,644,720,617,720,617,720,617,720,,720,,720,,,,,,,0e" fillcolor="#4f6d5c [2994]" stroked="f">
+                    <v:shape id="Kombinationstegning 10" o:spid="_x0000_s1027" style="position:absolute;width:55575;height:54044;visibility:visible;mso-wrap-style:square;v-text-anchor:bottom" coordsize="720,700" o:spt="100" o:gfxdata="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" adj="-11796480,,5400" path="m,c,644,,644,,644v23,6,62,14,113,21c250,685,476,700,720,644v,-27,,-27,,-27c720,,720,,720,,,,,,,e" fillcolor="#4f6d5c [2994]" stroked="f">
                       <v:fill color2="#2b3b32 [2018]" rotate="t" colors="0 #607a6b;.5 #4a6757;1 #344e40" focus="100%" type="gradient">
                         <o:fill v:ext="view" type="gradientUnscaled"/>
                       </v:fill>
@@ -381,7 +389,6 @@
                                 <w:dataBinding w:prefixMappings="xmlns:ns0='http://purl.org/dc/elements/1.1/' xmlns:ns1='http://schemas.openxmlformats.org/package/2006/metadata/core-properties' " w:xpath="/ns1:coreProperties[1]/ns0:title[1]" w:storeItemID="{6C3C8BC8-F283-45AE-878A-BAB7291924A1}"/>
                                 <w:text/>
                               </w:sdtPr>
-                              <w:sdtEndPr/>
                               <w:sdtContent>
                                 <w:r>
                                   <w:rPr>
@@ -424,7 +431,7 @@
                         </w:txbxContent>
                       </v:textbox>
                     </v:shape>
-                    <v:shape id="Kombinationstegning 11" o:spid="_x0000_s1028" style="position:absolute;left:876300;top:4769783;width:4685030;height:509905;visibility:visible;mso-wrap-style:square;v-text-anchor:bottom" coordsize="607,66" o:gfxdata="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" path="m607,0c450,44,300,57,176,57,109,57,49,53,,48,66,58,152,66,251,66,358,66,480,56,607,27,607,,607,,607,0e" fillcolor="white [3212]" stroked="f">
+                    <v:shape id="Kombinationstegning 11" o:spid="_x0000_s1028" style="position:absolute;left:8763;top:47697;width:46850;height:5099;visibility:visible;mso-wrap-style:square;v-text-anchor:bottom" coordsize="607,66" o:gfxdata="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" path="m607,c450,44,300,57,176,57,109,57,49,53,,48,66,58,152,66,251,66,358,66,480,56,607,27,607,,607,,607,e" fillcolor="white [3212]" stroked="f">
                       <v:fill opacity="19789f"/>
                       <v:path arrowok="t" o:connecttype="custom" o:connectlocs="4685030,0;1358427,440373;0,370840;1937302,509905;4685030,208598;4685030,0" o:connectangles="0,0,0,0,0,0"/>
                     </v:shape>
@@ -521,11 +528,11 @@
               </mc:Choice>
               <mc:Fallback>
                 <w:pict>
-                  <v:shapetype w14:anchorId="0A98B2F7" id="_x0000_t202" coordsize="21600,21600" o:spt="202" path="m0,0l0,21600,21600,21600,21600,0xe">
+                  <v:shapetype w14:anchorId="0A98B2F7" id="_x0000_t202" coordsize="21600,21600" o:spt="202" path="m,l,21600r21600,l21600,xe">
                     <v:stroke joinstyle="miter"/>
                     <v:path gradientshapeok="t" o:connecttype="rect"/>
                   </v:shapetype>
-                  <v:shape id="Tekstfelt 128" o:spid="_x0000_s1029" type="#_x0000_t202" style="position:absolute;margin-left:0;margin-top:0;width:556.1pt;height:16.5pt;z-index:251662336;visibility:visible;mso-wrap-style:square;mso-width-percent:1154;mso-height-percent:0;mso-wrap-distance-left:9pt;mso-wrap-distance-top:0;mso-wrap-distance-right:9pt;mso-wrap-distance-bottom:0;mso-position-horizontal:center;mso-position-horizontal-relative:page;mso-position-vertical:bottom;mso-position-vertical-relative:margin;mso-width-percent:1154;mso-height-percent:0;mso-width-relative:margin;mso-height-relative:margin;v-text-anchor:bottom" o:gfxdata="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" filled="f" stroked="f" strokeweight=".5pt">
+                  <v:shape id="Tekstfelt 128" o:spid="_x0000_s1029" type="#_x0000_t202" style="position:absolute;margin-left:0;margin-top:0;width:556.1pt;height:16.5pt;z-index:251662336;visibility:visible;mso-wrap-style:square;mso-width-percent:1154;mso-height-percent:0;mso-wrap-distance-left:9pt;mso-wrap-distance-top:0;mso-wrap-distance-right:9pt;mso-wrap-distance-bottom:0;mso-position-horizontal:center;mso-position-horizontal-relative:page;mso-position-vertical:bottom;mso-position-vertical-relative:margin;mso-width-percent:1154;mso-height-percent:0;mso-width-relative:margin;mso-height-relative:margin;v-text-anchor:bottom" o:gfxdata="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" filled="f" stroked="f" strokeweight=".5pt">
                     <v:textbox style="mso-fit-shape-to-text:t" inset="1in,0,86.4pt,0">
                       <w:txbxContent>
                         <w:p>
@@ -624,7 +631,6 @@
                                   <w:dataBinding w:prefixMappings="xmlns:ns0='http://purl.org/dc/elements/1.1/' xmlns:ns1='http://schemas.openxmlformats.org/package/2006/metadata/core-properties' " w:xpath="/ns1:coreProperties[1]/ns0:subject[1]" w:storeItemID="{6C3C8BC8-F283-45AE-878A-BAB7291924A1}"/>
                                   <w:text/>
                                 </w:sdtPr>
-                                <w:sdtEndPr/>
                                 <w:sdtContent>
                                   <w:p>
                                     <w:pPr>
@@ -663,7 +669,6 @@
                                   <w:dataBinding w:prefixMappings="xmlns:ns0='http://purl.org/dc/elements/1.1/' xmlns:ns1='http://schemas.openxmlformats.org/package/2006/metadata/core-properties' " w:xpath="/ns1:coreProperties[1]/ns0:creator[1]" w:storeItemID="{6C3C8BC8-F283-45AE-878A-BAB7291924A1}"/>
                                   <w:text/>
                                 </w:sdtPr>
-                                <w:sdtEndPr/>
                                 <w:sdtContent>
                                   <w:p>
                                     <w:pPr>
@@ -710,7 +715,7 @@
               </mc:Choice>
               <mc:Fallback>
                 <w:pict>
-                  <v:shape w14:anchorId="39E0D150" id="Tekstfelt 129" o:spid="_x0000_s1030" type="#_x0000_t202" style="position:absolute;margin-left:0;margin-top:0;width:556.1pt;height:38.25pt;z-index:251661312;visibility:visible;mso-wrap-style:square;mso-width-percent:1154;mso-height-percent:0;mso-top-percent:790;mso-wrap-distance-left:9pt;mso-wrap-distance-top:0;mso-wrap-distance-right:9pt;mso-wrap-distance-bottom:0;mso-position-horizontal:center;mso-position-horizontal-relative:page;mso-position-vertical-relative:page;mso-width-percent:1154;mso-height-percent:0;mso-top-percent:790;mso-width-relative:margin;mso-height-relative:margin;v-text-anchor:top" o:gfxdata="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" filled="f" stroked="f" strokeweight=".5pt">
+                  <v:shape w14:anchorId="39E0D150" id="Tekstfelt 129" o:spid="_x0000_s1030" type="#_x0000_t202" style="position:absolute;margin-left:0;margin-top:0;width:556.1pt;height:38.25pt;z-index:251661312;visibility:visible;mso-wrap-style:square;mso-width-percent:1154;mso-height-percent:0;mso-top-percent:790;mso-wrap-distance-left:9pt;mso-wrap-distance-top:0;mso-wrap-distance-right:9pt;mso-wrap-distance-bottom:0;mso-position-horizontal:center;mso-position-horizontal-relative:page;mso-position-vertical-relative:page;mso-width-percent:1154;mso-height-percent:0;mso-top-percent:790;mso-width-relative:margin;mso-height-relative:margin;v-text-anchor:top" o:gfxdata="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" filled="f" stroked="f" strokeweight=".5pt">
                     <v:textbox style="mso-fit-shape-to-text:t" inset="1in,0,86.4pt,0">
                       <w:txbxContent>
                         <w:sdt>
@@ -727,7 +732,6 @@
                             <w:dataBinding w:prefixMappings="xmlns:ns0='http://purl.org/dc/elements/1.1/' xmlns:ns1='http://schemas.openxmlformats.org/package/2006/metadata/core-properties' " w:xpath="/ns1:coreProperties[1]/ns0:subject[1]" w:storeItemID="{6C3C8BC8-F283-45AE-878A-BAB7291924A1}"/>
                             <w:text/>
                           </w:sdtPr>
-                          <w:sdtEndPr/>
                           <w:sdtContent>
                             <w:p>
                               <w:pPr>
@@ -766,7 +770,6 @@
                             <w:dataBinding w:prefixMappings="xmlns:ns0='http://purl.org/dc/elements/1.1/' xmlns:ns1='http://schemas.openxmlformats.org/package/2006/metadata/core-properties' " w:xpath="/ns1:coreProperties[1]/ns0:creator[1]" w:storeItemID="{6C3C8BC8-F283-45AE-878A-BAB7291924A1}"/>
                             <w:text/>
                           </w:sdtPr>
-                          <w:sdtEndPr/>
                           <w:sdtContent>
                             <w:p>
                               <w:pPr>
@@ -885,7 +888,6 @@
                                     <w:calendar w:val="gregorian"/>
                                   </w:date>
                                 </w:sdtPr>
-                                <w:sdtEndPr/>
                                 <w:sdtContent>
                                   <w:p>
                                     <w:pPr>
@@ -930,8 +932,7 @@
               </mc:Choice>
               <mc:Fallback>
                 <w:pict>
-                  <v:rect w14:anchorId="7CECF08B" id="Rektangel 130" o:spid="_x0000_s1031" style="position:absolute;margin-left:-4.4pt;margin-top:0;width:46.8pt;height:77.75pt;z-index:251660288;visibility:visible;mso-wrap-style:square;mso-width-percent:76;mso-height-percent:98;mso-top-percent:23;mso-wrap-distance-left:9pt;mso-wrap-distance-top:0;mso-wrap-distance-right:9pt;mso-wrap-distance-bottom:0;mso-position-horizontal:right;mso-position-horizontal-relative:margin;mso-position-vertical-relative:page;mso-width-percent:76;mso-height-percent:98;mso-top-percent:23;mso-width-relative:page;mso-height-relative:page;v-text-anchor:bottom" o:gfxdata="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" fillcolor="#549e39 [3204]" stroked="f" strokeweight="1pt">
-                    <v:path arrowok="t"/>
+                  <v:rect w14:anchorId="7CECF08B" id="Rektangel 130" o:spid="_x0000_s1031" style="position:absolute;margin-left:-4.4pt;margin-top:0;width:46.8pt;height:77.75pt;z-index:251660288;visibility:visible;mso-wrap-style:square;mso-width-percent:76;mso-height-percent:98;mso-top-percent:23;mso-wrap-distance-left:9pt;mso-wrap-distance-top:0;mso-wrap-distance-right:9pt;mso-wrap-distance-bottom:0;mso-position-horizontal:right;mso-position-horizontal-relative:margin;mso-position-vertical-relative:page;mso-width-percent:76;mso-height-percent:98;mso-top-percent:23;mso-width-relative:page;mso-height-relative:page;v-text-anchor:bottom" o:gfxdata="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" fillcolor="#549e39 [3204]" stroked="f" strokeweight="1pt">
                     <o:lock v:ext="edit" aspectratio="t"/>
                     <v:textbox inset="3.6pt,,3.6pt">
                       <w:txbxContent>
@@ -953,7 +954,6 @@
                               <w:calendar w:val="gregorian"/>
                             </w:date>
                           </w:sdtPr>
-                          <w:sdtEndPr/>
                           <w:sdtContent>
                             <w:p>
                               <w:pPr>
@@ -1057,7 +1057,7 @@
           <w:hyperlink w:anchor="_Toc529393452" w:history="1">
             <w:r>
               <w:rPr>
-                <w:rStyle w:val="Llink"/>
+                <w:rStyle w:val="Hyperlink"/>
                 <w:noProof/>
               </w:rPr>
               <w:t>Introduktion</w:t>
@@ -1128,7 +1128,7 @@
           <w:hyperlink w:anchor="_Toc529393453" w:history="1">
             <w:r>
               <w:rPr>
-                <w:rStyle w:val="Llink"/>
+                <w:rStyle w:val="Hyperlink"/>
                 <w:noProof/>
               </w:rPr>
               <w:t>Opsætning</w:t>
@@ -1199,7 +1199,7 @@
           <w:hyperlink w:anchor="_Toc529393454" w:history="1">
             <w:r>
               <w:rPr>
-                <w:rStyle w:val="Llink"/>
+                <w:rStyle w:val="Hyperlink"/>
                 <w:noProof/>
               </w:rPr>
               <w:t>Rollefordeling og ansvarsområder*</w:t>
@@ -1270,7 +1270,7 @@
           <w:hyperlink w:anchor="_Toc529393455" w:history="1">
             <w:r>
               <w:rPr>
-                <w:rStyle w:val="Llink"/>
+                <w:rStyle w:val="Hyperlink"/>
                 <w:noProof/>
               </w:rPr>
               <w:t>Arbejdsmiljø</w:t>
@@ -1341,7 +1341,7 @@
           <w:hyperlink w:anchor="_Toc529393456" w:history="1">
             <w:r>
               <w:rPr>
-                <w:rStyle w:val="Llink"/>
+                <w:rStyle w:val="Hyperlink"/>
                 <w:noProof/>
               </w:rPr>
               <w:t>Coding standards</w:t>
@@ -1412,7 +1412,7 @@
           <w:hyperlink w:anchor="_Toc529393457" w:history="1">
             <w:r>
               <w:rPr>
-                <w:rStyle w:val="Llink"/>
+                <w:rStyle w:val="Hyperlink"/>
                 <w:noProof/>
               </w:rPr>
               <w:t>Patterns</w:t>
@@ -1483,7 +1483,7 @@
           <w:hyperlink w:anchor="_Toc529393458" w:history="1">
             <w:r>
               <w:rPr>
-                <w:rStyle w:val="Llink"/>
+                <w:rStyle w:val="Hyperlink"/>
                 <w:noProof/>
               </w:rPr>
               <w:t>Udviklingsmodel</w:t>
@@ -1554,7 +1554,7 @@
           <w:hyperlink w:anchor="_Toc529393459" w:history="1">
             <w:r>
               <w:rPr>
-                <w:rStyle w:val="Llink"/>
+                <w:rStyle w:val="Hyperlink"/>
                 <w:noProof/>
               </w:rPr>
               <w:t>Argumentation</w:t>
@@ -1625,7 +1625,7 @@
           <w:hyperlink w:anchor="_Toc529393460" w:history="1">
             <w:r>
               <w:rPr>
-                <w:rStyle w:val="Llink"/>
+                <w:rStyle w:val="Hyperlink"/>
                 <w:noProof/>
               </w:rPr>
               <w:t>Retningslinjer for udviklingsmodellen</w:t>
@@ -1696,7 +1696,7 @@
           <w:hyperlink w:anchor="_Toc529393461" w:history="1">
             <w:r>
               <w:rPr>
-                <w:rStyle w:val="Llink"/>
+                <w:rStyle w:val="Hyperlink"/>
                 <w:noProof/>
               </w:rPr>
               <w:t>Analyse</w:t>
@@ -1767,7 +1767,7 @@
           <w:hyperlink w:anchor="_Toc529393462" w:history="1">
             <w:r>
               <w:rPr>
-                <w:rStyle w:val="Llink"/>
+                <w:rStyle w:val="Hyperlink"/>
                 <w:noProof/>
               </w:rPr>
               <w:t>Kunden</w:t>
@@ -1838,7 +1838,7 @@
           <w:hyperlink w:anchor="_Toc529393463" w:history="1">
             <w:r>
               <w:rPr>
-                <w:rStyle w:val="Llink"/>
+                <w:rStyle w:val="Hyperlink"/>
                 <w:noProof/>
               </w:rPr>
               <w:t>Kundekontrakt</w:t>
@@ -1909,7 +1909,7 @@
           <w:hyperlink w:anchor="_Toc529393464" w:history="1">
             <w:r>
               <w:rPr>
-                <w:rStyle w:val="Llink"/>
+                <w:rStyle w:val="Hyperlink"/>
                 <w:noProof/>
               </w:rPr>
               <w:t>Interessentanalyse</w:t>
@@ -1980,7 +1980,7 @@
           <w:hyperlink w:anchor="_Toc529393465" w:history="1">
             <w:r>
               <w:rPr>
-                <w:rStyle w:val="Llink"/>
+                <w:rStyle w:val="Hyperlink"/>
                 <w:noProof/>
               </w:rPr>
               <w:t>Kravspecifikation</w:t>
@@ -2051,7 +2051,7 @@
           <w:hyperlink w:anchor="_Toc529393466" w:history="1">
             <w:r>
               <w:rPr>
-                <w:rStyle w:val="Llink"/>
+                <w:rStyle w:val="Hyperlink"/>
                 <w:noProof/>
               </w:rPr>
               <w:t>Scope</w:t>
@@ -2122,7 +2122,7 @@
           <w:hyperlink w:anchor="_Toc529393467" w:history="1">
             <w:r>
               <w:rPr>
-                <w:rStyle w:val="Llink"/>
+                <w:rStyle w:val="Hyperlink"/>
                 <w:noProof/>
               </w:rPr>
               <w:t>User storys</w:t>
@@ -2193,7 +2193,7 @@
           <w:hyperlink w:anchor="_Toc529393468" w:history="1">
             <w:r>
               <w:rPr>
-                <w:rStyle w:val="Llink"/>
+                <w:rStyle w:val="Hyperlink"/>
                 <w:noProof/>
               </w:rPr>
               <w:t>(Gantt-chart)</w:t>
@@ -2264,7 +2264,7 @@
           <w:hyperlink w:anchor="_Toc529393469" w:history="1">
             <w:r>
               <w:rPr>
-                <w:rStyle w:val="Llink"/>
+                <w:rStyle w:val="Hyperlink"/>
                 <w:noProof/>
               </w:rPr>
               <w:t>(Metrics &amp; Function points)</w:t>
@@ -2335,7 +2335,7 @@
           <w:hyperlink w:anchor="_Toc529393470" w:history="1">
             <w:r>
               <w:rPr>
-                <w:rStyle w:val="Llink"/>
+                <w:rStyle w:val="Hyperlink"/>
                 <w:noProof/>
               </w:rPr>
               <w:t>Iteration 1</w:t>
@@ -2406,7 +2406,7 @@
           <w:hyperlink w:anchor="_Toc529393471" w:history="1">
             <w:r>
               <w:rPr>
-                <w:rStyle w:val="Llink"/>
+                <w:rStyle w:val="Hyperlink"/>
                 <w:noProof/>
               </w:rPr>
               <w:t>Burndown chart 1</w:t>
@@ -2477,7 +2477,7 @@
           <w:hyperlink w:anchor="_Toc529393472" w:history="1">
             <w:r>
               <w:rPr>
-                <w:rStyle w:val="Llink"/>
+                <w:rStyle w:val="Hyperlink"/>
                 <w:noProof/>
               </w:rPr>
               <w:t>Iteration 2</w:t>
@@ -2548,7 +2548,7 @@
           <w:hyperlink w:anchor="_Toc529393473" w:history="1">
             <w:r>
               <w:rPr>
-                <w:rStyle w:val="Llink"/>
+                <w:rStyle w:val="Hyperlink"/>
                 <w:noProof/>
               </w:rPr>
               <w:t>Burndown chart 2</w:t>
@@ -2619,7 +2619,7 @@
           <w:hyperlink w:anchor="_Toc529393474" w:history="1">
             <w:r>
               <w:rPr>
-                <w:rStyle w:val="Llink"/>
+                <w:rStyle w:val="Hyperlink"/>
                 <w:noProof/>
               </w:rPr>
               <w:t>Iteration 3</w:t>
@@ -2690,7 +2690,7 @@
           <w:hyperlink w:anchor="_Toc529393475" w:history="1">
             <w:r>
               <w:rPr>
-                <w:rStyle w:val="Llink"/>
+                <w:rStyle w:val="Hyperlink"/>
                 <w:noProof/>
               </w:rPr>
               <w:t>Burndown chart 3</w:t>
@@ -2761,7 +2761,7 @@
           <w:hyperlink w:anchor="_Toc529393476" w:history="1">
             <w:r>
               <w:rPr>
-                <w:rStyle w:val="Llink"/>
+                <w:rStyle w:val="Hyperlink"/>
                 <w:noProof/>
               </w:rPr>
               <w:t>Konklusion</w:t>
@@ -2832,7 +2832,7 @@
           <w:hyperlink w:anchor="_Toc529393477" w:history="1">
             <w:r>
               <w:rPr>
-                <w:rStyle w:val="Llink"/>
+                <w:rStyle w:val="Hyperlink"/>
                 <w:noProof/>
               </w:rPr>
               <w:t>Bilag</w:t>
@@ -3125,7 +3125,7 @@
     <w:p/>
     <w:tbl>
       <w:tblPr>
-        <w:tblStyle w:val="Gittertabel4-markeringsfarve1"/>
+        <w:tblStyle w:val="Gittertabel4-farve1"/>
         <w:tblW w:w="0" w:type="auto"/>
         <w:tblLook w:val="04A0" w:firstRow="1" w:lastRow="0" w:firstColumn="1" w:lastColumn="0" w:noHBand="0" w:noVBand="1"/>
       </w:tblPr>
@@ -3427,52 +3427,2624 @@
     </w:tbl>
     <w:p/>
     <w:p>
+      <w:r>
+        <w:br w:type="page"/>
+      </w:r>
+    </w:p>
+    <w:p>
       <w:pPr>
         <w:pStyle w:val="Overskrift2"/>
       </w:pPr>
-      <w:bookmarkStart w:id="16" w:name="_Toc529393468"/>
-      <w:r>
-        <w:t>(Gantt-chart)</w:t>
-      </w:r>
-      <w:bookmarkEnd w:id="16"/>
+      <w:r>
+        <w:lastRenderedPageBreak/>
+        <w:t>Tasks</w:t>
+      </w:r>
     </w:p>
+    <w:p>
+      <w:pPr>
+        <w:rPr>
+          <w:i/>
+        </w:rPr>
+      </w:pPr>
+      <w:r>
+        <w:rPr>
+          <w:i/>
+        </w:rPr>
+        <w:t>Af Casper</w:t>
+      </w:r>
+    </w:p>
+    <w:p>
+      <w:r>
+        <w:t xml:space="preserve">Ud fra vores user storys vil vi nedbryde hvert enkelt i flere tasks. Vores tasks er de opgaver, som vi vil arbejde ud fra i et sprint. Disse tasks </w:t>
+      </w:r>
+      <w:r>
+        <w:t>vil blive estimeret ud fra to planlægningsteknikker</w:t>
+      </w:r>
+      <w:r>
+        <w:rPr>
+          <w:i/>
+        </w:rPr>
+        <w:t xml:space="preserve">: </w:t>
+      </w:r>
+      <w:proofErr w:type="spellStart"/>
+      <w:r>
+        <w:rPr>
+          <w:i/>
+        </w:rPr>
+        <w:t>three</w:t>
+      </w:r>
+      <w:proofErr w:type="spellEnd"/>
+      <w:r>
+        <w:rPr>
+          <w:i/>
+        </w:rPr>
+        <w:t xml:space="preserve"> point </w:t>
+      </w:r>
+      <w:proofErr w:type="spellStart"/>
+      <w:r>
+        <w:rPr>
+          <w:i/>
+        </w:rPr>
+        <w:t>value</w:t>
+      </w:r>
+      <w:proofErr w:type="spellEnd"/>
+      <w:r>
+        <w:rPr>
+          <w:i/>
+        </w:rPr>
+        <w:t xml:space="preserve"> </w:t>
+      </w:r>
+      <w:proofErr w:type="spellStart"/>
+      <w:r>
+        <w:rPr>
+          <w:i/>
+        </w:rPr>
+        <w:t>estimating</w:t>
+      </w:r>
+      <w:proofErr w:type="spellEnd"/>
+      <w:r>
+        <w:t xml:space="preserve"> og </w:t>
+      </w:r>
+      <w:r>
+        <w:rPr>
+          <w:i/>
+        </w:rPr>
+        <w:t>planning poker</w:t>
+      </w:r>
+      <w:r>
+        <w:t>.</w:t>
+      </w:r>
+    </w:p>
+    <w:p>
+      <w:r>
+        <w:t xml:space="preserve">Herunder en opstilling af tabeller, som hver indeholder en user story, dennes tasks, og en </w:t>
+      </w:r>
+      <w:proofErr w:type="spellStart"/>
+      <w:r>
+        <w:t>three</w:t>
+      </w:r>
+      <w:proofErr w:type="spellEnd"/>
+      <w:r>
+        <w:t xml:space="preserve"> point </w:t>
+      </w:r>
+      <w:proofErr w:type="spellStart"/>
+      <w:r>
+        <w:t>value</w:t>
+      </w:r>
+      <w:proofErr w:type="spellEnd"/>
+      <w:r>
+        <w:t xml:space="preserve"> og planning poker estimering ud fra:</w:t>
+      </w:r>
+    </w:p>
+    <w:p>
+      <w:pPr>
+        <w:pStyle w:val="Overskrift3"/>
+      </w:pPr>
+      <w:r>
+        <w:t>US01</w:t>
+      </w:r>
+    </w:p>
+    <w:tbl>
+      <w:tblPr>
+        <w:tblStyle w:val="Gittertabel5-mrk-farve1"/>
+        <w:tblW w:w="0" w:type="auto"/>
+        <w:tblLook w:val="04A0" w:firstRow="1" w:lastRow="0" w:firstColumn="1" w:lastColumn="0" w:noHBand="0" w:noVBand="1"/>
+      </w:tblPr>
+      <w:tblGrid>
+        <w:gridCol w:w="1218"/>
+        <w:gridCol w:w="2858"/>
+        <w:gridCol w:w="1896"/>
+        <w:gridCol w:w="1941"/>
+        <w:gridCol w:w="1715"/>
+      </w:tblGrid>
+      <w:tr>
+        <w:trPr>
+          <w:cnfStyle w:val="100000000000" w:firstRow="1" w:lastRow="0" w:firstColumn="0" w:lastColumn="0" w:oddVBand="0" w:evenVBand="0" w:oddHBand="0" w:evenHBand="0" w:firstRowFirstColumn="0" w:firstRowLastColumn="0" w:lastRowFirstColumn="0" w:lastRowLastColumn="0"/>
+        </w:trPr>
+        <w:tc>
+          <w:tcPr>
+            <w:cnfStyle w:val="001000000000" w:firstRow="0" w:lastRow="0" w:firstColumn="1" w:lastColumn="0" w:oddVBand="0" w:evenVBand="0" w:oddHBand="0" w:evenHBand="0" w:firstRowFirstColumn="0" w:firstRowLastColumn="0" w:lastRowFirstColumn="0" w:lastRowLastColumn="0"/>
+            <w:tcW w:w="1218" w:type="dxa"/>
+          </w:tcPr>
+          <w:p>
+            <w:r>
+              <w:t>ID:   US01</w:t>
+            </w:r>
+          </w:p>
+        </w:tc>
+        <w:tc>
+          <w:tcPr>
+            <w:tcW w:w="2858" w:type="dxa"/>
+          </w:tcPr>
+          <w:p>
+            <w:pPr>
+              <w:cnfStyle w:val="100000000000" w:firstRow="1" w:lastRow="0" w:firstColumn="0" w:lastColumn="0" w:oddVBand="0" w:evenVBand="0" w:oddHBand="0" w:evenHBand="0" w:firstRowFirstColumn="0" w:firstRowLastColumn="0" w:lastRowFirstColumn="0" w:lastRowLastColumn="0"/>
+            </w:pPr>
+            <w:r>
+              <w:t>User Story: Som kunde skal jeg kunne oprette en bruger.</w:t>
+            </w:r>
+          </w:p>
+        </w:tc>
+        <w:tc>
+          <w:tcPr>
+            <w:tcW w:w="1896" w:type="dxa"/>
+          </w:tcPr>
+          <w:p>
+            <w:pPr>
+              <w:cnfStyle w:val="100000000000" w:firstRow="1" w:lastRow="0" w:firstColumn="0" w:lastColumn="0" w:oddVBand="0" w:evenVBand="0" w:oddHBand="0" w:evenHBand="0" w:firstRowFirstColumn="0" w:firstRowLastColumn="0" w:lastRowFirstColumn="0" w:lastRowLastColumn="0"/>
+            </w:pPr>
+            <w:r>
+              <w:t xml:space="preserve">Three point </w:t>
+            </w:r>
+            <w:proofErr w:type="spellStart"/>
+            <w:r>
+              <w:t>value</w:t>
+            </w:r>
+            <w:proofErr w:type="spellEnd"/>
+            <w:r>
+              <w:t xml:space="preserve"> (timer)</w:t>
+            </w:r>
+          </w:p>
+        </w:tc>
+        <w:tc>
+          <w:tcPr>
+            <w:tcW w:w="1941" w:type="dxa"/>
+          </w:tcPr>
+          <w:p>
+            <w:pPr>
+              <w:cnfStyle w:val="100000000000" w:firstRow="1" w:lastRow="0" w:firstColumn="0" w:lastColumn="0" w:oddVBand="0" w:evenVBand="0" w:oddHBand="0" w:evenHBand="0" w:firstRowFirstColumn="0" w:firstRowLastColumn="0" w:lastRowFirstColumn="0" w:lastRowLastColumn="0"/>
+            </w:pPr>
+            <w:r>
+              <w:t>Planning poker (timer)</w:t>
+            </w:r>
+          </w:p>
+        </w:tc>
+        <w:tc>
+          <w:tcPr>
+            <w:tcW w:w="1715" w:type="dxa"/>
+          </w:tcPr>
+          <w:p>
+            <w:pPr>
+              <w:cnfStyle w:val="100000000000" w:firstRow="1" w:lastRow="0" w:firstColumn="0" w:lastColumn="0" w:oddVBand="0" w:evenVBand="0" w:oddHBand="0" w:evenHBand="0" w:firstRowFirstColumn="0" w:firstRowLastColumn="0" w:lastRowFirstColumn="0" w:lastRowLastColumn="0"/>
+            </w:pPr>
+            <w:r>
+              <w:t>Estimeret produkt ((TPV+</w:t>
+            </w:r>
+            <w:proofErr w:type="gramStart"/>
+            <w:r>
+              <w:t>PP)/</w:t>
+            </w:r>
+            <w:proofErr w:type="gramEnd"/>
+            <w:r>
+              <w:t>2)</w:t>
+            </w:r>
+          </w:p>
+        </w:tc>
+      </w:tr>
+      <w:tr>
+        <w:trPr>
+          <w:cnfStyle w:val="000000100000" w:firstRow="0" w:lastRow="0" w:firstColumn="0" w:lastColumn="0" w:oddVBand="0" w:evenVBand="0" w:oddHBand="1" w:evenHBand="0" w:firstRowFirstColumn="0" w:firstRowLastColumn="0" w:lastRowFirstColumn="0" w:lastRowLastColumn="0"/>
+        </w:trPr>
+        <w:tc>
+          <w:tcPr>
+            <w:cnfStyle w:val="001000000000" w:firstRow="0" w:lastRow="0" w:firstColumn="1" w:lastColumn="0" w:oddVBand="0" w:evenVBand="0" w:oddHBand="0" w:evenHBand="0" w:firstRowFirstColumn="0" w:firstRowLastColumn="0" w:lastRowFirstColumn="0" w:lastRowLastColumn="0"/>
+            <w:tcW w:w="1218" w:type="dxa"/>
+          </w:tcPr>
+          <w:p>
+            <w:r>
+              <w:t>US01.1</w:t>
+            </w:r>
+          </w:p>
+        </w:tc>
+        <w:tc>
+          <w:tcPr>
+            <w:tcW w:w="2858" w:type="dxa"/>
+          </w:tcPr>
+          <w:p>
+            <w:pPr>
+              <w:cnfStyle w:val="000000100000" w:firstRow="0" w:lastRow="0" w:firstColumn="0" w:lastColumn="0" w:oddVBand="0" w:evenVBand="0" w:oddHBand="1" w:evenHBand="0" w:firstRowFirstColumn="0" w:firstRowLastColumn="0" w:lastRowFirstColumn="0" w:lastRowLastColumn="0"/>
+            </w:pPr>
+            <w:r>
+              <w:t>Firma-, bruger- og tilbudstabel oprettes i databasen.</w:t>
+            </w:r>
+          </w:p>
+        </w:tc>
+        <w:tc>
+          <w:tcPr>
+            <w:tcW w:w="1896" w:type="dxa"/>
+          </w:tcPr>
+          <w:p>
+            <w:pPr>
+              <w:jc w:val="center"/>
+              <w:cnfStyle w:val="000000100000" w:firstRow="0" w:lastRow="0" w:firstColumn="0" w:lastColumn="0" w:oddVBand="0" w:evenVBand="0" w:oddHBand="1" w:evenHBand="0" w:firstRowFirstColumn="0" w:firstRowLastColumn="0" w:lastRowFirstColumn="0" w:lastRowLastColumn="0"/>
+            </w:pPr>
+            <w:r>
+              <w:t>1</w:t>
+            </w:r>
+          </w:p>
+        </w:tc>
+        <w:tc>
+          <w:tcPr>
+            <w:tcW w:w="1941" w:type="dxa"/>
+          </w:tcPr>
+          <w:p>
+            <w:pPr>
+              <w:cnfStyle w:val="000000100000" w:firstRow="0" w:lastRow="0" w:firstColumn="0" w:lastColumn="0" w:oddVBand="0" w:evenVBand="0" w:oddHBand="1" w:evenHBand="0" w:firstRowFirstColumn="0" w:firstRowLastColumn="0" w:lastRowFirstColumn="0" w:lastRowLastColumn="0"/>
+            </w:pPr>
+          </w:p>
+        </w:tc>
+        <w:tc>
+          <w:tcPr>
+            <w:tcW w:w="1715" w:type="dxa"/>
+          </w:tcPr>
+          <w:p>
+            <w:pPr>
+              <w:cnfStyle w:val="000000100000" w:firstRow="0" w:lastRow="0" w:firstColumn="0" w:lastColumn="0" w:oddVBand="0" w:evenVBand="0" w:oddHBand="1" w:evenHBand="0" w:firstRowFirstColumn="0" w:firstRowLastColumn="0" w:lastRowFirstColumn="0" w:lastRowLastColumn="0"/>
+            </w:pPr>
+          </w:p>
+        </w:tc>
+      </w:tr>
+      <w:tr>
+        <w:tc>
+          <w:tcPr>
+            <w:cnfStyle w:val="001000000000" w:firstRow="0" w:lastRow="0" w:firstColumn="1" w:lastColumn="0" w:oddVBand="0" w:evenVBand="0" w:oddHBand="0" w:evenHBand="0" w:firstRowFirstColumn="0" w:firstRowLastColumn="0" w:lastRowFirstColumn="0" w:lastRowLastColumn="0"/>
+            <w:tcW w:w="1218" w:type="dxa"/>
+          </w:tcPr>
+          <w:p>
+            <w:r>
+              <w:t>US01.2</w:t>
+            </w:r>
+          </w:p>
+        </w:tc>
+        <w:tc>
+          <w:tcPr>
+            <w:tcW w:w="2858" w:type="dxa"/>
+          </w:tcPr>
+          <w:p>
+            <w:pPr>
+              <w:cnfStyle w:val="000000000000" w:firstRow="0" w:lastRow="0" w:firstColumn="0" w:lastColumn="0" w:oddVBand="0" w:evenVBand="0" w:oddHBand="0" w:evenHBand="0" w:firstRowFirstColumn="0" w:firstRowLastColumn="0" w:lastRowFirstColumn="0" w:lastRowLastColumn="0"/>
+            </w:pPr>
+            <w:r>
+              <w:t>Underside til firmadata.</w:t>
+            </w:r>
+          </w:p>
+        </w:tc>
+        <w:tc>
+          <w:tcPr>
+            <w:tcW w:w="1896" w:type="dxa"/>
+          </w:tcPr>
+          <w:p>
+            <w:pPr>
+              <w:jc w:val="center"/>
+              <w:cnfStyle w:val="000000000000" w:firstRow="0" w:lastRow="0" w:firstColumn="0" w:lastColumn="0" w:oddVBand="0" w:evenVBand="0" w:oddHBand="0" w:evenHBand="0" w:firstRowFirstColumn="0" w:firstRowLastColumn="0" w:lastRowFirstColumn="0" w:lastRowLastColumn="0"/>
+            </w:pPr>
+            <w:r>
+              <w:t>1,5</w:t>
+            </w:r>
+          </w:p>
+        </w:tc>
+        <w:tc>
+          <w:tcPr>
+            <w:tcW w:w="1941" w:type="dxa"/>
+          </w:tcPr>
+          <w:p>
+            <w:pPr>
+              <w:cnfStyle w:val="000000000000" w:firstRow="0" w:lastRow="0" w:firstColumn="0" w:lastColumn="0" w:oddVBand="0" w:evenVBand="0" w:oddHBand="0" w:evenHBand="0" w:firstRowFirstColumn="0" w:firstRowLastColumn="0" w:lastRowFirstColumn="0" w:lastRowLastColumn="0"/>
+            </w:pPr>
+          </w:p>
+        </w:tc>
+        <w:tc>
+          <w:tcPr>
+            <w:tcW w:w="1715" w:type="dxa"/>
+          </w:tcPr>
+          <w:p>
+            <w:pPr>
+              <w:cnfStyle w:val="000000000000" w:firstRow="0" w:lastRow="0" w:firstColumn="0" w:lastColumn="0" w:oddVBand="0" w:evenVBand="0" w:oddHBand="0" w:evenHBand="0" w:firstRowFirstColumn="0" w:firstRowLastColumn="0" w:lastRowFirstColumn="0" w:lastRowLastColumn="0"/>
+            </w:pPr>
+          </w:p>
+        </w:tc>
+      </w:tr>
+      <w:tr>
+        <w:trPr>
+          <w:cnfStyle w:val="000000100000" w:firstRow="0" w:lastRow="0" w:firstColumn="0" w:lastColumn="0" w:oddVBand="0" w:evenVBand="0" w:oddHBand="1" w:evenHBand="0" w:firstRowFirstColumn="0" w:firstRowLastColumn="0" w:lastRowFirstColumn="0" w:lastRowLastColumn="0"/>
+        </w:trPr>
+        <w:tc>
+          <w:tcPr>
+            <w:cnfStyle w:val="001000000000" w:firstRow="0" w:lastRow="0" w:firstColumn="1" w:lastColumn="0" w:oddVBand="0" w:evenVBand="0" w:oddHBand="0" w:evenHBand="0" w:firstRowFirstColumn="0" w:firstRowLastColumn="0" w:lastRowFirstColumn="0" w:lastRowLastColumn="0"/>
+            <w:tcW w:w="1218" w:type="dxa"/>
+          </w:tcPr>
+          <w:p>
+            <w:r>
+              <w:t>US01.3</w:t>
+            </w:r>
+          </w:p>
+        </w:tc>
+        <w:tc>
+          <w:tcPr>
+            <w:tcW w:w="2858" w:type="dxa"/>
+          </w:tcPr>
+          <w:p>
+            <w:pPr>
+              <w:cnfStyle w:val="000000100000" w:firstRow="0" w:lastRow="0" w:firstColumn="0" w:lastColumn="0" w:oddVBand="0" w:evenVBand="0" w:oddHBand="1" w:evenHBand="0" w:firstRowFirstColumn="0" w:firstRowLastColumn="0" w:lastRowFirstColumn="0" w:lastRowLastColumn="0"/>
+            </w:pPr>
+            <w:r>
+              <w:t>Underside til kontooplysninger.</w:t>
+            </w:r>
+          </w:p>
+        </w:tc>
+        <w:tc>
+          <w:tcPr>
+            <w:tcW w:w="1896" w:type="dxa"/>
+          </w:tcPr>
+          <w:p>
+            <w:pPr>
+              <w:jc w:val="center"/>
+              <w:cnfStyle w:val="000000100000" w:firstRow="0" w:lastRow="0" w:firstColumn="0" w:lastColumn="0" w:oddVBand="0" w:evenVBand="0" w:oddHBand="1" w:evenHBand="0" w:firstRowFirstColumn="0" w:firstRowLastColumn="0" w:lastRowFirstColumn="0" w:lastRowLastColumn="0"/>
+            </w:pPr>
+            <w:r>
+              <w:t>1,5</w:t>
+            </w:r>
+          </w:p>
+        </w:tc>
+        <w:tc>
+          <w:tcPr>
+            <w:tcW w:w="1941" w:type="dxa"/>
+          </w:tcPr>
+          <w:p>
+            <w:pPr>
+              <w:cnfStyle w:val="000000100000" w:firstRow="0" w:lastRow="0" w:firstColumn="0" w:lastColumn="0" w:oddVBand="0" w:evenVBand="0" w:oddHBand="1" w:evenHBand="0" w:firstRowFirstColumn="0" w:firstRowLastColumn="0" w:lastRowFirstColumn="0" w:lastRowLastColumn="0"/>
+            </w:pPr>
+          </w:p>
+        </w:tc>
+        <w:tc>
+          <w:tcPr>
+            <w:tcW w:w="1715" w:type="dxa"/>
+          </w:tcPr>
+          <w:p>
+            <w:pPr>
+              <w:cnfStyle w:val="000000100000" w:firstRow="0" w:lastRow="0" w:firstColumn="0" w:lastColumn="0" w:oddVBand="0" w:evenVBand="0" w:oddHBand="1" w:evenHBand="0" w:firstRowFirstColumn="0" w:firstRowLastColumn="0" w:lastRowFirstColumn="0" w:lastRowLastColumn="0"/>
+            </w:pPr>
+          </w:p>
+        </w:tc>
+      </w:tr>
+      <w:tr>
+        <w:tc>
+          <w:tcPr>
+            <w:cnfStyle w:val="001000000000" w:firstRow="0" w:lastRow="0" w:firstColumn="1" w:lastColumn="0" w:oddVBand="0" w:evenVBand="0" w:oddHBand="0" w:evenHBand="0" w:firstRowFirstColumn="0" w:firstRowLastColumn="0" w:lastRowFirstColumn="0" w:lastRowLastColumn="0"/>
+            <w:tcW w:w="1218" w:type="dxa"/>
+          </w:tcPr>
+          <w:p>
+            <w:r>
+              <w:t>US01.4</w:t>
+            </w:r>
+          </w:p>
+        </w:tc>
+        <w:tc>
+          <w:tcPr>
+            <w:tcW w:w="2858" w:type="dxa"/>
+          </w:tcPr>
+          <w:p>
+            <w:pPr>
+              <w:cnfStyle w:val="000000000000" w:firstRow="0" w:lastRow="0" w:firstColumn="0" w:lastColumn="0" w:oddVBand="0" w:evenVBand="0" w:oddHBand="0" w:evenHBand="0" w:firstRowFirstColumn="0" w:firstRowLastColumn="0" w:lastRowFirstColumn="0" w:lastRowLastColumn="0"/>
+            </w:pPr>
+            <w:r>
+              <w:t>Opret gem-funktion for brugere til databasen.</w:t>
+            </w:r>
+          </w:p>
+        </w:tc>
+        <w:tc>
+          <w:tcPr>
+            <w:tcW w:w="1896" w:type="dxa"/>
+          </w:tcPr>
+          <w:p>
+            <w:pPr>
+              <w:jc w:val="center"/>
+              <w:cnfStyle w:val="000000000000" w:firstRow="0" w:lastRow="0" w:firstColumn="0" w:lastColumn="0" w:oddVBand="0" w:evenVBand="0" w:oddHBand="0" w:evenHBand="0" w:firstRowFirstColumn="0" w:firstRowLastColumn="0" w:lastRowFirstColumn="0" w:lastRowLastColumn="0"/>
+            </w:pPr>
+            <w:r>
+              <w:t>2,5</w:t>
+            </w:r>
+          </w:p>
+        </w:tc>
+        <w:tc>
+          <w:tcPr>
+            <w:tcW w:w="1941" w:type="dxa"/>
+          </w:tcPr>
+          <w:p>
+            <w:pPr>
+              <w:cnfStyle w:val="000000000000" w:firstRow="0" w:lastRow="0" w:firstColumn="0" w:lastColumn="0" w:oddVBand="0" w:evenVBand="0" w:oddHBand="0" w:evenHBand="0" w:firstRowFirstColumn="0" w:firstRowLastColumn="0" w:lastRowFirstColumn="0" w:lastRowLastColumn="0"/>
+            </w:pPr>
+          </w:p>
+        </w:tc>
+        <w:tc>
+          <w:tcPr>
+            <w:tcW w:w="1715" w:type="dxa"/>
+          </w:tcPr>
+          <w:p>
+            <w:pPr>
+              <w:cnfStyle w:val="000000000000" w:firstRow="0" w:lastRow="0" w:firstColumn="0" w:lastColumn="0" w:oddVBand="0" w:evenVBand="0" w:oddHBand="0" w:evenHBand="0" w:firstRowFirstColumn="0" w:firstRowLastColumn="0" w:lastRowFirstColumn="0" w:lastRowLastColumn="0"/>
+            </w:pPr>
+          </w:p>
+        </w:tc>
+      </w:tr>
+      <w:tr>
+        <w:trPr>
+          <w:cnfStyle w:val="000000100000" w:firstRow="0" w:lastRow="0" w:firstColumn="0" w:lastColumn="0" w:oddVBand="0" w:evenVBand="0" w:oddHBand="1" w:evenHBand="0" w:firstRowFirstColumn="0" w:firstRowLastColumn="0" w:lastRowFirstColumn="0" w:lastRowLastColumn="0"/>
+        </w:trPr>
+        <w:tc>
+          <w:tcPr>
+            <w:cnfStyle w:val="001000000000" w:firstRow="0" w:lastRow="0" w:firstColumn="1" w:lastColumn="0" w:oddVBand="0" w:evenVBand="0" w:oddHBand="0" w:evenHBand="0" w:firstRowFirstColumn="0" w:firstRowLastColumn="0" w:lastRowFirstColumn="0" w:lastRowLastColumn="0"/>
+            <w:tcW w:w="1218" w:type="dxa"/>
+          </w:tcPr>
+          <w:p>
+            <w:pPr>
+              <w:rPr>
+                <w:b w:val="0"/>
+                <w:bCs w:val="0"/>
+              </w:rPr>
+            </w:pPr>
+            <w:r>
+              <w:t>US01.5</w:t>
+            </w:r>
+          </w:p>
+        </w:tc>
+        <w:tc>
+          <w:tcPr>
+            <w:tcW w:w="2858" w:type="dxa"/>
+          </w:tcPr>
+          <w:p>
+            <w:pPr>
+              <w:cnfStyle w:val="000000100000" w:firstRow="0" w:lastRow="0" w:firstColumn="0" w:lastColumn="0" w:oddVBand="0" w:evenVBand="0" w:oddHBand="1" w:evenHBand="0" w:firstRowFirstColumn="0" w:firstRowLastColumn="0" w:lastRowFirstColumn="0" w:lastRowLastColumn="0"/>
+            </w:pPr>
+            <w:r>
+              <w:t>Tilknytning af kategorier til en bruger.</w:t>
+            </w:r>
+          </w:p>
+        </w:tc>
+        <w:tc>
+          <w:tcPr>
+            <w:tcW w:w="1896" w:type="dxa"/>
+          </w:tcPr>
+          <w:p>
+            <w:pPr>
+              <w:jc w:val="center"/>
+              <w:cnfStyle w:val="000000100000" w:firstRow="0" w:lastRow="0" w:firstColumn="0" w:lastColumn="0" w:oddVBand="0" w:evenVBand="0" w:oddHBand="1" w:evenHBand="0" w:firstRowFirstColumn="0" w:firstRowLastColumn="0" w:lastRowFirstColumn="0" w:lastRowLastColumn="0"/>
+            </w:pPr>
+            <w:r>
+              <w:t>2</w:t>
+            </w:r>
+          </w:p>
+        </w:tc>
+        <w:tc>
+          <w:tcPr>
+            <w:tcW w:w="1941" w:type="dxa"/>
+          </w:tcPr>
+          <w:p>
+            <w:pPr>
+              <w:cnfStyle w:val="000000100000" w:firstRow="0" w:lastRow="0" w:firstColumn="0" w:lastColumn="0" w:oddVBand="0" w:evenVBand="0" w:oddHBand="1" w:evenHBand="0" w:firstRowFirstColumn="0" w:firstRowLastColumn="0" w:lastRowFirstColumn="0" w:lastRowLastColumn="0"/>
+            </w:pPr>
+          </w:p>
+        </w:tc>
+        <w:tc>
+          <w:tcPr>
+            <w:tcW w:w="1715" w:type="dxa"/>
+          </w:tcPr>
+          <w:p>
+            <w:pPr>
+              <w:cnfStyle w:val="000000100000" w:firstRow="0" w:lastRow="0" w:firstColumn="0" w:lastColumn="0" w:oddVBand="0" w:evenVBand="0" w:oddHBand="1" w:evenHBand="0" w:firstRowFirstColumn="0" w:firstRowLastColumn="0" w:lastRowFirstColumn="0" w:lastRowLastColumn="0"/>
+            </w:pPr>
+          </w:p>
+        </w:tc>
+      </w:tr>
+      <w:tr>
+        <w:tc>
+          <w:tcPr>
+            <w:cnfStyle w:val="001000000000" w:firstRow="0" w:lastRow="0" w:firstColumn="1" w:lastColumn="0" w:oddVBand="0" w:evenVBand="0" w:oddHBand="0" w:evenHBand="0" w:firstRowFirstColumn="0" w:firstRowLastColumn="0" w:lastRowFirstColumn="0" w:lastRowLastColumn="0"/>
+            <w:tcW w:w="1218" w:type="dxa"/>
+          </w:tcPr>
+          <w:p>
+            <w:r>
+              <w:t>US01.6</w:t>
+            </w:r>
+          </w:p>
+        </w:tc>
+        <w:tc>
+          <w:tcPr>
+            <w:tcW w:w="2858" w:type="dxa"/>
+          </w:tcPr>
+          <w:p>
+            <w:pPr>
+              <w:cnfStyle w:val="000000000000" w:firstRow="0" w:lastRow="0" w:firstColumn="0" w:lastColumn="0" w:oddVBand="0" w:evenVBand="0" w:oddHBand="0" w:evenHBand="0" w:firstRowFirstColumn="0" w:firstRowLastColumn="0" w:lastRowFirstColumn="0" w:lastRowLastColumn="0"/>
+            </w:pPr>
+            <w:r>
+              <w:t>Funktion til redigering af stamdata.</w:t>
+            </w:r>
+          </w:p>
+        </w:tc>
+        <w:tc>
+          <w:tcPr>
+            <w:tcW w:w="1896" w:type="dxa"/>
+          </w:tcPr>
+          <w:p>
+            <w:pPr>
+              <w:jc w:val="center"/>
+              <w:cnfStyle w:val="000000000000" w:firstRow="0" w:lastRow="0" w:firstColumn="0" w:lastColumn="0" w:oddVBand="0" w:evenVBand="0" w:oddHBand="0" w:evenHBand="0" w:firstRowFirstColumn="0" w:firstRowLastColumn="0" w:lastRowFirstColumn="0" w:lastRowLastColumn="0"/>
+            </w:pPr>
+            <w:r>
+              <w:t>3,5</w:t>
+            </w:r>
+          </w:p>
+        </w:tc>
+        <w:tc>
+          <w:tcPr>
+            <w:tcW w:w="1941" w:type="dxa"/>
+          </w:tcPr>
+          <w:p>
+            <w:pPr>
+              <w:cnfStyle w:val="000000000000" w:firstRow="0" w:lastRow="0" w:firstColumn="0" w:lastColumn="0" w:oddVBand="0" w:evenVBand="0" w:oddHBand="0" w:evenHBand="0" w:firstRowFirstColumn="0" w:firstRowLastColumn="0" w:lastRowFirstColumn="0" w:lastRowLastColumn="0"/>
+            </w:pPr>
+          </w:p>
+        </w:tc>
+        <w:tc>
+          <w:tcPr>
+            <w:tcW w:w="1715" w:type="dxa"/>
+          </w:tcPr>
+          <w:p>
+            <w:pPr>
+              <w:cnfStyle w:val="000000000000" w:firstRow="0" w:lastRow="0" w:firstColumn="0" w:lastColumn="0" w:oddVBand="0" w:evenVBand="0" w:oddHBand="0" w:evenHBand="0" w:firstRowFirstColumn="0" w:firstRowLastColumn="0" w:lastRowFirstColumn="0" w:lastRowLastColumn="0"/>
+            </w:pPr>
+          </w:p>
+        </w:tc>
+      </w:tr>
+      <w:tr>
+        <w:trPr>
+          <w:cnfStyle w:val="000000100000" w:firstRow="0" w:lastRow="0" w:firstColumn="0" w:lastColumn="0" w:oddVBand="0" w:evenVBand="0" w:oddHBand="1" w:evenHBand="0" w:firstRowFirstColumn="0" w:firstRowLastColumn="0" w:lastRowFirstColumn="0" w:lastRowLastColumn="0"/>
+        </w:trPr>
+        <w:tc>
+          <w:tcPr>
+            <w:cnfStyle w:val="001000000000" w:firstRow="0" w:lastRow="0" w:firstColumn="1" w:lastColumn="0" w:oddVBand="0" w:evenVBand="0" w:oddHBand="0" w:evenHBand="0" w:firstRowFirstColumn="0" w:firstRowLastColumn="0" w:lastRowFirstColumn="0" w:lastRowLastColumn="0"/>
+            <w:tcW w:w="1218" w:type="dxa"/>
+          </w:tcPr>
+          <w:p>
+            <w:r>
+              <w:t>US01.7</w:t>
+            </w:r>
+          </w:p>
+        </w:tc>
+        <w:tc>
+          <w:tcPr>
+            <w:tcW w:w="2858" w:type="dxa"/>
+          </w:tcPr>
+          <w:p>
+            <w:pPr>
+              <w:cnfStyle w:val="000000100000" w:firstRow="0" w:lastRow="0" w:firstColumn="0" w:lastColumn="0" w:oddVBand="0" w:evenVBand="0" w:oddHBand="1" w:evenHBand="0" w:firstRowFirstColumn="0" w:firstRowLastColumn="0" w:lastRowFirstColumn="0" w:lastRowLastColumn="0"/>
+            </w:pPr>
+            <w:r>
+              <w:t>Login-oplysninger gemmes i database.</w:t>
+            </w:r>
+          </w:p>
+        </w:tc>
+        <w:tc>
+          <w:tcPr>
+            <w:tcW w:w="1896" w:type="dxa"/>
+          </w:tcPr>
+          <w:p>
+            <w:pPr>
+              <w:jc w:val="center"/>
+              <w:cnfStyle w:val="000000100000" w:firstRow="0" w:lastRow="0" w:firstColumn="0" w:lastColumn="0" w:oddVBand="0" w:evenVBand="0" w:oddHBand="1" w:evenHBand="0" w:firstRowFirstColumn="0" w:firstRowLastColumn="0" w:lastRowFirstColumn="0" w:lastRowLastColumn="0"/>
+            </w:pPr>
+            <w:r>
+              <w:t>1,5</w:t>
+            </w:r>
+          </w:p>
+        </w:tc>
+        <w:tc>
+          <w:tcPr>
+            <w:tcW w:w="1941" w:type="dxa"/>
+          </w:tcPr>
+          <w:p>
+            <w:pPr>
+              <w:cnfStyle w:val="000000100000" w:firstRow="0" w:lastRow="0" w:firstColumn="0" w:lastColumn="0" w:oddVBand="0" w:evenVBand="0" w:oddHBand="1" w:evenHBand="0" w:firstRowFirstColumn="0" w:firstRowLastColumn="0" w:lastRowFirstColumn="0" w:lastRowLastColumn="0"/>
+            </w:pPr>
+          </w:p>
+        </w:tc>
+        <w:tc>
+          <w:tcPr>
+            <w:tcW w:w="1715" w:type="dxa"/>
+          </w:tcPr>
+          <w:p>
+            <w:pPr>
+              <w:cnfStyle w:val="000000100000" w:firstRow="0" w:lastRow="0" w:firstColumn="0" w:lastColumn="0" w:oddVBand="0" w:evenVBand="0" w:oddHBand="1" w:evenHBand="0" w:firstRowFirstColumn="0" w:firstRowLastColumn="0" w:lastRowFirstColumn="0" w:lastRowLastColumn="0"/>
+            </w:pPr>
+          </w:p>
+        </w:tc>
+      </w:tr>
+      <w:tr>
+        <w:tc>
+          <w:tcPr>
+            <w:cnfStyle w:val="001000000000" w:firstRow="0" w:lastRow="0" w:firstColumn="1" w:lastColumn="0" w:oddVBand="0" w:evenVBand="0" w:oddHBand="0" w:evenHBand="0" w:firstRowFirstColumn="0" w:firstRowLastColumn="0" w:lastRowFirstColumn="0" w:lastRowLastColumn="0"/>
+            <w:tcW w:w="1218" w:type="dxa"/>
+          </w:tcPr>
+          <w:p>
+            <w:r>
+              <w:t>US01.8</w:t>
+            </w:r>
+          </w:p>
+        </w:tc>
+        <w:tc>
+          <w:tcPr>
+            <w:tcW w:w="2858" w:type="dxa"/>
+          </w:tcPr>
+          <w:p>
+            <w:pPr>
+              <w:cnfStyle w:val="000000000000" w:firstRow="0" w:lastRow="0" w:firstColumn="0" w:lastColumn="0" w:oddVBand="0" w:evenVBand="0" w:oddHBand="0" w:evenHBand="0" w:firstRowFirstColumn="0" w:firstRowLastColumn="0" w:lastRowFirstColumn="0" w:lastRowLastColumn="0"/>
+            </w:pPr>
+            <w:r>
+              <w:t>Login-funktion der adskiller de forskellige brugere via login.</w:t>
+            </w:r>
+          </w:p>
+        </w:tc>
+        <w:tc>
+          <w:tcPr>
+            <w:tcW w:w="1896" w:type="dxa"/>
+          </w:tcPr>
+          <w:p>
+            <w:pPr>
+              <w:jc w:val="center"/>
+              <w:cnfStyle w:val="000000000000" w:firstRow="0" w:lastRow="0" w:firstColumn="0" w:lastColumn="0" w:oddVBand="0" w:evenVBand="0" w:oddHBand="0" w:evenHBand="0" w:firstRowFirstColumn="0" w:firstRowLastColumn="0" w:lastRowFirstColumn="0" w:lastRowLastColumn="0"/>
+            </w:pPr>
+            <w:r>
+              <w:t>2,5</w:t>
+            </w:r>
+          </w:p>
+        </w:tc>
+        <w:tc>
+          <w:tcPr>
+            <w:tcW w:w="1941" w:type="dxa"/>
+          </w:tcPr>
+          <w:p>
+            <w:pPr>
+              <w:cnfStyle w:val="000000000000" w:firstRow="0" w:lastRow="0" w:firstColumn="0" w:lastColumn="0" w:oddVBand="0" w:evenVBand="0" w:oddHBand="0" w:evenHBand="0" w:firstRowFirstColumn="0" w:firstRowLastColumn="0" w:lastRowFirstColumn="0" w:lastRowLastColumn="0"/>
+            </w:pPr>
+          </w:p>
+        </w:tc>
+        <w:tc>
+          <w:tcPr>
+            <w:tcW w:w="1715" w:type="dxa"/>
+          </w:tcPr>
+          <w:p>
+            <w:pPr>
+              <w:cnfStyle w:val="000000000000" w:firstRow="0" w:lastRow="0" w:firstColumn="0" w:lastColumn="0" w:oddVBand="0" w:evenVBand="0" w:oddHBand="0" w:evenHBand="0" w:firstRowFirstColumn="0" w:firstRowLastColumn="0" w:lastRowFirstColumn="0" w:lastRowLastColumn="0"/>
+            </w:pPr>
+          </w:p>
+        </w:tc>
+      </w:tr>
+    </w:tbl>
+    <w:p/>
+    <w:p>
+      <w:pPr>
+        <w:pStyle w:val="Overskrift3"/>
+      </w:pPr>
+      <w:r>
+        <w:t>US02</w:t>
+      </w:r>
+    </w:p>
+    <w:tbl>
+      <w:tblPr>
+        <w:tblStyle w:val="Gittertabel5-mrk-farve1"/>
+        <w:tblW w:w="0" w:type="auto"/>
+        <w:tblLook w:val="04A0" w:firstRow="1" w:lastRow="0" w:firstColumn="1" w:lastColumn="0" w:noHBand="0" w:noVBand="1"/>
+      </w:tblPr>
+      <w:tblGrid>
+        <w:gridCol w:w="1218"/>
+        <w:gridCol w:w="2858"/>
+        <w:gridCol w:w="1896"/>
+        <w:gridCol w:w="1941"/>
+        <w:gridCol w:w="1715"/>
+      </w:tblGrid>
+      <w:tr>
+        <w:trPr>
+          <w:cnfStyle w:val="100000000000" w:firstRow="1" w:lastRow="0" w:firstColumn="0" w:lastColumn="0" w:oddVBand="0" w:evenVBand="0" w:oddHBand="0" w:evenHBand="0" w:firstRowFirstColumn="0" w:firstRowLastColumn="0" w:lastRowFirstColumn="0" w:lastRowLastColumn="0"/>
+        </w:trPr>
+        <w:tc>
+          <w:tcPr>
+            <w:cnfStyle w:val="001000000000" w:firstRow="0" w:lastRow="0" w:firstColumn="1" w:lastColumn="0" w:oddVBand="0" w:evenVBand="0" w:oddHBand="0" w:evenHBand="0" w:firstRowFirstColumn="0" w:firstRowLastColumn="0" w:lastRowFirstColumn="0" w:lastRowLastColumn="0"/>
+            <w:tcW w:w="1218" w:type="dxa"/>
+          </w:tcPr>
+          <w:p>
+            <w:r>
+              <w:t xml:space="preserve">ID: </w:t>
+            </w:r>
+            <w:r>
+              <w:t xml:space="preserve"> US02</w:t>
+            </w:r>
+          </w:p>
+        </w:tc>
+        <w:tc>
+          <w:tcPr>
+            <w:tcW w:w="2858" w:type="dxa"/>
+          </w:tcPr>
+          <w:p>
+            <w:pPr>
+              <w:cnfStyle w:val="100000000000" w:firstRow="1" w:lastRow="0" w:firstColumn="0" w:lastColumn="0" w:oddVBand="0" w:evenVBand="0" w:oddHBand="0" w:evenHBand="0" w:firstRowFirstColumn="0" w:firstRowLastColumn="0" w:lastRowFirstColumn="0" w:lastRowLastColumn="0"/>
+            </w:pPr>
+            <w:r>
+              <w:t xml:space="preserve">User Story: </w:t>
+            </w:r>
+            <w:r>
+              <w:t>Som kunde skal jeg kunne oprette en bruger, hvor mine interesser bliver gemt, og logge ind, med relevante rettigheder.</w:t>
+            </w:r>
+          </w:p>
+        </w:tc>
+        <w:tc>
+          <w:tcPr>
+            <w:tcW w:w="1896" w:type="dxa"/>
+          </w:tcPr>
+          <w:p>
+            <w:pPr>
+              <w:cnfStyle w:val="100000000000" w:firstRow="1" w:lastRow="0" w:firstColumn="0" w:lastColumn="0" w:oddVBand="0" w:evenVBand="0" w:oddHBand="0" w:evenHBand="0" w:firstRowFirstColumn="0" w:firstRowLastColumn="0" w:lastRowFirstColumn="0" w:lastRowLastColumn="0"/>
+            </w:pPr>
+            <w:r>
+              <w:t xml:space="preserve">Three point </w:t>
+            </w:r>
+            <w:proofErr w:type="spellStart"/>
+            <w:r>
+              <w:t>value</w:t>
+            </w:r>
+            <w:proofErr w:type="spellEnd"/>
+            <w:r>
+              <w:t xml:space="preserve"> (timer)</w:t>
+            </w:r>
+          </w:p>
+        </w:tc>
+        <w:tc>
+          <w:tcPr>
+            <w:tcW w:w="1941" w:type="dxa"/>
+          </w:tcPr>
+          <w:p>
+            <w:pPr>
+              <w:cnfStyle w:val="100000000000" w:firstRow="1" w:lastRow="0" w:firstColumn="0" w:lastColumn="0" w:oddVBand="0" w:evenVBand="0" w:oddHBand="0" w:evenHBand="0" w:firstRowFirstColumn="0" w:firstRowLastColumn="0" w:lastRowFirstColumn="0" w:lastRowLastColumn="0"/>
+            </w:pPr>
+            <w:r>
+              <w:t>Planning poker (timer)</w:t>
+            </w:r>
+          </w:p>
+        </w:tc>
+        <w:tc>
+          <w:tcPr>
+            <w:tcW w:w="1715" w:type="dxa"/>
+          </w:tcPr>
+          <w:p>
+            <w:pPr>
+              <w:cnfStyle w:val="100000000000" w:firstRow="1" w:lastRow="0" w:firstColumn="0" w:lastColumn="0" w:oddVBand="0" w:evenVBand="0" w:oddHBand="0" w:evenHBand="0" w:firstRowFirstColumn="0" w:firstRowLastColumn="0" w:lastRowFirstColumn="0" w:lastRowLastColumn="0"/>
+            </w:pPr>
+            <w:r>
+              <w:t>Estimeret produkt ((TPV+</w:t>
+            </w:r>
+            <w:proofErr w:type="gramStart"/>
+            <w:r>
+              <w:t>PP)/</w:t>
+            </w:r>
+            <w:proofErr w:type="gramEnd"/>
+            <w:r>
+              <w:t>2)</w:t>
+            </w:r>
+          </w:p>
+        </w:tc>
+      </w:tr>
+      <w:tr>
+        <w:trPr>
+          <w:cnfStyle w:val="000000100000" w:firstRow="0" w:lastRow="0" w:firstColumn="0" w:lastColumn="0" w:oddVBand="0" w:evenVBand="0" w:oddHBand="1" w:evenHBand="0" w:firstRowFirstColumn="0" w:firstRowLastColumn="0" w:lastRowFirstColumn="0" w:lastRowLastColumn="0"/>
+        </w:trPr>
+        <w:tc>
+          <w:tcPr>
+            <w:cnfStyle w:val="001000000000" w:firstRow="0" w:lastRow="0" w:firstColumn="1" w:lastColumn="0" w:oddVBand="0" w:evenVBand="0" w:oddHBand="0" w:evenHBand="0" w:firstRowFirstColumn="0" w:firstRowLastColumn="0" w:lastRowFirstColumn="0" w:lastRowLastColumn="0"/>
+            <w:tcW w:w="1218" w:type="dxa"/>
+          </w:tcPr>
+          <w:p>
+            <w:r>
+              <w:t>US0</w:t>
+            </w:r>
+            <w:r>
+              <w:t>2.1</w:t>
+            </w:r>
+          </w:p>
+        </w:tc>
+        <w:tc>
+          <w:tcPr>
+            <w:tcW w:w="2858" w:type="dxa"/>
+          </w:tcPr>
+          <w:p>
+            <w:pPr>
+              <w:cnfStyle w:val="000000100000" w:firstRow="0" w:lastRow="0" w:firstColumn="0" w:lastColumn="0" w:oddVBand="0" w:evenVBand="0" w:oddHBand="1" w:evenHBand="0" w:firstRowFirstColumn="0" w:firstRowLastColumn="0" w:lastRowFirstColumn="0" w:lastRowLastColumn="0"/>
+            </w:pPr>
+            <w:r>
+              <w:t>Kundetabel oprettes i database.</w:t>
+            </w:r>
+          </w:p>
+        </w:tc>
+        <w:tc>
+          <w:tcPr>
+            <w:tcW w:w="1896" w:type="dxa"/>
+          </w:tcPr>
+          <w:p>
+            <w:pPr>
+              <w:jc w:val="center"/>
+              <w:cnfStyle w:val="000000100000" w:firstRow="0" w:lastRow="0" w:firstColumn="0" w:lastColumn="0" w:oddVBand="0" w:evenVBand="0" w:oddHBand="1" w:evenHBand="0" w:firstRowFirstColumn="0" w:firstRowLastColumn="0" w:lastRowFirstColumn="0" w:lastRowLastColumn="0"/>
+            </w:pPr>
+            <w:r>
+              <w:t>1</w:t>
+            </w:r>
+          </w:p>
+        </w:tc>
+        <w:tc>
+          <w:tcPr>
+            <w:tcW w:w="1941" w:type="dxa"/>
+          </w:tcPr>
+          <w:p>
+            <w:pPr>
+              <w:cnfStyle w:val="000000100000" w:firstRow="0" w:lastRow="0" w:firstColumn="0" w:lastColumn="0" w:oddVBand="0" w:evenVBand="0" w:oddHBand="1" w:evenHBand="0" w:firstRowFirstColumn="0" w:firstRowLastColumn="0" w:lastRowFirstColumn="0" w:lastRowLastColumn="0"/>
+            </w:pPr>
+          </w:p>
+        </w:tc>
+        <w:tc>
+          <w:tcPr>
+            <w:tcW w:w="1715" w:type="dxa"/>
+          </w:tcPr>
+          <w:p>
+            <w:pPr>
+              <w:cnfStyle w:val="000000100000" w:firstRow="0" w:lastRow="0" w:firstColumn="0" w:lastColumn="0" w:oddVBand="0" w:evenVBand="0" w:oddHBand="1" w:evenHBand="0" w:firstRowFirstColumn="0" w:firstRowLastColumn="0" w:lastRowFirstColumn="0" w:lastRowLastColumn="0"/>
+            </w:pPr>
+          </w:p>
+        </w:tc>
+      </w:tr>
+      <w:tr>
+        <w:tc>
+          <w:tcPr>
+            <w:cnfStyle w:val="001000000000" w:firstRow="0" w:lastRow="0" w:firstColumn="1" w:lastColumn="0" w:oddVBand="0" w:evenVBand="0" w:oddHBand="0" w:evenHBand="0" w:firstRowFirstColumn="0" w:firstRowLastColumn="0" w:lastRowFirstColumn="0" w:lastRowLastColumn="0"/>
+            <w:tcW w:w="1218" w:type="dxa"/>
+          </w:tcPr>
+          <w:p>
+            <w:r>
+              <w:t>US0</w:t>
+            </w:r>
+            <w:r>
+              <w:t>2.2</w:t>
+            </w:r>
+          </w:p>
+        </w:tc>
+        <w:tc>
+          <w:tcPr>
+            <w:tcW w:w="2858" w:type="dxa"/>
+          </w:tcPr>
+          <w:p>
+            <w:pPr>
+              <w:cnfStyle w:val="000000000000" w:firstRow="0" w:lastRow="0" w:firstColumn="0" w:lastColumn="0" w:oddVBand="0" w:evenVBand="0" w:oddHBand="0" w:evenHBand="0" w:firstRowFirstColumn="0" w:firstRowLastColumn="0" w:lastRowFirstColumn="0" w:lastRowLastColumn="0"/>
+            </w:pPr>
+            <w:r>
+              <w:t>Underside til kundens betalingsinformation</w:t>
+            </w:r>
+            <w:r>
+              <w:t>.</w:t>
+            </w:r>
+          </w:p>
+        </w:tc>
+        <w:tc>
+          <w:tcPr>
+            <w:tcW w:w="1896" w:type="dxa"/>
+          </w:tcPr>
+          <w:p>
+            <w:pPr>
+              <w:jc w:val="center"/>
+              <w:cnfStyle w:val="000000000000" w:firstRow="0" w:lastRow="0" w:firstColumn="0" w:lastColumn="0" w:oddVBand="0" w:evenVBand="0" w:oddHBand="0" w:evenHBand="0" w:firstRowFirstColumn="0" w:firstRowLastColumn="0" w:lastRowFirstColumn="0" w:lastRowLastColumn="0"/>
+            </w:pPr>
+            <w:r>
+              <w:t>1</w:t>
+            </w:r>
+          </w:p>
+        </w:tc>
+        <w:tc>
+          <w:tcPr>
+            <w:tcW w:w="1941" w:type="dxa"/>
+          </w:tcPr>
+          <w:p>
+            <w:pPr>
+              <w:cnfStyle w:val="000000000000" w:firstRow="0" w:lastRow="0" w:firstColumn="0" w:lastColumn="0" w:oddVBand="0" w:evenVBand="0" w:oddHBand="0" w:evenHBand="0" w:firstRowFirstColumn="0" w:firstRowLastColumn="0" w:lastRowFirstColumn="0" w:lastRowLastColumn="0"/>
+            </w:pPr>
+          </w:p>
+        </w:tc>
+        <w:tc>
+          <w:tcPr>
+            <w:tcW w:w="1715" w:type="dxa"/>
+          </w:tcPr>
+          <w:p>
+            <w:pPr>
+              <w:cnfStyle w:val="000000000000" w:firstRow="0" w:lastRow="0" w:firstColumn="0" w:lastColumn="0" w:oddVBand="0" w:evenVBand="0" w:oddHBand="0" w:evenHBand="0" w:firstRowFirstColumn="0" w:firstRowLastColumn="0" w:lastRowFirstColumn="0" w:lastRowLastColumn="0"/>
+            </w:pPr>
+          </w:p>
+        </w:tc>
+      </w:tr>
+      <w:tr>
+        <w:trPr>
+          <w:cnfStyle w:val="000000100000" w:firstRow="0" w:lastRow="0" w:firstColumn="0" w:lastColumn="0" w:oddVBand="0" w:evenVBand="0" w:oddHBand="1" w:evenHBand="0" w:firstRowFirstColumn="0" w:firstRowLastColumn="0" w:lastRowFirstColumn="0" w:lastRowLastColumn="0"/>
+        </w:trPr>
+        <w:tc>
+          <w:tcPr>
+            <w:cnfStyle w:val="001000000000" w:firstRow="0" w:lastRow="0" w:firstColumn="1" w:lastColumn="0" w:oddVBand="0" w:evenVBand="0" w:oddHBand="0" w:evenHBand="0" w:firstRowFirstColumn="0" w:firstRowLastColumn="0" w:lastRowFirstColumn="0" w:lastRowLastColumn="0"/>
+            <w:tcW w:w="1218" w:type="dxa"/>
+          </w:tcPr>
+          <w:p>
+            <w:r>
+              <w:t>US0</w:t>
+            </w:r>
+            <w:r>
+              <w:t>2.3</w:t>
+            </w:r>
+          </w:p>
+        </w:tc>
+        <w:tc>
+          <w:tcPr>
+            <w:tcW w:w="2858" w:type="dxa"/>
+          </w:tcPr>
+          <w:p>
+            <w:pPr>
+              <w:cnfStyle w:val="000000100000" w:firstRow="0" w:lastRow="0" w:firstColumn="0" w:lastColumn="0" w:oddVBand="0" w:evenVBand="0" w:oddHBand="1" w:evenHBand="0" w:firstRowFirstColumn="0" w:firstRowLastColumn="0" w:lastRowFirstColumn="0" w:lastRowLastColumn="0"/>
+            </w:pPr>
+            <w:r>
+              <w:t>Underside til kundeinformation</w:t>
+            </w:r>
+            <w:r>
+              <w:t>.</w:t>
+            </w:r>
+          </w:p>
+        </w:tc>
+        <w:tc>
+          <w:tcPr>
+            <w:tcW w:w="1896" w:type="dxa"/>
+          </w:tcPr>
+          <w:p>
+            <w:pPr>
+              <w:jc w:val="center"/>
+              <w:cnfStyle w:val="000000100000" w:firstRow="0" w:lastRow="0" w:firstColumn="0" w:lastColumn="0" w:oddVBand="0" w:evenVBand="0" w:oddHBand="1" w:evenHBand="0" w:firstRowFirstColumn="0" w:firstRowLastColumn="0" w:lastRowFirstColumn="0" w:lastRowLastColumn="0"/>
+            </w:pPr>
+            <w:r>
+              <w:t>2</w:t>
+            </w:r>
+          </w:p>
+        </w:tc>
+        <w:tc>
+          <w:tcPr>
+            <w:tcW w:w="1941" w:type="dxa"/>
+          </w:tcPr>
+          <w:p>
+            <w:pPr>
+              <w:cnfStyle w:val="000000100000" w:firstRow="0" w:lastRow="0" w:firstColumn="0" w:lastColumn="0" w:oddVBand="0" w:evenVBand="0" w:oddHBand="1" w:evenHBand="0" w:firstRowFirstColumn="0" w:firstRowLastColumn="0" w:lastRowFirstColumn="0" w:lastRowLastColumn="0"/>
+            </w:pPr>
+          </w:p>
+        </w:tc>
+        <w:tc>
+          <w:tcPr>
+            <w:tcW w:w="1715" w:type="dxa"/>
+          </w:tcPr>
+          <w:p>
+            <w:pPr>
+              <w:cnfStyle w:val="000000100000" w:firstRow="0" w:lastRow="0" w:firstColumn="0" w:lastColumn="0" w:oddVBand="0" w:evenVBand="0" w:oddHBand="1" w:evenHBand="0" w:firstRowFirstColumn="0" w:firstRowLastColumn="0" w:lastRowFirstColumn="0" w:lastRowLastColumn="0"/>
+            </w:pPr>
+          </w:p>
+        </w:tc>
+      </w:tr>
+      <w:tr>
+        <w:tc>
+          <w:tcPr>
+            <w:cnfStyle w:val="001000000000" w:firstRow="0" w:lastRow="0" w:firstColumn="1" w:lastColumn="0" w:oddVBand="0" w:evenVBand="0" w:oddHBand="0" w:evenHBand="0" w:firstRowFirstColumn="0" w:firstRowLastColumn="0" w:lastRowFirstColumn="0" w:lastRowLastColumn="0"/>
+            <w:tcW w:w="1218" w:type="dxa"/>
+          </w:tcPr>
+          <w:p>
+            <w:r>
+              <w:t>US0</w:t>
+            </w:r>
+            <w:r>
+              <w:t>2.4</w:t>
+            </w:r>
+          </w:p>
+        </w:tc>
+        <w:tc>
+          <w:tcPr>
+            <w:tcW w:w="2858" w:type="dxa"/>
+          </w:tcPr>
+          <w:p>
+            <w:pPr>
+              <w:cnfStyle w:val="000000000000" w:firstRow="0" w:lastRow="0" w:firstColumn="0" w:lastColumn="0" w:oddVBand="0" w:evenVBand="0" w:oddHBand="0" w:evenHBand="0" w:firstRowFirstColumn="0" w:firstRowLastColumn="0" w:lastRowFirstColumn="0" w:lastRowLastColumn="0"/>
+            </w:pPr>
+            <w:r>
+              <w:t>Underside til kategorier</w:t>
+            </w:r>
+            <w:r>
+              <w:t>.</w:t>
+            </w:r>
+          </w:p>
+        </w:tc>
+        <w:tc>
+          <w:tcPr>
+            <w:tcW w:w="1896" w:type="dxa"/>
+          </w:tcPr>
+          <w:p>
+            <w:pPr>
+              <w:jc w:val="center"/>
+              <w:cnfStyle w:val="000000000000" w:firstRow="0" w:lastRow="0" w:firstColumn="0" w:lastColumn="0" w:oddVBand="0" w:evenVBand="0" w:oddHBand="0" w:evenHBand="0" w:firstRowFirstColumn="0" w:firstRowLastColumn="0" w:lastRowFirstColumn="0" w:lastRowLastColumn="0"/>
+            </w:pPr>
+            <w:r>
+              <w:t>1</w:t>
+            </w:r>
+          </w:p>
+        </w:tc>
+        <w:tc>
+          <w:tcPr>
+            <w:tcW w:w="1941" w:type="dxa"/>
+          </w:tcPr>
+          <w:p>
+            <w:pPr>
+              <w:cnfStyle w:val="000000000000" w:firstRow="0" w:lastRow="0" w:firstColumn="0" w:lastColumn="0" w:oddVBand="0" w:evenVBand="0" w:oddHBand="0" w:evenHBand="0" w:firstRowFirstColumn="0" w:firstRowLastColumn="0" w:lastRowFirstColumn="0" w:lastRowLastColumn="0"/>
+            </w:pPr>
+          </w:p>
+        </w:tc>
+        <w:tc>
+          <w:tcPr>
+            <w:tcW w:w="1715" w:type="dxa"/>
+          </w:tcPr>
+          <w:p>
+            <w:pPr>
+              <w:cnfStyle w:val="000000000000" w:firstRow="0" w:lastRow="0" w:firstColumn="0" w:lastColumn="0" w:oddVBand="0" w:evenVBand="0" w:oddHBand="0" w:evenHBand="0" w:firstRowFirstColumn="0" w:firstRowLastColumn="0" w:lastRowFirstColumn="0" w:lastRowLastColumn="0"/>
+            </w:pPr>
+          </w:p>
+        </w:tc>
+      </w:tr>
+      <w:tr>
+        <w:trPr>
+          <w:cnfStyle w:val="000000100000" w:firstRow="0" w:lastRow="0" w:firstColumn="0" w:lastColumn="0" w:oddVBand="0" w:evenVBand="0" w:oddHBand="1" w:evenHBand="0" w:firstRowFirstColumn="0" w:firstRowLastColumn="0" w:lastRowFirstColumn="0" w:lastRowLastColumn="0"/>
+        </w:trPr>
+        <w:tc>
+          <w:tcPr>
+            <w:cnfStyle w:val="001000000000" w:firstRow="0" w:lastRow="0" w:firstColumn="1" w:lastColumn="0" w:oddVBand="0" w:evenVBand="0" w:oddHBand="0" w:evenHBand="0" w:firstRowFirstColumn="0" w:firstRowLastColumn="0" w:lastRowFirstColumn="0" w:lastRowLastColumn="0"/>
+            <w:tcW w:w="1218" w:type="dxa"/>
+          </w:tcPr>
+          <w:p>
+            <w:pPr>
+              <w:rPr>
+                <w:b w:val="0"/>
+                <w:bCs w:val="0"/>
+              </w:rPr>
+            </w:pPr>
+            <w:r>
+              <w:t>US0</w:t>
+            </w:r>
+            <w:r>
+              <w:t>2.5</w:t>
+            </w:r>
+          </w:p>
+        </w:tc>
+        <w:tc>
+          <w:tcPr>
+            <w:tcW w:w="2858" w:type="dxa"/>
+          </w:tcPr>
+          <w:p>
+            <w:pPr>
+              <w:cnfStyle w:val="000000100000" w:firstRow="0" w:lastRow="0" w:firstColumn="0" w:lastColumn="0" w:oddVBand="0" w:evenVBand="0" w:oddHBand="1" w:evenHBand="0" w:firstRowFirstColumn="0" w:firstRowLastColumn="0" w:lastRowFirstColumn="0" w:lastRowLastColumn="0"/>
+            </w:pPr>
+            <w:r>
+              <w:t>Gem-funktion til kunde.</w:t>
+            </w:r>
+          </w:p>
+        </w:tc>
+        <w:tc>
+          <w:tcPr>
+            <w:tcW w:w="1896" w:type="dxa"/>
+          </w:tcPr>
+          <w:p>
+            <w:pPr>
+              <w:jc w:val="center"/>
+              <w:cnfStyle w:val="000000100000" w:firstRow="0" w:lastRow="0" w:firstColumn="0" w:lastColumn="0" w:oddVBand="0" w:evenVBand="0" w:oddHBand="1" w:evenHBand="0" w:firstRowFirstColumn="0" w:firstRowLastColumn="0" w:lastRowFirstColumn="0" w:lastRowLastColumn="0"/>
+            </w:pPr>
+            <w:r>
+              <w:t>3</w:t>
+            </w:r>
+          </w:p>
+        </w:tc>
+        <w:tc>
+          <w:tcPr>
+            <w:tcW w:w="1941" w:type="dxa"/>
+          </w:tcPr>
+          <w:p>
+            <w:pPr>
+              <w:cnfStyle w:val="000000100000" w:firstRow="0" w:lastRow="0" w:firstColumn="0" w:lastColumn="0" w:oddVBand="0" w:evenVBand="0" w:oddHBand="1" w:evenHBand="0" w:firstRowFirstColumn="0" w:firstRowLastColumn="0" w:lastRowFirstColumn="0" w:lastRowLastColumn="0"/>
+            </w:pPr>
+          </w:p>
+        </w:tc>
+        <w:tc>
+          <w:tcPr>
+            <w:tcW w:w="1715" w:type="dxa"/>
+          </w:tcPr>
+          <w:p>
+            <w:pPr>
+              <w:cnfStyle w:val="000000100000" w:firstRow="0" w:lastRow="0" w:firstColumn="0" w:lastColumn="0" w:oddVBand="0" w:evenVBand="0" w:oddHBand="1" w:evenHBand="0" w:firstRowFirstColumn="0" w:firstRowLastColumn="0" w:lastRowFirstColumn="0" w:lastRowLastColumn="0"/>
+            </w:pPr>
+          </w:p>
+        </w:tc>
+      </w:tr>
+      <w:tr>
+        <w:tc>
+          <w:tcPr>
+            <w:cnfStyle w:val="001000000000" w:firstRow="0" w:lastRow="0" w:firstColumn="1" w:lastColumn="0" w:oddVBand="0" w:evenVBand="0" w:oddHBand="0" w:evenHBand="0" w:firstRowFirstColumn="0" w:firstRowLastColumn="0" w:lastRowFirstColumn="0" w:lastRowLastColumn="0"/>
+            <w:tcW w:w="1218" w:type="dxa"/>
+          </w:tcPr>
+          <w:p>
+            <w:r>
+              <w:t>US0</w:t>
+            </w:r>
+            <w:r>
+              <w:t>2.6</w:t>
+            </w:r>
+          </w:p>
+        </w:tc>
+        <w:tc>
+          <w:tcPr>
+            <w:tcW w:w="2858" w:type="dxa"/>
+          </w:tcPr>
+          <w:p>
+            <w:pPr>
+              <w:cnfStyle w:val="000000000000" w:firstRow="0" w:lastRow="0" w:firstColumn="0" w:lastColumn="0" w:oddVBand="0" w:evenVBand="0" w:oddHBand="0" w:evenHBand="0" w:firstRowFirstColumn="0" w:firstRowLastColumn="0" w:lastRowFirstColumn="0" w:lastRowLastColumn="0"/>
+            </w:pPr>
+            <w:r>
+              <w:t>Funktion til redigering af stamdata.</w:t>
+            </w:r>
+          </w:p>
+        </w:tc>
+        <w:tc>
+          <w:tcPr>
+            <w:tcW w:w="1896" w:type="dxa"/>
+          </w:tcPr>
+          <w:p>
+            <w:pPr>
+              <w:jc w:val="center"/>
+              <w:cnfStyle w:val="000000000000" w:firstRow="0" w:lastRow="0" w:firstColumn="0" w:lastColumn="0" w:oddVBand="0" w:evenVBand="0" w:oddHBand="0" w:evenHBand="0" w:firstRowFirstColumn="0" w:firstRowLastColumn="0" w:lastRowFirstColumn="0" w:lastRowLastColumn="0"/>
+            </w:pPr>
+            <w:r>
+              <w:t>4</w:t>
+            </w:r>
+          </w:p>
+        </w:tc>
+        <w:tc>
+          <w:tcPr>
+            <w:tcW w:w="1941" w:type="dxa"/>
+          </w:tcPr>
+          <w:p>
+            <w:pPr>
+              <w:cnfStyle w:val="000000000000" w:firstRow="0" w:lastRow="0" w:firstColumn="0" w:lastColumn="0" w:oddVBand="0" w:evenVBand="0" w:oddHBand="0" w:evenHBand="0" w:firstRowFirstColumn="0" w:firstRowLastColumn="0" w:lastRowFirstColumn="0" w:lastRowLastColumn="0"/>
+            </w:pPr>
+          </w:p>
+        </w:tc>
+        <w:tc>
+          <w:tcPr>
+            <w:tcW w:w="1715" w:type="dxa"/>
+          </w:tcPr>
+          <w:p>
+            <w:pPr>
+              <w:cnfStyle w:val="000000000000" w:firstRow="0" w:lastRow="0" w:firstColumn="0" w:lastColumn="0" w:oddVBand="0" w:evenVBand="0" w:oddHBand="0" w:evenHBand="0" w:firstRowFirstColumn="0" w:firstRowLastColumn="0" w:lastRowFirstColumn="0" w:lastRowLastColumn="0"/>
+            </w:pPr>
+          </w:p>
+        </w:tc>
+      </w:tr>
+    </w:tbl>
+    <w:p>
+      <w:pPr>
+        <w:pStyle w:val="Overskrift3"/>
+      </w:pPr>
+      <w:r>
+        <w:lastRenderedPageBreak/>
+        <w:t>US03</w:t>
+      </w:r>
+    </w:p>
+    <w:tbl>
+      <w:tblPr>
+        <w:tblStyle w:val="Gittertabel5-mrk-farve1"/>
+        <w:tblW w:w="0" w:type="auto"/>
+        <w:tblLook w:val="04A0" w:firstRow="1" w:lastRow="0" w:firstColumn="1" w:lastColumn="0" w:noHBand="0" w:noVBand="1"/>
+      </w:tblPr>
+      <w:tblGrid>
+        <w:gridCol w:w="1218"/>
+        <w:gridCol w:w="2858"/>
+        <w:gridCol w:w="1896"/>
+        <w:gridCol w:w="1941"/>
+        <w:gridCol w:w="1715"/>
+      </w:tblGrid>
+      <w:tr>
+        <w:trPr>
+          <w:cnfStyle w:val="100000000000" w:firstRow="1" w:lastRow="0" w:firstColumn="0" w:lastColumn="0" w:oddVBand="0" w:evenVBand="0" w:oddHBand="0" w:evenHBand="0" w:firstRowFirstColumn="0" w:firstRowLastColumn="0" w:lastRowFirstColumn="0" w:lastRowLastColumn="0"/>
+        </w:trPr>
+        <w:tc>
+          <w:tcPr>
+            <w:cnfStyle w:val="001000000000" w:firstRow="0" w:lastRow="0" w:firstColumn="1" w:lastColumn="0" w:oddVBand="0" w:evenVBand="0" w:oddHBand="0" w:evenHBand="0" w:firstRowFirstColumn="0" w:firstRowLastColumn="0" w:lastRowFirstColumn="0" w:lastRowLastColumn="0"/>
+            <w:tcW w:w="1218" w:type="dxa"/>
+          </w:tcPr>
+          <w:p>
+            <w:r>
+              <w:t>ID:</w:t>
+            </w:r>
+            <w:r>
+              <w:t xml:space="preserve"> US03</w:t>
+            </w:r>
+          </w:p>
+        </w:tc>
+        <w:tc>
+          <w:tcPr>
+            <w:tcW w:w="2858" w:type="dxa"/>
+          </w:tcPr>
+          <w:p>
+            <w:pPr>
+              <w:cnfStyle w:val="100000000000" w:firstRow="1" w:lastRow="0" w:firstColumn="0" w:lastColumn="0" w:oddVBand="0" w:evenVBand="0" w:oddHBand="0" w:evenHBand="0" w:firstRowFirstColumn="0" w:firstRowLastColumn="0" w:lastRowFirstColumn="0" w:lastRowLastColumn="0"/>
+            </w:pPr>
+            <w:r>
+              <w:t xml:space="preserve">User Story: </w:t>
+            </w:r>
+            <w:r>
+              <w:t>Som firma skal jeg kunne oprette nye tilbud, som skal vises til kunder.</w:t>
+            </w:r>
+          </w:p>
+        </w:tc>
+        <w:tc>
+          <w:tcPr>
+            <w:tcW w:w="1896" w:type="dxa"/>
+          </w:tcPr>
+          <w:p>
+            <w:pPr>
+              <w:cnfStyle w:val="100000000000" w:firstRow="1" w:lastRow="0" w:firstColumn="0" w:lastColumn="0" w:oddVBand="0" w:evenVBand="0" w:oddHBand="0" w:evenHBand="0" w:firstRowFirstColumn="0" w:firstRowLastColumn="0" w:lastRowFirstColumn="0" w:lastRowLastColumn="0"/>
+            </w:pPr>
+            <w:r>
+              <w:t xml:space="preserve">Three point </w:t>
+            </w:r>
+            <w:proofErr w:type="spellStart"/>
+            <w:r>
+              <w:t>value</w:t>
+            </w:r>
+            <w:proofErr w:type="spellEnd"/>
+            <w:r>
+              <w:t xml:space="preserve"> (timer)</w:t>
+            </w:r>
+          </w:p>
+        </w:tc>
+        <w:tc>
+          <w:tcPr>
+            <w:tcW w:w="1941" w:type="dxa"/>
+          </w:tcPr>
+          <w:p>
+            <w:pPr>
+              <w:cnfStyle w:val="100000000000" w:firstRow="1" w:lastRow="0" w:firstColumn="0" w:lastColumn="0" w:oddVBand="0" w:evenVBand="0" w:oddHBand="0" w:evenHBand="0" w:firstRowFirstColumn="0" w:firstRowLastColumn="0" w:lastRowFirstColumn="0" w:lastRowLastColumn="0"/>
+            </w:pPr>
+            <w:r>
+              <w:t>Planning poker (timer)</w:t>
+            </w:r>
+          </w:p>
+        </w:tc>
+        <w:tc>
+          <w:tcPr>
+            <w:tcW w:w="1715" w:type="dxa"/>
+          </w:tcPr>
+          <w:p>
+            <w:pPr>
+              <w:cnfStyle w:val="100000000000" w:firstRow="1" w:lastRow="0" w:firstColumn="0" w:lastColumn="0" w:oddVBand="0" w:evenVBand="0" w:oddHBand="0" w:evenHBand="0" w:firstRowFirstColumn="0" w:firstRowLastColumn="0" w:lastRowFirstColumn="0" w:lastRowLastColumn="0"/>
+            </w:pPr>
+            <w:r>
+              <w:t>Estimeret produkt ((TPV+</w:t>
+            </w:r>
+            <w:proofErr w:type="gramStart"/>
+            <w:r>
+              <w:t>PP)/</w:t>
+            </w:r>
+            <w:proofErr w:type="gramEnd"/>
+            <w:r>
+              <w:t>2)</w:t>
+            </w:r>
+          </w:p>
+        </w:tc>
+      </w:tr>
+      <w:tr>
+        <w:trPr>
+          <w:cnfStyle w:val="000000100000" w:firstRow="0" w:lastRow="0" w:firstColumn="0" w:lastColumn="0" w:oddVBand="0" w:evenVBand="0" w:oddHBand="1" w:evenHBand="0" w:firstRowFirstColumn="0" w:firstRowLastColumn="0" w:lastRowFirstColumn="0" w:lastRowLastColumn="0"/>
+        </w:trPr>
+        <w:tc>
+          <w:tcPr>
+            <w:cnfStyle w:val="001000000000" w:firstRow="0" w:lastRow="0" w:firstColumn="1" w:lastColumn="0" w:oddVBand="0" w:evenVBand="0" w:oddHBand="0" w:evenHBand="0" w:firstRowFirstColumn="0" w:firstRowLastColumn="0" w:lastRowFirstColumn="0" w:lastRowLastColumn="0"/>
+            <w:tcW w:w="1218" w:type="dxa"/>
+          </w:tcPr>
+          <w:p>
+            <w:r>
+              <w:t>U</w:t>
+            </w:r>
+            <w:r>
+              <w:t>S</w:t>
+            </w:r>
+            <w:r>
+              <w:t>0</w:t>
+            </w:r>
+            <w:r>
+              <w:t>3.1</w:t>
+            </w:r>
+          </w:p>
+        </w:tc>
+        <w:tc>
+          <w:tcPr>
+            <w:tcW w:w="2858" w:type="dxa"/>
+          </w:tcPr>
+          <w:p>
+            <w:pPr>
+              <w:cnfStyle w:val="000000100000" w:firstRow="0" w:lastRow="0" w:firstColumn="0" w:lastColumn="0" w:oddVBand="0" w:evenVBand="0" w:oddHBand="1" w:evenHBand="0" w:firstRowFirstColumn="0" w:firstRowLastColumn="0" w:lastRowFirstColumn="0" w:lastRowLastColumn="0"/>
+            </w:pPr>
+            <w:r>
+              <w:t>Underside til oprettelse af tilbud, med tilknytning af billede.</w:t>
+            </w:r>
+          </w:p>
+        </w:tc>
+        <w:tc>
+          <w:tcPr>
+            <w:tcW w:w="1896" w:type="dxa"/>
+          </w:tcPr>
+          <w:p>
+            <w:pPr>
+              <w:jc w:val="center"/>
+              <w:cnfStyle w:val="000000100000" w:firstRow="0" w:lastRow="0" w:firstColumn="0" w:lastColumn="0" w:oddVBand="0" w:evenVBand="0" w:oddHBand="1" w:evenHBand="0" w:firstRowFirstColumn="0" w:firstRowLastColumn="0" w:lastRowFirstColumn="0" w:lastRowLastColumn="0"/>
+            </w:pPr>
+            <w:r>
+              <w:t>2</w:t>
+            </w:r>
+          </w:p>
+        </w:tc>
+        <w:tc>
+          <w:tcPr>
+            <w:tcW w:w="1941" w:type="dxa"/>
+          </w:tcPr>
+          <w:p>
+            <w:pPr>
+              <w:cnfStyle w:val="000000100000" w:firstRow="0" w:lastRow="0" w:firstColumn="0" w:lastColumn="0" w:oddVBand="0" w:evenVBand="0" w:oddHBand="1" w:evenHBand="0" w:firstRowFirstColumn="0" w:firstRowLastColumn="0" w:lastRowFirstColumn="0" w:lastRowLastColumn="0"/>
+            </w:pPr>
+          </w:p>
+        </w:tc>
+        <w:tc>
+          <w:tcPr>
+            <w:tcW w:w="1715" w:type="dxa"/>
+          </w:tcPr>
+          <w:p>
+            <w:pPr>
+              <w:cnfStyle w:val="000000100000" w:firstRow="0" w:lastRow="0" w:firstColumn="0" w:lastColumn="0" w:oddVBand="0" w:evenVBand="0" w:oddHBand="1" w:evenHBand="0" w:firstRowFirstColumn="0" w:firstRowLastColumn="0" w:lastRowFirstColumn="0" w:lastRowLastColumn="0"/>
+            </w:pPr>
+          </w:p>
+        </w:tc>
+      </w:tr>
+      <w:tr>
+        <w:tc>
+          <w:tcPr>
+            <w:cnfStyle w:val="001000000000" w:firstRow="0" w:lastRow="0" w:firstColumn="1" w:lastColumn="0" w:oddVBand="0" w:evenVBand="0" w:oddHBand="0" w:evenHBand="0" w:firstRowFirstColumn="0" w:firstRowLastColumn="0" w:lastRowFirstColumn="0" w:lastRowLastColumn="0"/>
+            <w:tcW w:w="1218" w:type="dxa"/>
+          </w:tcPr>
+          <w:p>
+            <w:r>
+              <w:t>US0</w:t>
+            </w:r>
+            <w:r>
+              <w:t>3.2</w:t>
+            </w:r>
+          </w:p>
+        </w:tc>
+        <w:tc>
+          <w:tcPr>
+            <w:tcW w:w="2858" w:type="dxa"/>
+          </w:tcPr>
+          <w:p>
+            <w:pPr>
+              <w:cnfStyle w:val="000000000000" w:firstRow="0" w:lastRow="0" w:firstColumn="0" w:lastColumn="0" w:oddVBand="0" w:evenVBand="0" w:oddHBand="0" w:evenHBand="0" w:firstRowFirstColumn="0" w:firstRowLastColumn="0" w:lastRowFirstColumn="0" w:lastRowLastColumn="0"/>
+            </w:pPr>
+            <w:r>
+              <w:t>Redigerings- og slettefunktion af eksisterende tilbud</w:t>
+            </w:r>
+          </w:p>
+        </w:tc>
+        <w:tc>
+          <w:tcPr>
+            <w:tcW w:w="1896" w:type="dxa"/>
+          </w:tcPr>
+          <w:p>
+            <w:pPr>
+              <w:jc w:val="center"/>
+              <w:cnfStyle w:val="000000000000" w:firstRow="0" w:lastRow="0" w:firstColumn="0" w:lastColumn="0" w:oddVBand="0" w:evenVBand="0" w:oddHBand="0" w:evenHBand="0" w:firstRowFirstColumn="0" w:firstRowLastColumn="0" w:lastRowFirstColumn="0" w:lastRowLastColumn="0"/>
+            </w:pPr>
+            <w:r>
+              <w:t>4</w:t>
+            </w:r>
+          </w:p>
+        </w:tc>
+        <w:tc>
+          <w:tcPr>
+            <w:tcW w:w="1941" w:type="dxa"/>
+          </w:tcPr>
+          <w:p>
+            <w:pPr>
+              <w:cnfStyle w:val="000000000000" w:firstRow="0" w:lastRow="0" w:firstColumn="0" w:lastColumn="0" w:oddVBand="0" w:evenVBand="0" w:oddHBand="0" w:evenHBand="0" w:firstRowFirstColumn="0" w:firstRowLastColumn="0" w:lastRowFirstColumn="0" w:lastRowLastColumn="0"/>
+            </w:pPr>
+          </w:p>
+        </w:tc>
+        <w:tc>
+          <w:tcPr>
+            <w:tcW w:w="1715" w:type="dxa"/>
+          </w:tcPr>
+          <w:p>
+            <w:pPr>
+              <w:cnfStyle w:val="000000000000" w:firstRow="0" w:lastRow="0" w:firstColumn="0" w:lastColumn="0" w:oddVBand="0" w:evenVBand="0" w:oddHBand="0" w:evenHBand="0" w:firstRowFirstColumn="0" w:firstRowLastColumn="0" w:lastRowFirstColumn="0" w:lastRowLastColumn="0"/>
+            </w:pPr>
+          </w:p>
+        </w:tc>
+      </w:tr>
+    </w:tbl>
+    <w:p>
+      <w:pPr>
+        <w:pStyle w:val="Overskrift3"/>
+      </w:pPr>
+      <w:r>
+        <w:t>Us04</w:t>
+      </w:r>
+    </w:p>
+    <w:tbl>
+      <w:tblPr>
+        <w:tblStyle w:val="Gittertabel5-mrk-farve1"/>
+        <w:tblW w:w="0" w:type="auto"/>
+        <w:tblLook w:val="04A0" w:firstRow="1" w:lastRow="0" w:firstColumn="1" w:lastColumn="0" w:noHBand="0" w:noVBand="1"/>
+      </w:tblPr>
+      <w:tblGrid>
+        <w:gridCol w:w="1218"/>
+        <w:gridCol w:w="2858"/>
+        <w:gridCol w:w="1896"/>
+        <w:gridCol w:w="1941"/>
+        <w:gridCol w:w="1715"/>
+      </w:tblGrid>
+      <w:tr>
+        <w:trPr>
+          <w:cnfStyle w:val="100000000000" w:firstRow="1" w:lastRow="0" w:firstColumn="0" w:lastColumn="0" w:oddVBand="0" w:evenVBand="0" w:oddHBand="0" w:evenHBand="0" w:firstRowFirstColumn="0" w:firstRowLastColumn="0" w:lastRowFirstColumn="0" w:lastRowLastColumn="0"/>
+        </w:trPr>
+        <w:tc>
+          <w:tcPr>
+            <w:cnfStyle w:val="001000000000" w:firstRow="0" w:lastRow="0" w:firstColumn="1" w:lastColumn="0" w:oddVBand="0" w:evenVBand="0" w:oddHBand="0" w:evenHBand="0" w:firstRowFirstColumn="0" w:firstRowLastColumn="0" w:lastRowFirstColumn="0" w:lastRowLastColumn="0"/>
+            <w:tcW w:w="1218" w:type="dxa"/>
+          </w:tcPr>
+          <w:p>
+            <w:r>
+              <w:t xml:space="preserve">ID: </w:t>
+            </w:r>
+            <w:r>
+              <w:t xml:space="preserve"> US04</w:t>
+            </w:r>
+          </w:p>
+        </w:tc>
+        <w:tc>
+          <w:tcPr>
+            <w:tcW w:w="2858" w:type="dxa"/>
+          </w:tcPr>
+          <w:p>
+            <w:pPr>
+              <w:cnfStyle w:val="100000000000" w:firstRow="1" w:lastRow="0" w:firstColumn="0" w:lastColumn="0" w:oddVBand="0" w:evenVBand="0" w:oddHBand="0" w:evenHBand="0" w:firstRowFirstColumn="0" w:firstRowLastColumn="0" w:lastRowFirstColumn="0" w:lastRowLastColumn="0"/>
+            </w:pPr>
+            <w:r>
+              <w:t xml:space="preserve">User Story: </w:t>
+            </w:r>
+            <w:r>
+              <w:t xml:space="preserve">som ansat hos </w:t>
+            </w:r>
+            <w:proofErr w:type="spellStart"/>
+            <w:r>
+              <w:t>Your</w:t>
+            </w:r>
+            <w:proofErr w:type="spellEnd"/>
+            <w:r>
+              <w:t xml:space="preserve"> Local skal jeg have administrative rettigheder over firmaer og kunder.</w:t>
+            </w:r>
+          </w:p>
+        </w:tc>
+        <w:tc>
+          <w:tcPr>
+            <w:tcW w:w="1896" w:type="dxa"/>
+          </w:tcPr>
+          <w:p>
+            <w:pPr>
+              <w:cnfStyle w:val="100000000000" w:firstRow="1" w:lastRow="0" w:firstColumn="0" w:lastColumn="0" w:oddVBand="0" w:evenVBand="0" w:oddHBand="0" w:evenHBand="0" w:firstRowFirstColumn="0" w:firstRowLastColumn="0" w:lastRowFirstColumn="0" w:lastRowLastColumn="0"/>
+            </w:pPr>
+            <w:r>
+              <w:t xml:space="preserve">Three point </w:t>
+            </w:r>
+            <w:proofErr w:type="spellStart"/>
+            <w:r>
+              <w:t>value</w:t>
+            </w:r>
+            <w:proofErr w:type="spellEnd"/>
+            <w:r>
+              <w:t xml:space="preserve"> (timer)</w:t>
+            </w:r>
+          </w:p>
+        </w:tc>
+        <w:tc>
+          <w:tcPr>
+            <w:tcW w:w="1941" w:type="dxa"/>
+          </w:tcPr>
+          <w:p>
+            <w:pPr>
+              <w:cnfStyle w:val="100000000000" w:firstRow="1" w:lastRow="0" w:firstColumn="0" w:lastColumn="0" w:oddVBand="0" w:evenVBand="0" w:oddHBand="0" w:evenHBand="0" w:firstRowFirstColumn="0" w:firstRowLastColumn="0" w:lastRowFirstColumn="0" w:lastRowLastColumn="0"/>
+            </w:pPr>
+            <w:r>
+              <w:t>Planning poker (timer)</w:t>
+            </w:r>
+          </w:p>
+        </w:tc>
+        <w:tc>
+          <w:tcPr>
+            <w:tcW w:w="1715" w:type="dxa"/>
+          </w:tcPr>
+          <w:p>
+            <w:pPr>
+              <w:cnfStyle w:val="100000000000" w:firstRow="1" w:lastRow="0" w:firstColumn="0" w:lastColumn="0" w:oddVBand="0" w:evenVBand="0" w:oddHBand="0" w:evenHBand="0" w:firstRowFirstColumn="0" w:firstRowLastColumn="0" w:lastRowFirstColumn="0" w:lastRowLastColumn="0"/>
+            </w:pPr>
+            <w:r>
+              <w:t>Estimeret produkt ((TPV+</w:t>
+            </w:r>
+            <w:proofErr w:type="gramStart"/>
+            <w:r>
+              <w:t>PP)/</w:t>
+            </w:r>
+            <w:proofErr w:type="gramEnd"/>
+            <w:r>
+              <w:t>2)</w:t>
+            </w:r>
+          </w:p>
+        </w:tc>
+      </w:tr>
+      <w:tr>
+        <w:trPr>
+          <w:cnfStyle w:val="000000100000" w:firstRow="0" w:lastRow="0" w:firstColumn="0" w:lastColumn="0" w:oddVBand="0" w:evenVBand="0" w:oddHBand="1" w:evenHBand="0" w:firstRowFirstColumn="0" w:firstRowLastColumn="0" w:lastRowFirstColumn="0" w:lastRowLastColumn="0"/>
+        </w:trPr>
+        <w:tc>
+          <w:tcPr>
+            <w:cnfStyle w:val="001000000000" w:firstRow="0" w:lastRow="0" w:firstColumn="1" w:lastColumn="0" w:oddVBand="0" w:evenVBand="0" w:oddHBand="0" w:evenHBand="0" w:firstRowFirstColumn="0" w:firstRowLastColumn="0" w:lastRowFirstColumn="0" w:lastRowLastColumn="0"/>
+            <w:tcW w:w="1218" w:type="dxa"/>
+          </w:tcPr>
+          <w:p>
+            <w:r>
+              <w:t>US0</w:t>
+            </w:r>
+            <w:r>
+              <w:t>4.1</w:t>
+            </w:r>
+          </w:p>
+        </w:tc>
+        <w:tc>
+          <w:tcPr>
+            <w:tcW w:w="2858" w:type="dxa"/>
+          </w:tcPr>
+          <w:p>
+            <w:pPr>
+              <w:cnfStyle w:val="000000100000" w:firstRow="0" w:lastRow="0" w:firstColumn="0" w:lastColumn="0" w:oddVBand="0" w:evenVBand="0" w:oddHBand="1" w:evenHBand="0" w:firstRowFirstColumn="0" w:firstRowLastColumn="0" w:lastRowFirstColumn="0" w:lastRowLastColumn="0"/>
+            </w:pPr>
+            <w:r>
+              <w:t>Godkendelsesfunktion til firmaoprettelse.</w:t>
+            </w:r>
+          </w:p>
+        </w:tc>
+        <w:tc>
+          <w:tcPr>
+            <w:tcW w:w="1896" w:type="dxa"/>
+          </w:tcPr>
+          <w:p>
+            <w:pPr>
+              <w:jc w:val="center"/>
+              <w:cnfStyle w:val="000000100000" w:firstRow="0" w:lastRow="0" w:firstColumn="0" w:lastColumn="0" w:oddVBand="0" w:evenVBand="0" w:oddHBand="1" w:evenHBand="0" w:firstRowFirstColumn="0" w:firstRowLastColumn="0" w:lastRowFirstColumn="0" w:lastRowLastColumn="0"/>
+            </w:pPr>
+            <w:r>
+              <w:t>3</w:t>
+            </w:r>
+          </w:p>
+        </w:tc>
+        <w:tc>
+          <w:tcPr>
+            <w:tcW w:w="1941" w:type="dxa"/>
+          </w:tcPr>
+          <w:p>
+            <w:pPr>
+              <w:cnfStyle w:val="000000100000" w:firstRow="0" w:lastRow="0" w:firstColumn="0" w:lastColumn="0" w:oddVBand="0" w:evenVBand="0" w:oddHBand="1" w:evenHBand="0" w:firstRowFirstColumn="0" w:firstRowLastColumn="0" w:lastRowFirstColumn="0" w:lastRowLastColumn="0"/>
+            </w:pPr>
+          </w:p>
+        </w:tc>
+        <w:tc>
+          <w:tcPr>
+            <w:tcW w:w="1715" w:type="dxa"/>
+          </w:tcPr>
+          <w:p>
+            <w:pPr>
+              <w:cnfStyle w:val="000000100000" w:firstRow="0" w:lastRow="0" w:firstColumn="0" w:lastColumn="0" w:oddVBand="0" w:evenVBand="0" w:oddHBand="1" w:evenHBand="0" w:firstRowFirstColumn="0" w:firstRowLastColumn="0" w:lastRowFirstColumn="0" w:lastRowLastColumn="0"/>
+            </w:pPr>
+          </w:p>
+        </w:tc>
+      </w:tr>
+      <w:tr>
+        <w:tc>
+          <w:tcPr>
+            <w:cnfStyle w:val="001000000000" w:firstRow="0" w:lastRow="0" w:firstColumn="1" w:lastColumn="0" w:oddVBand="0" w:evenVBand="0" w:oddHBand="0" w:evenHBand="0" w:firstRowFirstColumn="0" w:firstRowLastColumn="0" w:lastRowFirstColumn="0" w:lastRowLastColumn="0"/>
+            <w:tcW w:w="1218" w:type="dxa"/>
+          </w:tcPr>
+          <w:p>
+            <w:r>
+              <w:t>US0</w:t>
+            </w:r>
+            <w:r>
+              <w:t>4.2</w:t>
+            </w:r>
+          </w:p>
+        </w:tc>
+        <w:tc>
+          <w:tcPr>
+            <w:tcW w:w="2858" w:type="dxa"/>
+          </w:tcPr>
+          <w:p>
+            <w:pPr>
+              <w:cnfStyle w:val="000000000000" w:firstRow="0" w:lastRow="0" w:firstColumn="0" w:lastColumn="0" w:oddVBand="0" w:evenVBand="0" w:oddHBand="0" w:evenHBand="0" w:firstRowFirstColumn="0" w:firstRowLastColumn="0" w:lastRowFirstColumn="0" w:lastRowLastColumn="0"/>
+            </w:pPr>
+            <w:r>
+              <w:t>Redigering af information for både kunder og firmaer.</w:t>
+            </w:r>
+          </w:p>
+        </w:tc>
+        <w:tc>
+          <w:tcPr>
+            <w:tcW w:w="1896" w:type="dxa"/>
+          </w:tcPr>
+          <w:p>
+            <w:pPr>
+              <w:jc w:val="center"/>
+              <w:cnfStyle w:val="000000000000" w:firstRow="0" w:lastRow="0" w:firstColumn="0" w:lastColumn="0" w:oddVBand="0" w:evenVBand="0" w:oddHBand="0" w:evenHBand="0" w:firstRowFirstColumn="0" w:firstRowLastColumn="0" w:lastRowFirstColumn="0" w:lastRowLastColumn="0"/>
+            </w:pPr>
+            <w:r>
+              <w:t>3</w:t>
+            </w:r>
+          </w:p>
+        </w:tc>
+        <w:tc>
+          <w:tcPr>
+            <w:tcW w:w="1941" w:type="dxa"/>
+          </w:tcPr>
+          <w:p>
+            <w:pPr>
+              <w:cnfStyle w:val="000000000000" w:firstRow="0" w:lastRow="0" w:firstColumn="0" w:lastColumn="0" w:oddVBand="0" w:evenVBand="0" w:oddHBand="0" w:evenHBand="0" w:firstRowFirstColumn="0" w:firstRowLastColumn="0" w:lastRowFirstColumn="0" w:lastRowLastColumn="0"/>
+            </w:pPr>
+          </w:p>
+        </w:tc>
+        <w:tc>
+          <w:tcPr>
+            <w:tcW w:w="1715" w:type="dxa"/>
+          </w:tcPr>
+          <w:p>
+            <w:pPr>
+              <w:cnfStyle w:val="000000000000" w:firstRow="0" w:lastRow="0" w:firstColumn="0" w:lastColumn="0" w:oddVBand="0" w:evenVBand="0" w:oddHBand="0" w:evenHBand="0" w:firstRowFirstColumn="0" w:firstRowLastColumn="0" w:lastRowFirstColumn="0" w:lastRowLastColumn="0"/>
+            </w:pPr>
+          </w:p>
+        </w:tc>
+      </w:tr>
+      <w:tr>
+        <w:trPr>
+          <w:cnfStyle w:val="000000100000" w:firstRow="0" w:lastRow="0" w:firstColumn="0" w:lastColumn="0" w:oddVBand="0" w:evenVBand="0" w:oddHBand="1" w:evenHBand="0" w:firstRowFirstColumn="0" w:firstRowLastColumn="0" w:lastRowFirstColumn="0" w:lastRowLastColumn="0"/>
+        </w:trPr>
+        <w:tc>
+          <w:tcPr>
+            <w:cnfStyle w:val="001000000000" w:firstRow="0" w:lastRow="0" w:firstColumn="1" w:lastColumn="0" w:oddVBand="0" w:evenVBand="0" w:oddHBand="0" w:evenHBand="0" w:firstRowFirstColumn="0" w:firstRowLastColumn="0" w:lastRowFirstColumn="0" w:lastRowLastColumn="0"/>
+            <w:tcW w:w="1218" w:type="dxa"/>
+          </w:tcPr>
+          <w:p>
+            <w:r>
+              <w:t>US0</w:t>
+            </w:r>
+            <w:r>
+              <w:t>4.3</w:t>
+            </w:r>
+          </w:p>
+        </w:tc>
+        <w:tc>
+          <w:tcPr>
+            <w:tcW w:w="2858" w:type="dxa"/>
+          </w:tcPr>
+          <w:p>
+            <w:pPr>
+              <w:cnfStyle w:val="000000100000" w:firstRow="0" w:lastRow="0" w:firstColumn="0" w:lastColumn="0" w:oddVBand="0" w:evenVBand="0" w:oddHBand="1" w:evenHBand="0" w:firstRowFirstColumn="0" w:firstRowLastColumn="0" w:lastRowFirstColumn="0" w:lastRowLastColumn="0"/>
+            </w:pPr>
+            <w:r>
+              <w:t xml:space="preserve">Slettefunktion der fjerner en kunde, </w:t>
+            </w:r>
+            <w:proofErr w:type="gramStart"/>
+            <w:r>
+              <w:t>en firma</w:t>
+            </w:r>
+            <w:proofErr w:type="gramEnd"/>
+            <w:r>
+              <w:t xml:space="preserve"> eller en butik.</w:t>
+            </w:r>
+          </w:p>
+        </w:tc>
+        <w:tc>
+          <w:tcPr>
+            <w:tcW w:w="1896" w:type="dxa"/>
+          </w:tcPr>
+          <w:p>
+            <w:pPr>
+              <w:jc w:val="center"/>
+              <w:cnfStyle w:val="000000100000" w:firstRow="0" w:lastRow="0" w:firstColumn="0" w:lastColumn="0" w:oddVBand="0" w:evenVBand="0" w:oddHBand="1" w:evenHBand="0" w:firstRowFirstColumn="0" w:firstRowLastColumn="0" w:lastRowFirstColumn="0" w:lastRowLastColumn="0"/>
+            </w:pPr>
+            <w:r>
+              <w:t>3</w:t>
+            </w:r>
+          </w:p>
+        </w:tc>
+        <w:tc>
+          <w:tcPr>
+            <w:tcW w:w="1941" w:type="dxa"/>
+          </w:tcPr>
+          <w:p>
+            <w:pPr>
+              <w:cnfStyle w:val="000000100000" w:firstRow="0" w:lastRow="0" w:firstColumn="0" w:lastColumn="0" w:oddVBand="0" w:evenVBand="0" w:oddHBand="1" w:evenHBand="0" w:firstRowFirstColumn="0" w:firstRowLastColumn="0" w:lastRowFirstColumn="0" w:lastRowLastColumn="0"/>
+            </w:pPr>
+          </w:p>
+        </w:tc>
+        <w:tc>
+          <w:tcPr>
+            <w:tcW w:w="1715" w:type="dxa"/>
+          </w:tcPr>
+          <w:p>
+            <w:pPr>
+              <w:cnfStyle w:val="000000100000" w:firstRow="0" w:lastRow="0" w:firstColumn="0" w:lastColumn="0" w:oddVBand="0" w:evenVBand="0" w:oddHBand="1" w:evenHBand="0" w:firstRowFirstColumn="0" w:firstRowLastColumn="0" w:lastRowFirstColumn="0" w:lastRowLastColumn="0"/>
+            </w:pPr>
+          </w:p>
+        </w:tc>
+      </w:tr>
+    </w:tbl>
+    <w:p>
+      <w:pPr>
+        <w:pStyle w:val="Overskrift3"/>
+      </w:pPr>
+      <w:r>
+        <w:t>Us05</w:t>
+      </w:r>
+    </w:p>
+    <w:tbl>
+      <w:tblPr>
+        <w:tblStyle w:val="Gittertabel5-mrk-farve1"/>
+        <w:tblW w:w="0" w:type="auto"/>
+        <w:tblLook w:val="04A0" w:firstRow="1" w:lastRow="0" w:firstColumn="1" w:lastColumn="0" w:noHBand="0" w:noVBand="1"/>
+      </w:tblPr>
+      <w:tblGrid>
+        <w:gridCol w:w="1218"/>
+        <w:gridCol w:w="2858"/>
+        <w:gridCol w:w="1896"/>
+        <w:gridCol w:w="1941"/>
+        <w:gridCol w:w="1715"/>
+      </w:tblGrid>
+      <w:tr>
+        <w:trPr>
+          <w:cnfStyle w:val="100000000000" w:firstRow="1" w:lastRow="0" w:firstColumn="0" w:lastColumn="0" w:oddVBand="0" w:evenVBand="0" w:oddHBand="0" w:evenHBand="0" w:firstRowFirstColumn="0" w:firstRowLastColumn="0" w:lastRowFirstColumn="0" w:lastRowLastColumn="0"/>
+        </w:trPr>
+        <w:tc>
+          <w:tcPr>
+            <w:cnfStyle w:val="001000000000" w:firstRow="0" w:lastRow="0" w:firstColumn="1" w:lastColumn="0" w:oddVBand="0" w:evenVBand="0" w:oddHBand="0" w:evenHBand="0" w:firstRowFirstColumn="0" w:firstRowLastColumn="0" w:lastRowFirstColumn="0" w:lastRowLastColumn="0"/>
+            <w:tcW w:w="1218" w:type="dxa"/>
+          </w:tcPr>
+          <w:p>
+            <w:r>
+              <w:t xml:space="preserve">ID: </w:t>
+            </w:r>
+            <w:r>
+              <w:t>US05</w:t>
+            </w:r>
+          </w:p>
+        </w:tc>
+        <w:tc>
+          <w:tcPr>
+            <w:tcW w:w="2858" w:type="dxa"/>
+          </w:tcPr>
+          <w:p>
+            <w:pPr>
+              <w:cnfStyle w:val="100000000000" w:firstRow="1" w:lastRow="0" w:firstColumn="0" w:lastColumn="0" w:oddVBand="0" w:evenVBand="0" w:oddHBand="0" w:evenHBand="0" w:firstRowFirstColumn="0" w:firstRowLastColumn="0" w:lastRowFirstColumn="0" w:lastRowLastColumn="0"/>
+            </w:pPr>
+            <w:r>
+              <w:t xml:space="preserve">User Story: </w:t>
+            </w:r>
+            <w:r>
+              <w:t>som kunde skal jeg kunne købe et tilbud.</w:t>
+            </w:r>
+          </w:p>
+        </w:tc>
+        <w:tc>
+          <w:tcPr>
+            <w:tcW w:w="1896" w:type="dxa"/>
+          </w:tcPr>
+          <w:p>
+            <w:pPr>
+              <w:cnfStyle w:val="100000000000" w:firstRow="1" w:lastRow="0" w:firstColumn="0" w:lastColumn="0" w:oddVBand="0" w:evenVBand="0" w:oddHBand="0" w:evenHBand="0" w:firstRowFirstColumn="0" w:firstRowLastColumn="0" w:lastRowFirstColumn="0" w:lastRowLastColumn="0"/>
+            </w:pPr>
+            <w:r>
+              <w:t xml:space="preserve">Three point </w:t>
+            </w:r>
+            <w:proofErr w:type="spellStart"/>
+            <w:r>
+              <w:t>value</w:t>
+            </w:r>
+            <w:proofErr w:type="spellEnd"/>
+            <w:r>
+              <w:t xml:space="preserve"> (timer)</w:t>
+            </w:r>
+          </w:p>
+        </w:tc>
+        <w:tc>
+          <w:tcPr>
+            <w:tcW w:w="1941" w:type="dxa"/>
+          </w:tcPr>
+          <w:p>
+            <w:pPr>
+              <w:cnfStyle w:val="100000000000" w:firstRow="1" w:lastRow="0" w:firstColumn="0" w:lastColumn="0" w:oddVBand="0" w:evenVBand="0" w:oddHBand="0" w:evenHBand="0" w:firstRowFirstColumn="0" w:firstRowLastColumn="0" w:lastRowFirstColumn="0" w:lastRowLastColumn="0"/>
+            </w:pPr>
+            <w:r>
+              <w:t>Planning poker (timer)</w:t>
+            </w:r>
+          </w:p>
+        </w:tc>
+        <w:tc>
+          <w:tcPr>
+            <w:tcW w:w="1715" w:type="dxa"/>
+          </w:tcPr>
+          <w:p>
+            <w:pPr>
+              <w:cnfStyle w:val="100000000000" w:firstRow="1" w:lastRow="0" w:firstColumn="0" w:lastColumn="0" w:oddVBand="0" w:evenVBand="0" w:oddHBand="0" w:evenHBand="0" w:firstRowFirstColumn="0" w:firstRowLastColumn="0" w:lastRowFirstColumn="0" w:lastRowLastColumn="0"/>
+            </w:pPr>
+            <w:r>
+              <w:t>Estimeret produkt ((TPV+</w:t>
+            </w:r>
+            <w:proofErr w:type="gramStart"/>
+            <w:r>
+              <w:t>PP)/</w:t>
+            </w:r>
+            <w:proofErr w:type="gramEnd"/>
+            <w:r>
+              <w:t>2)</w:t>
+            </w:r>
+          </w:p>
+        </w:tc>
+      </w:tr>
+      <w:tr>
+        <w:trPr>
+          <w:cnfStyle w:val="000000100000" w:firstRow="0" w:lastRow="0" w:firstColumn="0" w:lastColumn="0" w:oddVBand="0" w:evenVBand="0" w:oddHBand="1" w:evenHBand="0" w:firstRowFirstColumn="0" w:firstRowLastColumn="0" w:lastRowFirstColumn="0" w:lastRowLastColumn="0"/>
+        </w:trPr>
+        <w:tc>
+          <w:tcPr>
+            <w:cnfStyle w:val="001000000000" w:firstRow="0" w:lastRow="0" w:firstColumn="1" w:lastColumn="0" w:oddVBand="0" w:evenVBand="0" w:oddHBand="0" w:evenHBand="0" w:firstRowFirstColumn="0" w:firstRowLastColumn="0" w:lastRowFirstColumn="0" w:lastRowLastColumn="0"/>
+            <w:tcW w:w="1218" w:type="dxa"/>
+          </w:tcPr>
+          <w:p>
+            <w:r>
+              <w:t>US0</w:t>
+            </w:r>
+            <w:r>
+              <w:t>5.1</w:t>
+            </w:r>
+          </w:p>
+        </w:tc>
+        <w:tc>
+          <w:tcPr>
+            <w:tcW w:w="2858" w:type="dxa"/>
+          </w:tcPr>
+          <w:p>
+            <w:pPr>
+              <w:cnfStyle w:val="000000100000" w:firstRow="0" w:lastRow="0" w:firstColumn="0" w:lastColumn="0" w:oddVBand="0" w:evenVBand="0" w:oddHBand="1" w:evenHBand="0" w:firstRowFirstColumn="0" w:firstRowLastColumn="0" w:lastRowFirstColumn="0" w:lastRowLastColumn="0"/>
+            </w:pPr>
+            <w:r>
+              <w:t>Funktion der ændrer lagerantallet for det pågældende tilbud.</w:t>
+            </w:r>
+          </w:p>
+        </w:tc>
+        <w:tc>
+          <w:tcPr>
+            <w:tcW w:w="1896" w:type="dxa"/>
+          </w:tcPr>
+          <w:p>
+            <w:pPr>
+              <w:jc w:val="center"/>
+              <w:cnfStyle w:val="000000100000" w:firstRow="0" w:lastRow="0" w:firstColumn="0" w:lastColumn="0" w:oddVBand="0" w:evenVBand="0" w:oddHBand="1" w:evenHBand="0" w:firstRowFirstColumn="0" w:firstRowLastColumn="0" w:lastRowFirstColumn="0" w:lastRowLastColumn="0"/>
+            </w:pPr>
+            <w:r>
+              <w:t>1</w:t>
+            </w:r>
+          </w:p>
+        </w:tc>
+        <w:tc>
+          <w:tcPr>
+            <w:tcW w:w="1941" w:type="dxa"/>
+          </w:tcPr>
+          <w:p>
+            <w:pPr>
+              <w:cnfStyle w:val="000000100000" w:firstRow="0" w:lastRow="0" w:firstColumn="0" w:lastColumn="0" w:oddVBand="0" w:evenVBand="0" w:oddHBand="1" w:evenHBand="0" w:firstRowFirstColumn="0" w:firstRowLastColumn="0" w:lastRowFirstColumn="0" w:lastRowLastColumn="0"/>
+            </w:pPr>
+          </w:p>
+        </w:tc>
+        <w:tc>
+          <w:tcPr>
+            <w:tcW w:w="1715" w:type="dxa"/>
+          </w:tcPr>
+          <w:p>
+            <w:pPr>
+              <w:cnfStyle w:val="000000100000" w:firstRow="0" w:lastRow="0" w:firstColumn="0" w:lastColumn="0" w:oddVBand="0" w:evenVBand="0" w:oddHBand="1" w:evenHBand="0" w:firstRowFirstColumn="0" w:firstRowLastColumn="0" w:lastRowFirstColumn="0" w:lastRowLastColumn="0"/>
+            </w:pPr>
+          </w:p>
+        </w:tc>
+      </w:tr>
+      <w:tr>
+        <w:tc>
+          <w:tcPr>
+            <w:cnfStyle w:val="001000000000" w:firstRow="0" w:lastRow="0" w:firstColumn="1" w:lastColumn="0" w:oddVBand="0" w:evenVBand="0" w:oddHBand="0" w:evenHBand="0" w:firstRowFirstColumn="0" w:firstRowLastColumn="0" w:lastRowFirstColumn="0" w:lastRowLastColumn="0"/>
+            <w:tcW w:w="1218" w:type="dxa"/>
+          </w:tcPr>
+          <w:p>
+            <w:r>
+              <w:t>US0</w:t>
+            </w:r>
+            <w:r>
+              <w:t>5.2</w:t>
+            </w:r>
+          </w:p>
+        </w:tc>
+        <w:tc>
+          <w:tcPr>
+            <w:tcW w:w="2858" w:type="dxa"/>
+          </w:tcPr>
+          <w:p>
+            <w:pPr>
+              <w:cnfStyle w:val="000000000000" w:firstRow="0" w:lastRow="0" w:firstColumn="0" w:lastColumn="0" w:oddVBand="0" w:evenVBand="0" w:oddHBand="0" w:evenHBand="0" w:firstRowFirstColumn="0" w:firstRowLastColumn="0" w:lastRowFirstColumn="0" w:lastRowLastColumn="0"/>
+            </w:pPr>
+            <w:r>
+              <w:t>Funktion</w:t>
+            </w:r>
+            <w:r>
+              <w:t xml:space="preserve"> der kan bekræfte køb, og få tilsendt en kvittering.</w:t>
+            </w:r>
+          </w:p>
+        </w:tc>
+        <w:tc>
+          <w:tcPr>
+            <w:tcW w:w="1896" w:type="dxa"/>
+          </w:tcPr>
+          <w:p>
+            <w:pPr>
+              <w:jc w:val="center"/>
+              <w:cnfStyle w:val="000000000000" w:firstRow="0" w:lastRow="0" w:firstColumn="0" w:lastColumn="0" w:oddVBand="0" w:evenVBand="0" w:oddHBand="0" w:evenHBand="0" w:firstRowFirstColumn="0" w:firstRowLastColumn="0" w:lastRowFirstColumn="0" w:lastRowLastColumn="0"/>
+            </w:pPr>
+            <w:r>
+              <w:t>2</w:t>
+            </w:r>
+          </w:p>
+        </w:tc>
+        <w:tc>
+          <w:tcPr>
+            <w:tcW w:w="1941" w:type="dxa"/>
+          </w:tcPr>
+          <w:p>
+            <w:pPr>
+              <w:cnfStyle w:val="000000000000" w:firstRow="0" w:lastRow="0" w:firstColumn="0" w:lastColumn="0" w:oddVBand="0" w:evenVBand="0" w:oddHBand="0" w:evenHBand="0" w:firstRowFirstColumn="0" w:firstRowLastColumn="0" w:lastRowFirstColumn="0" w:lastRowLastColumn="0"/>
+            </w:pPr>
+          </w:p>
+        </w:tc>
+        <w:tc>
+          <w:tcPr>
+            <w:tcW w:w="1715" w:type="dxa"/>
+          </w:tcPr>
+          <w:p>
+            <w:pPr>
+              <w:cnfStyle w:val="000000000000" w:firstRow="0" w:lastRow="0" w:firstColumn="0" w:lastColumn="0" w:oddVBand="0" w:evenVBand="0" w:oddHBand="0" w:evenHBand="0" w:firstRowFirstColumn="0" w:firstRowLastColumn="0" w:lastRowFirstColumn="0" w:lastRowLastColumn="0"/>
+            </w:pPr>
+          </w:p>
+        </w:tc>
+      </w:tr>
+      <w:tr>
+        <w:trPr>
+          <w:cnfStyle w:val="000000100000" w:firstRow="0" w:lastRow="0" w:firstColumn="0" w:lastColumn="0" w:oddVBand="0" w:evenVBand="0" w:oddHBand="1" w:evenHBand="0" w:firstRowFirstColumn="0" w:firstRowLastColumn="0" w:lastRowFirstColumn="0" w:lastRowLastColumn="0"/>
+        </w:trPr>
+        <w:tc>
+          <w:tcPr>
+            <w:cnfStyle w:val="001000000000" w:firstRow="0" w:lastRow="0" w:firstColumn="1" w:lastColumn="0" w:oddVBand="0" w:evenVBand="0" w:oddHBand="0" w:evenHBand="0" w:firstRowFirstColumn="0" w:firstRowLastColumn="0" w:lastRowFirstColumn="0" w:lastRowLastColumn="0"/>
+            <w:tcW w:w="1218" w:type="dxa"/>
+          </w:tcPr>
+          <w:p>
+            <w:r>
+              <w:t>US0</w:t>
+            </w:r>
+            <w:r>
+              <w:t>5.3</w:t>
+            </w:r>
+          </w:p>
+        </w:tc>
+        <w:tc>
+          <w:tcPr>
+            <w:tcW w:w="2858" w:type="dxa"/>
+          </w:tcPr>
+          <w:p>
+            <w:pPr>
+              <w:cnfStyle w:val="000000100000" w:firstRow="0" w:lastRow="0" w:firstColumn="0" w:lastColumn="0" w:oddVBand="0" w:evenVBand="0" w:oddHBand="1" w:evenHBand="0" w:firstRowFirstColumn="0" w:firstRowLastColumn="0" w:lastRowFirstColumn="0" w:lastRowLastColumn="0"/>
+            </w:pPr>
+            <w:r>
+              <w:t>Underside for salg af tilbud.</w:t>
+            </w:r>
+          </w:p>
+        </w:tc>
+        <w:tc>
+          <w:tcPr>
+            <w:tcW w:w="1896" w:type="dxa"/>
+          </w:tcPr>
+          <w:p>
+            <w:pPr>
+              <w:jc w:val="center"/>
+              <w:cnfStyle w:val="000000100000" w:firstRow="0" w:lastRow="0" w:firstColumn="0" w:lastColumn="0" w:oddVBand="0" w:evenVBand="0" w:oddHBand="1" w:evenHBand="0" w:firstRowFirstColumn="0" w:firstRowLastColumn="0" w:lastRowFirstColumn="0" w:lastRowLastColumn="0"/>
+            </w:pPr>
+            <w:r>
+              <w:t>2</w:t>
+            </w:r>
+          </w:p>
+        </w:tc>
+        <w:tc>
+          <w:tcPr>
+            <w:tcW w:w="1941" w:type="dxa"/>
+          </w:tcPr>
+          <w:p>
+            <w:pPr>
+              <w:cnfStyle w:val="000000100000" w:firstRow="0" w:lastRow="0" w:firstColumn="0" w:lastColumn="0" w:oddVBand="0" w:evenVBand="0" w:oddHBand="1" w:evenHBand="0" w:firstRowFirstColumn="0" w:firstRowLastColumn="0" w:lastRowFirstColumn="0" w:lastRowLastColumn="0"/>
+            </w:pPr>
+          </w:p>
+        </w:tc>
+        <w:tc>
+          <w:tcPr>
+            <w:tcW w:w="1715" w:type="dxa"/>
+          </w:tcPr>
+          <w:p>
+            <w:pPr>
+              <w:cnfStyle w:val="000000100000" w:firstRow="0" w:lastRow="0" w:firstColumn="0" w:lastColumn="0" w:oddVBand="0" w:evenVBand="0" w:oddHBand="1" w:evenHBand="0" w:firstRowFirstColumn="0" w:firstRowLastColumn="0" w:lastRowFirstColumn="0" w:lastRowLastColumn="0"/>
+            </w:pPr>
+          </w:p>
+        </w:tc>
+      </w:tr>
+    </w:tbl>
+    <w:p>
+      <w:r>
+        <w:rPr>
+          <w:b/>
+          <w:bCs/>
+        </w:rPr>
+        <w:br w:type="page"/>
+      </w:r>
+    </w:p>
+    <w:p>
+      <w:pPr>
+        <w:pStyle w:val="Overskrift3"/>
+      </w:pPr>
+      <w:r>
+        <w:lastRenderedPageBreak/>
+        <w:t>US06</w:t>
+      </w:r>
+    </w:p>
+    <w:tbl>
+      <w:tblPr>
+        <w:tblStyle w:val="Gittertabel5-mrk-farve1"/>
+        <w:tblW w:w="0" w:type="auto"/>
+        <w:tblLook w:val="04A0" w:firstRow="1" w:lastRow="0" w:firstColumn="1" w:lastColumn="0" w:noHBand="0" w:noVBand="1"/>
+      </w:tblPr>
+      <w:tblGrid>
+        <w:gridCol w:w="1218"/>
+        <w:gridCol w:w="2858"/>
+        <w:gridCol w:w="1896"/>
+        <w:gridCol w:w="1941"/>
+        <w:gridCol w:w="1715"/>
+      </w:tblGrid>
+      <w:tr>
+        <w:trPr>
+          <w:cnfStyle w:val="100000000000" w:firstRow="1" w:lastRow="0" w:firstColumn="0" w:lastColumn="0" w:oddVBand="0" w:evenVBand="0" w:oddHBand="0" w:evenHBand="0" w:firstRowFirstColumn="0" w:firstRowLastColumn="0" w:lastRowFirstColumn="0" w:lastRowLastColumn="0"/>
+        </w:trPr>
+        <w:tc>
+          <w:tcPr>
+            <w:cnfStyle w:val="001000000000" w:firstRow="0" w:lastRow="0" w:firstColumn="1" w:lastColumn="0" w:oddVBand="0" w:evenVBand="0" w:oddHBand="0" w:evenHBand="0" w:firstRowFirstColumn="0" w:firstRowLastColumn="0" w:lastRowFirstColumn="0" w:lastRowLastColumn="0"/>
+            <w:tcW w:w="1218" w:type="dxa"/>
+          </w:tcPr>
+          <w:p>
+            <w:r>
+              <w:t xml:space="preserve">ID: </w:t>
+            </w:r>
+            <w:r>
+              <w:t>US06</w:t>
+            </w:r>
+          </w:p>
+        </w:tc>
+        <w:tc>
+          <w:tcPr>
+            <w:tcW w:w="2858" w:type="dxa"/>
+          </w:tcPr>
+          <w:p>
+            <w:pPr>
+              <w:cnfStyle w:val="100000000000" w:firstRow="1" w:lastRow="0" w:firstColumn="0" w:lastColumn="0" w:oddVBand="0" w:evenVBand="0" w:oddHBand="0" w:evenHBand="0" w:firstRowFirstColumn="0" w:firstRowLastColumn="0" w:lastRowFirstColumn="0" w:lastRowLastColumn="0"/>
+            </w:pPr>
+            <w:r>
+              <w:t xml:space="preserve">User Story: </w:t>
+            </w:r>
+            <w:r>
+              <w:t>som firma skal jeg kunne se en oversigt over hvor mange tilbud der er blevet købt.</w:t>
+            </w:r>
+          </w:p>
+        </w:tc>
+        <w:tc>
+          <w:tcPr>
+            <w:tcW w:w="1896" w:type="dxa"/>
+          </w:tcPr>
+          <w:p>
+            <w:pPr>
+              <w:cnfStyle w:val="100000000000" w:firstRow="1" w:lastRow="0" w:firstColumn="0" w:lastColumn="0" w:oddVBand="0" w:evenVBand="0" w:oddHBand="0" w:evenHBand="0" w:firstRowFirstColumn="0" w:firstRowLastColumn="0" w:lastRowFirstColumn="0" w:lastRowLastColumn="0"/>
+            </w:pPr>
+            <w:r>
+              <w:t xml:space="preserve">Three point </w:t>
+            </w:r>
+            <w:proofErr w:type="spellStart"/>
+            <w:r>
+              <w:t>value</w:t>
+            </w:r>
+            <w:proofErr w:type="spellEnd"/>
+            <w:r>
+              <w:t xml:space="preserve"> (timer)</w:t>
+            </w:r>
+          </w:p>
+        </w:tc>
+        <w:tc>
+          <w:tcPr>
+            <w:tcW w:w="1941" w:type="dxa"/>
+          </w:tcPr>
+          <w:p>
+            <w:pPr>
+              <w:cnfStyle w:val="100000000000" w:firstRow="1" w:lastRow="0" w:firstColumn="0" w:lastColumn="0" w:oddVBand="0" w:evenVBand="0" w:oddHBand="0" w:evenHBand="0" w:firstRowFirstColumn="0" w:firstRowLastColumn="0" w:lastRowFirstColumn="0" w:lastRowLastColumn="0"/>
+            </w:pPr>
+            <w:r>
+              <w:t>Planning poker (timer)</w:t>
+            </w:r>
+          </w:p>
+        </w:tc>
+        <w:tc>
+          <w:tcPr>
+            <w:tcW w:w="1715" w:type="dxa"/>
+          </w:tcPr>
+          <w:p>
+            <w:pPr>
+              <w:cnfStyle w:val="100000000000" w:firstRow="1" w:lastRow="0" w:firstColumn="0" w:lastColumn="0" w:oddVBand="0" w:evenVBand="0" w:oddHBand="0" w:evenHBand="0" w:firstRowFirstColumn="0" w:firstRowLastColumn="0" w:lastRowFirstColumn="0" w:lastRowLastColumn="0"/>
+            </w:pPr>
+            <w:r>
+              <w:t>Estimeret produkt ((TPV+</w:t>
+            </w:r>
+            <w:proofErr w:type="gramStart"/>
+            <w:r>
+              <w:t>PP)/</w:t>
+            </w:r>
+            <w:proofErr w:type="gramEnd"/>
+            <w:r>
+              <w:t>2)</w:t>
+            </w:r>
+          </w:p>
+        </w:tc>
+      </w:tr>
+      <w:tr>
+        <w:trPr>
+          <w:cnfStyle w:val="000000100000" w:firstRow="0" w:lastRow="0" w:firstColumn="0" w:lastColumn="0" w:oddVBand="0" w:evenVBand="0" w:oddHBand="1" w:evenHBand="0" w:firstRowFirstColumn="0" w:firstRowLastColumn="0" w:lastRowFirstColumn="0" w:lastRowLastColumn="0"/>
+        </w:trPr>
+        <w:tc>
+          <w:tcPr>
+            <w:cnfStyle w:val="001000000000" w:firstRow="0" w:lastRow="0" w:firstColumn="1" w:lastColumn="0" w:oddVBand="0" w:evenVBand="0" w:oddHBand="0" w:evenHBand="0" w:firstRowFirstColumn="0" w:firstRowLastColumn="0" w:lastRowFirstColumn="0" w:lastRowLastColumn="0"/>
+            <w:tcW w:w="1218" w:type="dxa"/>
+          </w:tcPr>
+          <w:p>
+            <w:r>
+              <w:t>US0</w:t>
+            </w:r>
+            <w:r>
+              <w:t>6.1</w:t>
+            </w:r>
+          </w:p>
+        </w:tc>
+        <w:tc>
+          <w:tcPr>
+            <w:tcW w:w="2858" w:type="dxa"/>
+          </w:tcPr>
+          <w:p>
+            <w:pPr>
+              <w:cnfStyle w:val="000000100000" w:firstRow="0" w:lastRow="0" w:firstColumn="0" w:lastColumn="0" w:oddVBand="0" w:evenVBand="0" w:oddHBand="1" w:evenHBand="0" w:firstRowFirstColumn="0" w:firstRowLastColumn="0" w:lastRowFirstColumn="0" w:lastRowLastColumn="0"/>
+            </w:pPr>
+            <w:proofErr w:type="spellStart"/>
+            <w:r>
+              <w:t>Funtion</w:t>
+            </w:r>
+            <w:proofErr w:type="spellEnd"/>
+            <w:r>
+              <w:t xml:space="preserve"> der henter salgsinformation fra databasen.</w:t>
+            </w:r>
+          </w:p>
+        </w:tc>
+        <w:tc>
+          <w:tcPr>
+            <w:tcW w:w="1896" w:type="dxa"/>
+          </w:tcPr>
+          <w:p>
+            <w:pPr>
+              <w:jc w:val="center"/>
+              <w:cnfStyle w:val="000000100000" w:firstRow="0" w:lastRow="0" w:firstColumn="0" w:lastColumn="0" w:oddVBand="0" w:evenVBand="0" w:oddHBand="1" w:evenHBand="0" w:firstRowFirstColumn="0" w:firstRowLastColumn="0" w:lastRowFirstColumn="0" w:lastRowLastColumn="0"/>
+            </w:pPr>
+            <w:r>
+              <w:t>1</w:t>
+            </w:r>
+          </w:p>
+        </w:tc>
+        <w:tc>
+          <w:tcPr>
+            <w:tcW w:w="1941" w:type="dxa"/>
+          </w:tcPr>
+          <w:p>
+            <w:pPr>
+              <w:cnfStyle w:val="000000100000" w:firstRow="0" w:lastRow="0" w:firstColumn="0" w:lastColumn="0" w:oddVBand="0" w:evenVBand="0" w:oddHBand="1" w:evenHBand="0" w:firstRowFirstColumn="0" w:firstRowLastColumn="0" w:lastRowFirstColumn="0" w:lastRowLastColumn="0"/>
+            </w:pPr>
+          </w:p>
+        </w:tc>
+        <w:tc>
+          <w:tcPr>
+            <w:tcW w:w="1715" w:type="dxa"/>
+          </w:tcPr>
+          <w:p>
+            <w:pPr>
+              <w:cnfStyle w:val="000000100000" w:firstRow="0" w:lastRow="0" w:firstColumn="0" w:lastColumn="0" w:oddVBand="0" w:evenVBand="0" w:oddHBand="1" w:evenHBand="0" w:firstRowFirstColumn="0" w:firstRowLastColumn="0" w:lastRowFirstColumn="0" w:lastRowLastColumn="0"/>
+            </w:pPr>
+          </w:p>
+        </w:tc>
+      </w:tr>
+      <w:tr>
+        <w:tc>
+          <w:tcPr>
+            <w:cnfStyle w:val="001000000000" w:firstRow="0" w:lastRow="0" w:firstColumn="1" w:lastColumn="0" w:oddVBand="0" w:evenVBand="0" w:oddHBand="0" w:evenHBand="0" w:firstRowFirstColumn="0" w:firstRowLastColumn="0" w:lastRowFirstColumn="0" w:lastRowLastColumn="0"/>
+            <w:tcW w:w="1218" w:type="dxa"/>
+          </w:tcPr>
+          <w:p>
+            <w:r>
+              <w:t>US0</w:t>
+            </w:r>
+            <w:r>
+              <w:t>6.2</w:t>
+            </w:r>
+          </w:p>
+        </w:tc>
+        <w:tc>
+          <w:tcPr>
+            <w:tcW w:w="2858" w:type="dxa"/>
+          </w:tcPr>
+          <w:p>
+            <w:pPr>
+              <w:cnfStyle w:val="000000000000" w:firstRow="0" w:lastRow="0" w:firstColumn="0" w:lastColumn="0" w:oddVBand="0" w:evenVBand="0" w:oddHBand="0" w:evenHBand="0" w:firstRowFirstColumn="0" w:firstRowLastColumn="0" w:lastRowFirstColumn="0" w:lastRowLastColumn="0"/>
+            </w:pPr>
+            <w:r>
+              <w:t>Underside til oversigt af salg.</w:t>
+            </w:r>
+          </w:p>
+        </w:tc>
+        <w:tc>
+          <w:tcPr>
+            <w:tcW w:w="1896" w:type="dxa"/>
+          </w:tcPr>
+          <w:p>
+            <w:pPr>
+              <w:jc w:val="center"/>
+              <w:cnfStyle w:val="000000000000" w:firstRow="0" w:lastRow="0" w:firstColumn="0" w:lastColumn="0" w:oddVBand="0" w:evenVBand="0" w:oddHBand="0" w:evenHBand="0" w:firstRowFirstColumn="0" w:firstRowLastColumn="0" w:lastRowFirstColumn="0" w:lastRowLastColumn="0"/>
+            </w:pPr>
+            <w:r>
+              <w:t>2</w:t>
+            </w:r>
+          </w:p>
+        </w:tc>
+        <w:tc>
+          <w:tcPr>
+            <w:tcW w:w="1941" w:type="dxa"/>
+          </w:tcPr>
+          <w:p>
+            <w:pPr>
+              <w:cnfStyle w:val="000000000000" w:firstRow="0" w:lastRow="0" w:firstColumn="0" w:lastColumn="0" w:oddVBand="0" w:evenVBand="0" w:oddHBand="0" w:evenHBand="0" w:firstRowFirstColumn="0" w:firstRowLastColumn="0" w:lastRowFirstColumn="0" w:lastRowLastColumn="0"/>
+            </w:pPr>
+          </w:p>
+        </w:tc>
+        <w:tc>
+          <w:tcPr>
+            <w:tcW w:w="1715" w:type="dxa"/>
+          </w:tcPr>
+          <w:p>
+            <w:pPr>
+              <w:cnfStyle w:val="000000000000" w:firstRow="0" w:lastRow="0" w:firstColumn="0" w:lastColumn="0" w:oddVBand="0" w:evenVBand="0" w:oddHBand="0" w:evenHBand="0" w:firstRowFirstColumn="0" w:firstRowLastColumn="0" w:lastRowFirstColumn="0" w:lastRowLastColumn="0"/>
+            </w:pPr>
+          </w:p>
+        </w:tc>
+      </w:tr>
+    </w:tbl>
+    <w:p/>
+    <w:p>
+      <w:pPr>
+        <w:pStyle w:val="Overskrift3"/>
+      </w:pPr>
+      <w:r>
+        <w:t>UC07</w:t>
+      </w:r>
+    </w:p>
+    <w:tbl>
+      <w:tblPr>
+        <w:tblStyle w:val="Gittertabel5-mrk-farve1"/>
+        <w:tblW w:w="0" w:type="auto"/>
+        <w:tblLook w:val="04A0" w:firstRow="1" w:lastRow="0" w:firstColumn="1" w:lastColumn="0" w:noHBand="0" w:noVBand="1"/>
+      </w:tblPr>
+      <w:tblGrid>
+        <w:gridCol w:w="1218"/>
+        <w:gridCol w:w="2858"/>
+        <w:gridCol w:w="1896"/>
+        <w:gridCol w:w="1941"/>
+        <w:gridCol w:w="1715"/>
+      </w:tblGrid>
+      <w:tr>
+        <w:trPr>
+          <w:cnfStyle w:val="100000000000" w:firstRow="1" w:lastRow="0" w:firstColumn="0" w:lastColumn="0" w:oddVBand="0" w:evenVBand="0" w:oddHBand="0" w:evenHBand="0" w:firstRowFirstColumn="0" w:firstRowLastColumn="0" w:lastRowFirstColumn="0" w:lastRowLastColumn="0"/>
+        </w:trPr>
+        <w:tc>
+          <w:tcPr>
+            <w:cnfStyle w:val="001000000000" w:firstRow="0" w:lastRow="0" w:firstColumn="1" w:lastColumn="0" w:oddVBand="0" w:evenVBand="0" w:oddHBand="0" w:evenHBand="0" w:firstRowFirstColumn="0" w:firstRowLastColumn="0" w:lastRowFirstColumn="0" w:lastRowLastColumn="0"/>
+            <w:tcW w:w="1218" w:type="dxa"/>
+          </w:tcPr>
+          <w:p>
+            <w:r>
+              <w:t xml:space="preserve">ID: </w:t>
+            </w:r>
+            <w:r>
+              <w:t xml:space="preserve"> US07</w:t>
+            </w:r>
+          </w:p>
+        </w:tc>
+        <w:tc>
+          <w:tcPr>
+            <w:tcW w:w="2858" w:type="dxa"/>
+          </w:tcPr>
+          <w:p>
+            <w:pPr>
+              <w:cnfStyle w:val="100000000000" w:firstRow="1" w:lastRow="0" w:firstColumn="0" w:lastColumn="0" w:oddVBand="0" w:evenVBand="0" w:oddHBand="0" w:evenHBand="0" w:firstRowFirstColumn="0" w:firstRowLastColumn="0" w:lastRowFirstColumn="0" w:lastRowLastColumn="0"/>
+            </w:pPr>
+            <w:r>
+              <w:t xml:space="preserve">User Story: </w:t>
+            </w:r>
+            <w:r>
+              <w:t>som kunde skal jeg kunne se en oversigt over tilbud i mit nærområde, og sortere i disse ud fra kategorier.</w:t>
+            </w:r>
+          </w:p>
+        </w:tc>
+        <w:tc>
+          <w:tcPr>
+            <w:tcW w:w="1896" w:type="dxa"/>
+          </w:tcPr>
+          <w:p>
+            <w:pPr>
+              <w:cnfStyle w:val="100000000000" w:firstRow="1" w:lastRow="0" w:firstColumn="0" w:lastColumn="0" w:oddVBand="0" w:evenVBand="0" w:oddHBand="0" w:evenHBand="0" w:firstRowFirstColumn="0" w:firstRowLastColumn="0" w:lastRowFirstColumn="0" w:lastRowLastColumn="0"/>
+            </w:pPr>
+            <w:r>
+              <w:t xml:space="preserve">Three point </w:t>
+            </w:r>
+            <w:proofErr w:type="spellStart"/>
+            <w:r>
+              <w:t>value</w:t>
+            </w:r>
+            <w:proofErr w:type="spellEnd"/>
+            <w:r>
+              <w:t xml:space="preserve"> (timer)</w:t>
+            </w:r>
+          </w:p>
+        </w:tc>
+        <w:tc>
+          <w:tcPr>
+            <w:tcW w:w="1941" w:type="dxa"/>
+          </w:tcPr>
+          <w:p>
+            <w:pPr>
+              <w:cnfStyle w:val="100000000000" w:firstRow="1" w:lastRow="0" w:firstColumn="0" w:lastColumn="0" w:oddVBand="0" w:evenVBand="0" w:oddHBand="0" w:evenHBand="0" w:firstRowFirstColumn="0" w:firstRowLastColumn="0" w:lastRowFirstColumn="0" w:lastRowLastColumn="0"/>
+            </w:pPr>
+            <w:r>
+              <w:t>Planning poker (timer)</w:t>
+            </w:r>
+          </w:p>
+        </w:tc>
+        <w:tc>
+          <w:tcPr>
+            <w:tcW w:w="1715" w:type="dxa"/>
+          </w:tcPr>
+          <w:p>
+            <w:pPr>
+              <w:cnfStyle w:val="100000000000" w:firstRow="1" w:lastRow="0" w:firstColumn="0" w:lastColumn="0" w:oddVBand="0" w:evenVBand="0" w:oddHBand="0" w:evenHBand="0" w:firstRowFirstColumn="0" w:firstRowLastColumn="0" w:lastRowFirstColumn="0" w:lastRowLastColumn="0"/>
+            </w:pPr>
+            <w:r>
+              <w:t>Estimeret produkt ((TPV+</w:t>
+            </w:r>
+            <w:proofErr w:type="gramStart"/>
+            <w:r>
+              <w:t>PP)/</w:t>
+            </w:r>
+            <w:proofErr w:type="gramEnd"/>
+            <w:r>
+              <w:t>2)</w:t>
+            </w:r>
+          </w:p>
+        </w:tc>
+      </w:tr>
+      <w:tr>
+        <w:trPr>
+          <w:cnfStyle w:val="000000100000" w:firstRow="0" w:lastRow="0" w:firstColumn="0" w:lastColumn="0" w:oddVBand="0" w:evenVBand="0" w:oddHBand="1" w:evenHBand="0" w:firstRowFirstColumn="0" w:firstRowLastColumn="0" w:lastRowFirstColumn="0" w:lastRowLastColumn="0"/>
+        </w:trPr>
+        <w:tc>
+          <w:tcPr>
+            <w:cnfStyle w:val="001000000000" w:firstRow="0" w:lastRow="0" w:firstColumn="1" w:lastColumn="0" w:oddVBand="0" w:evenVBand="0" w:oddHBand="0" w:evenHBand="0" w:firstRowFirstColumn="0" w:firstRowLastColumn="0" w:lastRowFirstColumn="0" w:lastRowLastColumn="0"/>
+            <w:tcW w:w="1218" w:type="dxa"/>
+          </w:tcPr>
+          <w:p>
+            <w:r>
+              <w:t>US0</w:t>
+            </w:r>
+            <w:r>
+              <w:t>7.1</w:t>
+            </w:r>
+          </w:p>
+        </w:tc>
+        <w:tc>
+          <w:tcPr>
+            <w:tcW w:w="2858" w:type="dxa"/>
+          </w:tcPr>
+          <w:p>
+            <w:pPr>
+              <w:cnfStyle w:val="000000100000" w:firstRow="0" w:lastRow="0" w:firstColumn="0" w:lastColumn="0" w:oddVBand="0" w:evenVBand="0" w:oddHBand="1" w:evenHBand="0" w:firstRowFirstColumn="0" w:firstRowLastColumn="0" w:lastRowFirstColumn="0" w:lastRowLastColumn="0"/>
+            </w:pPr>
+            <w:r>
+              <w:t>Som kunde skal jeg kunne modtage en meddelelse om tilbud indenfor en geolokation på 5 km.</w:t>
+            </w:r>
+          </w:p>
+        </w:tc>
+        <w:tc>
+          <w:tcPr>
+            <w:tcW w:w="1896" w:type="dxa"/>
+          </w:tcPr>
+          <w:p>
+            <w:pPr>
+              <w:jc w:val="center"/>
+              <w:cnfStyle w:val="000000100000" w:firstRow="0" w:lastRow="0" w:firstColumn="0" w:lastColumn="0" w:oddVBand="0" w:evenVBand="0" w:oddHBand="1" w:evenHBand="0" w:firstRowFirstColumn="0" w:firstRowLastColumn="0" w:lastRowFirstColumn="0" w:lastRowLastColumn="0"/>
+            </w:pPr>
+            <w:r>
+              <w:t>7</w:t>
+            </w:r>
+          </w:p>
+        </w:tc>
+        <w:tc>
+          <w:tcPr>
+            <w:tcW w:w="1941" w:type="dxa"/>
+          </w:tcPr>
+          <w:p>
+            <w:pPr>
+              <w:cnfStyle w:val="000000100000" w:firstRow="0" w:lastRow="0" w:firstColumn="0" w:lastColumn="0" w:oddVBand="0" w:evenVBand="0" w:oddHBand="1" w:evenHBand="0" w:firstRowFirstColumn="0" w:firstRowLastColumn="0" w:lastRowFirstColumn="0" w:lastRowLastColumn="0"/>
+            </w:pPr>
+          </w:p>
+        </w:tc>
+        <w:tc>
+          <w:tcPr>
+            <w:tcW w:w="1715" w:type="dxa"/>
+          </w:tcPr>
+          <w:p>
+            <w:pPr>
+              <w:cnfStyle w:val="000000100000" w:firstRow="0" w:lastRow="0" w:firstColumn="0" w:lastColumn="0" w:oddVBand="0" w:evenVBand="0" w:oddHBand="1" w:evenHBand="0" w:firstRowFirstColumn="0" w:firstRowLastColumn="0" w:lastRowFirstColumn="0" w:lastRowLastColumn="0"/>
+            </w:pPr>
+          </w:p>
+        </w:tc>
+      </w:tr>
+      <w:tr>
+        <w:tc>
+          <w:tcPr>
+            <w:cnfStyle w:val="001000000000" w:firstRow="0" w:lastRow="0" w:firstColumn="1" w:lastColumn="0" w:oddVBand="0" w:evenVBand="0" w:oddHBand="0" w:evenHBand="0" w:firstRowFirstColumn="0" w:firstRowLastColumn="0" w:lastRowFirstColumn="0" w:lastRowLastColumn="0"/>
+            <w:tcW w:w="1218" w:type="dxa"/>
+          </w:tcPr>
+          <w:p>
+            <w:r>
+              <w:t>US0</w:t>
+            </w:r>
+            <w:r>
+              <w:t>7.2</w:t>
+            </w:r>
+          </w:p>
+        </w:tc>
+        <w:tc>
+          <w:tcPr>
+            <w:tcW w:w="2858" w:type="dxa"/>
+          </w:tcPr>
+          <w:p>
+            <w:pPr>
+              <w:cnfStyle w:val="000000000000" w:firstRow="0" w:lastRow="0" w:firstColumn="0" w:lastColumn="0" w:oddVBand="0" w:evenVBand="0" w:oddHBand="0" w:evenHBand="0" w:firstRowFirstColumn="0" w:firstRowLastColumn="0" w:lastRowFirstColumn="0" w:lastRowLastColumn="0"/>
+            </w:pPr>
+            <w:r>
+              <w:t>Underside til visning af tilbud i nærheden.</w:t>
+            </w:r>
+          </w:p>
+        </w:tc>
+        <w:tc>
+          <w:tcPr>
+            <w:tcW w:w="1896" w:type="dxa"/>
+          </w:tcPr>
+          <w:p>
+            <w:pPr>
+              <w:jc w:val="center"/>
+              <w:cnfStyle w:val="000000000000" w:firstRow="0" w:lastRow="0" w:firstColumn="0" w:lastColumn="0" w:oddVBand="0" w:evenVBand="0" w:oddHBand="0" w:evenHBand="0" w:firstRowFirstColumn="0" w:firstRowLastColumn="0" w:lastRowFirstColumn="0" w:lastRowLastColumn="0"/>
+            </w:pPr>
+            <w:r>
+              <w:t>6</w:t>
+            </w:r>
+            <w:bookmarkStart w:id="16" w:name="_GoBack"/>
+            <w:bookmarkEnd w:id="16"/>
+          </w:p>
+        </w:tc>
+        <w:tc>
+          <w:tcPr>
+            <w:tcW w:w="1941" w:type="dxa"/>
+          </w:tcPr>
+          <w:p>
+            <w:pPr>
+              <w:cnfStyle w:val="000000000000" w:firstRow="0" w:lastRow="0" w:firstColumn="0" w:lastColumn="0" w:oddVBand="0" w:evenVBand="0" w:oddHBand="0" w:evenHBand="0" w:firstRowFirstColumn="0" w:firstRowLastColumn="0" w:lastRowFirstColumn="0" w:lastRowLastColumn="0"/>
+            </w:pPr>
+          </w:p>
+        </w:tc>
+        <w:tc>
+          <w:tcPr>
+            <w:tcW w:w="1715" w:type="dxa"/>
+          </w:tcPr>
+          <w:p>
+            <w:pPr>
+              <w:cnfStyle w:val="000000000000" w:firstRow="0" w:lastRow="0" w:firstColumn="0" w:lastColumn="0" w:oddVBand="0" w:evenVBand="0" w:oddHBand="0" w:evenHBand="0" w:firstRowFirstColumn="0" w:firstRowLastColumn="0" w:lastRowFirstColumn="0" w:lastRowLastColumn="0"/>
+            </w:pPr>
+          </w:p>
+        </w:tc>
+      </w:tr>
+    </w:tbl>
+    <w:p/>
     <w:p/>
     <w:p>
       <w:pPr>
         <w:pStyle w:val="Overskrift2"/>
       </w:pPr>
-      <w:r>
-        <w:t>Metrics*</w:t>
-      </w:r>
-    </w:p>
-    <w:p/>
-    <w:p>
-      <w:r>
-        <w:t>Planning poker</w:t>
-      </w:r>
-    </w:p>
-    <w:p>
-      <w:r>
-        <w:lastRenderedPageBreak/>
-        <w:t>Function points</w:t>
-      </w:r>
-    </w:p>
-    <w:p>
-      <w:r>
-        <w:t>Three-point-estimation</w:t>
-      </w:r>
-    </w:p>
-    <w:p/>
-    <w:p>
-      <w:pPr>
-        <w:pStyle w:val="Overskrift1"/>
-      </w:pPr>
-      <w:bookmarkStart w:id="17" w:name="_Toc529393470"/>
-      <w:r>
-        <w:t>SPRINT</w:t>
-      </w:r>
-      <w:r>
-        <w:t xml:space="preserve"> 1</w:t>
+      <w:bookmarkStart w:id="17" w:name="_Toc529393468"/>
+      <w:r>
+        <w:t>(Gantt-chart)</w:t>
       </w:r>
       <w:bookmarkEnd w:id="17"/>
     </w:p>
@@ -3482,6 +6054,55 @@
         <w:pStyle w:val="Overskrift2"/>
       </w:pPr>
       <w:r>
+        <w:t>Metrics*</w:t>
+      </w:r>
+    </w:p>
+    <w:p/>
+    <w:p>
+      <w:r>
+        <w:t>Planning poker</w:t>
+      </w:r>
+    </w:p>
+    <w:p>
+      <w:proofErr w:type="spellStart"/>
+      <w:r>
+        <w:t>Function</w:t>
+      </w:r>
+      <w:proofErr w:type="spellEnd"/>
+      <w:r>
+        <w:t xml:space="preserve"> points</w:t>
+      </w:r>
+    </w:p>
+    <w:p>
+      <w:r>
+        <w:t>Three-point-</w:t>
+      </w:r>
+      <w:proofErr w:type="spellStart"/>
+      <w:r>
+        <w:t>estimation</w:t>
+      </w:r>
+      <w:proofErr w:type="spellEnd"/>
+    </w:p>
+    <w:p/>
+    <w:p>
+      <w:pPr>
+        <w:pStyle w:val="Overskrift1"/>
+      </w:pPr>
+      <w:bookmarkStart w:id="18" w:name="_Toc529393470"/>
+      <w:r>
+        <w:t>SPRINT</w:t>
+      </w:r>
+      <w:r>
+        <w:t xml:space="preserve"> 1</w:t>
+      </w:r>
+      <w:bookmarkEnd w:id="18"/>
+    </w:p>
+    <w:p/>
+    <w:p>
+      <w:pPr>
+        <w:pStyle w:val="Overskrift2"/>
+      </w:pPr>
+      <w:r>
         <w:t>SPRINT PLANNING</w:t>
       </w:r>
     </w:p>
@@ -3503,6 +6124,7 @@
         <w:pStyle w:val="Overskrift3"/>
       </w:pPr>
       <w:r>
+        <w:lastRenderedPageBreak/>
         <w:t xml:space="preserve">Hvad kan vi aflevere </w:t>
       </w:r>
       <w:r>
@@ -3514,12 +6136,28 @@
     </w:p>
     <w:p>
       <w:r>
-        <w:t>Vi kan aflevere et produkt, som gør det muligt for firmaer at oprette en bruger på applikationen, hvor informationerne bliver korrekt gemt i databasen. Vi vil lave en grafisk brugergrænseflade, hvor der hhv. er en underside til firmadata og en til konto-oplysninger. Når et firma opretter sig kan de derefter tilknytte forskellige kategorier til deres bruger. Derudover vil der være mulighed for at redigere disse brugeres stamdata. Når et firma har oprettet en bruger, vil de få et login som er tilknyttet, med de korrekte administrative rettigheder.</w:t>
+        <w:t xml:space="preserve">Vi kan aflevere et produkt, som gør det muligt for firmaer at oprette en bruger på applikationen, hvor informationerne bliver korrekt gemt i databasen. Vi vil lave en grafisk brugergrænseflade, hvor der hhv. er en underside til firmadata og en til konto-oplysninger. Når et firma opretter </w:t>
+      </w:r>
+      <w:proofErr w:type="gramStart"/>
+      <w:r>
+        <w:t>sig</w:t>
+      </w:r>
+      <w:proofErr w:type="gramEnd"/>
+      <w:r>
+        <w:t xml:space="preserve"> kan de derefter tilknytte forskellige kategorier til deres bruger. Derudover vil der være mulighed for at redigere disse brugeres stamdata. Når et firma har oprettet en bruger, vil de få et login som er tilknyttet, med de korrekte administrative rettigheder.</w:t>
       </w:r>
     </w:p>
     <w:p>
       <w:r>
-        <w:t xml:space="preserve">Vi vil derudover aflevere et produkt, som gør det muligt for kunder at oprette en bruger, hvor kundens interesser bliver gemt til database. Kunden får et login når de opretter en bruger og ud fra dette login får de specifikke rettigheder, som er forskellige fra et firma-login. Der vil også være grafiske sider tilknyttet til oprettelse af en kunde – herunder side til betalings-information, kunde-information(med GDPR samtykke i mente) og en underside til deres foretrukne kategorier. Derudover vil det også være muligt for en kunde at redigere sine informationer og præferencer. </w:t>
+        <w:t>Vi vil derudover aflevere et produkt, som gør det muligt for kunder at oprette en bruger, hvor kundens interesser bliver gemt til database. Kunden får et login når de opretter en bruger og ud fra dette login får de specifikke rettigheder, som er forskellige fra et firma-login. Der vil også være grafiske sider tilknyttet til oprettelse af en kunde – herunder side til betalings-information, kunde-</w:t>
+      </w:r>
+      <w:proofErr w:type="gramStart"/>
+      <w:r>
+        <w:t>information(</w:t>
+      </w:r>
+      <w:proofErr w:type="gramEnd"/>
+      <w:r>
+        <w:t xml:space="preserve">med GDPR samtykke i mente) og en underside til deres foretrukne kategorier. Derudover vil det også være muligt for en kunde at redigere sine informationer og præferencer. </w:t>
       </w:r>
     </w:p>
     <w:p>
@@ -3544,13 +6182,66 @@
     </w:p>
     <w:p>
       <w:r>
-        <w:t>Vi vil i løbet af denne sprint, arbejde i pair-pr</w:t>
-      </w:r>
-      <w:r>
-        <w:t>ogramming og løbende sørge for at holde vores SCRUM-board samt burndown-chart opdateret. Vi vil benytte os af JPA til at oprette samt administrere vores database. Vi vil følge vor</w:t>
-      </w:r>
-      <w:r>
-        <w:t>es aftalte coding-standarder og arbejde ud fra aftale design-patterns, med især MVC i fokus. Vi vil benytte os af Spring til at lave web-applikationen og bootstrap(eller evt. egen css) til designet af applikationen. Vi vil skrive acceptance-tests til alle vores tasks og løbende sørge for at de er blevet opfyldt, før tasken kan godkendes.</w:t>
+        <w:t xml:space="preserve">Vi vil i løbet af </w:t>
+      </w:r>
+      <w:proofErr w:type="gramStart"/>
+      <w:r>
+        <w:t>denne sprint</w:t>
+      </w:r>
+      <w:proofErr w:type="gramEnd"/>
+      <w:r>
+        <w:t>, arbejde i pair-pr</w:t>
+      </w:r>
+      <w:r>
+        <w:t xml:space="preserve">ogramming og løbende sørge for at holde vores SCRUM-board samt </w:t>
+      </w:r>
+      <w:proofErr w:type="spellStart"/>
+      <w:r>
+        <w:t>burndown-chart</w:t>
+      </w:r>
+      <w:proofErr w:type="spellEnd"/>
+      <w:r>
+        <w:t xml:space="preserve"> opdateret. Vi vil benytte os af JPA til at oprette samt administrere vores database. Vi vil følge vor</w:t>
+      </w:r>
+      <w:r>
+        <w:t xml:space="preserve">es aftalte </w:t>
+      </w:r>
+      <w:proofErr w:type="spellStart"/>
+      <w:r>
+        <w:t>coding</w:t>
+      </w:r>
+      <w:proofErr w:type="spellEnd"/>
+      <w:r>
+        <w:t xml:space="preserve">-standarder og arbejde ud fra aftale design-patterns, med især MVC i fokus. Vi vil benytte os af Spring til at lave </w:t>
+      </w:r>
+      <w:proofErr w:type="spellStart"/>
+      <w:r>
+        <w:t>web-applikationen</w:t>
+      </w:r>
+      <w:proofErr w:type="spellEnd"/>
+      <w:r>
+        <w:t xml:space="preserve"> og </w:t>
+      </w:r>
+      <w:proofErr w:type="spellStart"/>
+      <w:proofErr w:type="gramStart"/>
+      <w:r>
+        <w:t>bootstrap</w:t>
+      </w:r>
+      <w:proofErr w:type="spellEnd"/>
+      <w:r>
+        <w:t>(</w:t>
+      </w:r>
+      <w:proofErr w:type="gramEnd"/>
+      <w:r>
+        <w:t xml:space="preserve">eller evt. egen css) til designet af applikationen. Vi vil skrive </w:t>
+      </w:r>
+      <w:proofErr w:type="spellStart"/>
+      <w:r>
+        <w:t>acceptance</w:t>
+      </w:r>
+      <w:proofErr w:type="spellEnd"/>
+      <w:r>
+        <w:t>-tests til alle vores tasks og løbende sørge for at de er blevet opfyldt, før tasken kan godkendes.</w:t>
       </w:r>
     </w:p>
     <w:p>
@@ -3563,7 +6254,15 @@
     </w:p>
     <w:p>
       <w:r>
-        <w:t>Målet med denne sprint, er at vi ud fra vores kundes prioriterer, kan aflevere et færdigt produkt som kan benyttes selvstændigt. Kunden har prioriteret disse user-stories, da det er vigtigt at firmaer tidligst muligt kan oprette sig og være forberedt inden applikationen officielt bliver opført.</w:t>
+        <w:t xml:space="preserve">Målet med </w:t>
+      </w:r>
+      <w:proofErr w:type="gramStart"/>
+      <w:r>
+        <w:t>denne sprint</w:t>
+      </w:r>
+      <w:proofErr w:type="gramEnd"/>
+      <w:r>
+        <w:t>, er at vi ud fra vores kundes prioriterer, kan aflevere et færdigt produkt som kan benyttes selvstændigt. Kunden har prioriteret disse user-stories, da det er vigtigt at firmaer tidligst muligt kan oprette sig og være forberedt inden applikationen officielt bliver opført.</w:t>
       </w:r>
     </w:p>
     <w:p>
@@ -3579,55 +6278,55 @@
       <w:pPr>
         <w:pStyle w:val="Overskrift2"/>
       </w:pPr>
-      <w:bookmarkStart w:id="18" w:name="_Toc529393471"/>
+      <w:bookmarkStart w:id="19" w:name="_Toc529393471"/>
       <w:r>
         <w:t>Burndown chart 1</w:t>
       </w:r>
-      <w:bookmarkEnd w:id="18"/>
+      <w:bookmarkEnd w:id="19"/>
     </w:p>
     <w:p/>
     <w:p>
       <w:pPr>
         <w:pStyle w:val="Overskrift1"/>
       </w:pPr>
-      <w:bookmarkStart w:id="19" w:name="_Toc529393472"/>
+      <w:bookmarkStart w:id="20" w:name="_Toc529393472"/>
       <w:r>
         <w:t>Iteration 2</w:t>
       </w:r>
-      <w:bookmarkEnd w:id="19"/>
+      <w:bookmarkEnd w:id="20"/>
     </w:p>
     <w:p/>
     <w:p>
       <w:pPr>
         <w:pStyle w:val="Overskrift2"/>
       </w:pPr>
-      <w:bookmarkStart w:id="20" w:name="_Toc529393473"/>
+      <w:bookmarkStart w:id="21" w:name="_Toc529393473"/>
       <w:r>
         <w:t>Burndown chart 2</w:t>
       </w:r>
-      <w:bookmarkEnd w:id="20"/>
+      <w:bookmarkEnd w:id="21"/>
     </w:p>
     <w:p/>
     <w:p>
       <w:pPr>
         <w:pStyle w:val="Overskrift1"/>
       </w:pPr>
-      <w:bookmarkStart w:id="21" w:name="_Toc529393474"/>
+      <w:bookmarkStart w:id="22" w:name="_Toc529393474"/>
       <w:r>
         <w:t>Iteration 3</w:t>
       </w:r>
-      <w:bookmarkEnd w:id="21"/>
+      <w:bookmarkEnd w:id="22"/>
     </w:p>
     <w:p/>
     <w:p>
       <w:pPr>
         <w:pStyle w:val="Overskrift2"/>
       </w:pPr>
-      <w:bookmarkStart w:id="22" w:name="_Toc529393475"/>
+      <w:bookmarkStart w:id="23" w:name="_Toc529393475"/>
       <w:r>
         <w:t>Burndown chart 3</w:t>
       </w:r>
-      <w:bookmarkEnd w:id="22"/>
+      <w:bookmarkEnd w:id="23"/>
     </w:p>
     <w:p/>
     <w:p>
@@ -3635,6 +6334,1370 @@
         <w:pStyle w:val="Overskrift1"/>
       </w:pPr>
       <w:r>
+        <w:lastRenderedPageBreak/>
+        <w:t xml:space="preserve">Tasks estimation vs. Tasks </w:t>
+      </w:r>
+      <w:proofErr w:type="gramStart"/>
+      <w:r>
+        <w:t>actual</w:t>
+      </w:r>
+      <w:r>
+        <w:t>(</w:t>
+      </w:r>
+      <w:proofErr w:type="gramEnd"/>
+      <w:r>
+        <w:t>*)</w:t>
+      </w:r>
+    </w:p>
+    <w:p>
+      <w:pPr>
+        <w:rPr>
+          <w:i/>
+        </w:rPr>
+      </w:pPr>
+      <w:r>
+        <w:rPr>
+          <w:i/>
+        </w:rPr>
+        <w:t>Af Casper</w:t>
+      </w:r>
+    </w:p>
+    <w:p>
+      <w:r>
+        <w:t xml:space="preserve">Her vises en tabel indeholdende alle tasks, både færdige og ufærdige. Tabellen indeholder tre kolonner: task ID, </w:t>
+      </w:r>
+      <w:r>
+        <w:t xml:space="preserve">det </w:t>
+      </w:r>
+      <w:r>
+        <w:t>estimere</w:t>
+      </w:r>
+      <w:r>
+        <w:t>de</w:t>
+      </w:r>
+      <w:r>
+        <w:t xml:space="preserve"> produkt, og d</w:t>
+      </w:r>
+      <w:r>
+        <w:t>et faktiske produkt.</w:t>
+      </w:r>
+    </w:p>
+    <w:tbl>
+      <w:tblPr>
+        <w:tblStyle w:val="Gittertabel4-farve1"/>
+        <w:tblW w:w="0" w:type="auto"/>
+        <w:tblLook w:val="04A0" w:firstRow="1" w:lastRow="0" w:firstColumn="1" w:lastColumn="0" w:noHBand="0" w:noVBand="1"/>
+      </w:tblPr>
+      <w:tblGrid>
+        <w:gridCol w:w="3209"/>
+        <w:gridCol w:w="3209"/>
+        <w:gridCol w:w="3210"/>
+      </w:tblGrid>
+      <w:tr>
+        <w:trPr>
+          <w:cnfStyle w:val="100000000000" w:firstRow="1" w:lastRow="0" w:firstColumn="0" w:lastColumn="0" w:oddVBand="0" w:evenVBand="0" w:oddHBand="0" w:evenHBand="0" w:firstRowFirstColumn="0" w:firstRowLastColumn="0" w:lastRowFirstColumn="0" w:lastRowLastColumn="0"/>
+        </w:trPr>
+        <w:tc>
+          <w:tcPr>
+            <w:cnfStyle w:val="001000000000" w:firstRow="0" w:lastRow="0" w:firstColumn="1" w:lastColumn="0" w:oddVBand="0" w:evenVBand="0" w:oddHBand="0" w:evenHBand="0" w:firstRowFirstColumn="0" w:firstRowLastColumn="0" w:lastRowFirstColumn="0" w:lastRowLastColumn="0"/>
+            <w:tcW w:w="3209" w:type="dxa"/>
+          </w:tcPr>
+          <w:p>
+            <w:pPr>
+              <w:jc w:val="center"/>
+            </w:pPr>
+            <w:r>
+              <w:t>TASK ID</w:t>
+            </w:r>
+          </w:p>
+        </w:tc>
+        <w:tc>
+          <w:tcPr>
+            <w:tcW w:w="3209" w:type="dxa"/>
+          </w:tcPr>
+          <w:p>
+            <w:pPr>
+              <w:jc w:val="center"/>
+              <w:cnfStyle w:val="100000000000" w:firstRow="1" w:lastRow="0" w:firstColumn="0" w:lastColumn="0" w:oddVBand="0" w:evenVBand="0" w:oddHBand="0" w:evenHBand="0" w:firstRowFirstColumn="0" w:firstRowLastColumn="0" w:lastRowFirstColumn="0" w:lastRowLastColumn="0"/>
+            </w:pPr>
+            <w:r>
+              <w:t>ESTIMATED TIME (TIMER)</w:t>
+            </w:r>
+          </w:p>
+        </w:tc>
+        <w:tc>
+          <w:tcPr>
+            <w:tcW w:w="3210" w:type="dxa"/>
+          </w:tcPr>
+          <w:p>
+            <w:pPr>
+              <w:jc w:val="center"/>
+              <w:cnfStyle w:val="100000000000" w:firstRow="1" w:lastRow="0" w:firstColumn="0" w:lastColumn="0" w:oddVBand="0" w:evenVBand="0" w:oddHBand="0" w:evenHBand="0" w:firstRowFirstColumn="0" w:firstRowLastColumn="0" w:lastRowFirstColumn="0" w:lastRowLastColumn="0"/>
+            </w:pPr>
+            <w:r>
+              <w:t>ACUAL TIME</w:t>
+            </w:r>
+          </w:p>
+        </w:tc>
+      </w:tr>
+      <w:tr>
+        <w:trPr>
+          <w:cnfStyle w:val="000000100000" w:firstRow="0" w:lastRow="0" w:firstColumn="0" w:lastColumn="0" w:oddVBand="0" w:evenVBand="0" w:oddHBand="1" w:evenHBand="0" w:firstRowFirstColumn="0" w:firstRowLastColumn="0" w:lastRowFirstColumn="0" w:lastRowLastColumn="0"/>
+        </w:trPr>
+        <w:tc>
+          <w:tcPr>
+            <w:cnfStyle w:val="001000000000" w:firstRow="0" w:lastRow="0" w:firstColumn="1" w:lastColumn="0" w:oddVBand="0" w:evenVBand="0" w:oddHBand="0" w:evenHBand="0" w:firstRowFirstColumn="0" w:firstRowLastColumn="0" w:lastRowFirstColumn="0" w:lastRowLastColumn="0"/>
+            <w:tcW w:w="3209" w:type="dxa"/>
+          </w:tcPr>
+          <w:p>
+            <w:pPr>
+              <w:jc w:val="center"/>
+              <w:rPr>
+                <w:b w:val="0"/>
+                <w:bCs w:val="0"/>
+              </w:rPr>
+            </w:pPr>
+            <w:r>
+              <w:t>UC1.1</w:t>
+            </w:r>
+          </w:p>
+        </w:tc>
+        <w:tc>
+          <w:tcPr>
+            <w:tcW w:w="3209" w:type="dxa"/>
+          </w:tcPr>
+          <w:p>
+            <w:pPr>
+              <w:jc w:val="center"/>
+              <w:cnfStyle w:val="000000100000" w:firstRow="0" w:lastRow="0" w:firstColumn="0" w:lastColumn="0" w:oddVBand="0" w:evenVBand="0" w:oddHBand="1" w:evenHBand="0" w:firstRowFirstColumn="0" w:firstRowLastColumn="0" w:lastRowFirstColumn="0" w:lastRowLastColumn="0"/>
+            </w:pPr>
+            <w:r>
+              <w:t>1</w:t>
+            </w:r>
+          </w:p>
+        </w:tc>
+        <w:tc>
+          <w:tcPr>
+            <w:tcW w:w="3210" w:type="dxa"/>
+          </w:tcPr>
+          <w:p>
+            <w:pPr>
+              <w:jc w:val="center"/>
+              <w:cnfStyle w:val="000000100000" w:firstRow="0" w:lastRow="0" w:firstColumn="0" w:lastColumn="0" w:oddVBand="0" w:evenVBand="0" w:oddHBand="1" w:evenHBand="0" w:firstRowFirstColumn="0" w:firstRowLastColumn="0" w:lastRowFirstColumn="0" w:lastRowLastColumn="0"/>
+            </w:pPr>
+          </w:p>
+        </w:tc>
+      </w:tr>
+      <w:tr>
+        <w:tc>
+          <w:tcPr>
+            <w:cnfStyle w:val="001000000000" w:firstRow="0" w:lastRow="0" w:firstColumn="1" w:lastColumn="0" w:oddVBand="0" w:evenVBand="0" w:oddHBand="0" w:evenHBand="0" w:firstRowFirstColumn="0" w:firstRowLastColumn="0" w:lastRowFirstColumn="0" w:lastRowLastColumn="0"/>
+            <w:tcW w:w="3209" w:type="dxa"/>
+          </w:tcPr>
+          <w:p>
+            <w:pPr>
+              <w:jc w:val="center"/>
+            </w:pPr>
+            <w:r>
+              <w:t>UC1.2</w:t>
+            </w:r>
+          </w:p>
+        </w:tc>
+        <w:tc>
+          <w:tcPr>
+            <w:tcW w:w="3209" w:type="dxa"/>
+          </w:tcPr>
+          <w:p>
+            <w:pPr>
+              <w:jc w:val="center"/>
+              <w:cnfStyle w:val="000000000000" w:firstRow="0" w:lastRow="0" w:firstColumn="0" w:lastColumn="0" w:oddVBand="0" w:evenVBand="0" w:oddHBand="0" w:evenHBand="0" w:firstRowFirstColumn="0" w:firstRowLastColumn="0" w:lastRowFirstColumn="0" w:lastRowLastColumn="0"/>
+            </w:pPr>
+            <w:r>
+              <w:t>2</w:t>
+            </w:r>
+          </w:p>
+        </w:tc>
+        <w:tc>
+          <w:tcPr>
+            <w:tcW w:w="3210" w:type="dxa"/>
+          </w:tcPr>
+          <w:p>
+            <w:pPr>
+              <w:jc w:val="center"/>
+              <w:cnfStyle w:val="000000000000" w:firstRow="0" w:lastRow="0" w:firstColumn="0" w:lastColumn="0" w:oddVBand="0" w:evenVBand="0" w:oddHBand="0" w:evenHBand="0" w:firstRowFirstColumn="0" w:firstRowLastColumn="0" w:lastRowFirstColumn="0" w:lastRowLastColumn="0"/>
+            </w:pPr>
+          </w:p>
+        </w:tc>
+      </w:tr>
+      <w:tr>
+        <w:trPr>
+          <w:cnfStyle w:val="000000100000" w:firstRow="0" w:lastRow="0" w:firstColumn="0" w:lastColumn="0" w:oddVBand="0" w:evenVBand="0" w:oddHBand="1" w:evenHBand="0" w:firstRowFirstColumn="0" w:firstRowLastColumn="0" w:lastRowFirstColumn="0" w:lastRowLastColumn="0"/>
+        </w:trPr>
+        <w:tc>
+          <w:tcPr>
+            <w:cnfStyle w:val="001000000000" w:firstRow="0" w:lastRow="0" w:firstColumn="1" w:lastColumn="0" w:oddVBand="0" w:evenVBand="0" w:oddHBand="0" w:evenHBand="0" w:firstRowFirstColumn="0" w:firstRowLastColumn="0" w:lastRowFirstColumn="0" w:lastRowLastColumn="0"/>
+            <w:tcW w:w="3209" w:type="dxa"/>
+          </w:tcPr>
+          <w:p>
+            <w:pPr>
+              <w:jc w:val="center"/>
+            </w:pPr>
+            <w:r>
+              <w:t>UC1.3</w:t>
+            </w:r>
+          </w:p>
+        </w:tc>
+        <w:tc>
+          <w:tcPr>
+            <w:tcW w:w="3209" w:type="dxa"/>
+          </w:tcPr>
+          <w:p>
+            <w:pPr>
+              <w:jc w:val="center"/>
+              <w:cnfStyle w:val="000000100000" w:firstRow="0" w:lastRow="0" w:firstColumn="0" w:lastColumn="0" w:oddVBand="0" w:evenVBand="0" w:oddHBand="1" w:evenHBand="0" w:firstRowFirstColumn="0" w:firstRowLastColumn="0" w:lastRowFirstColumn="0" w:lastRowLastColumn="0"/>
+            </w:pPr>
+            <w:r>
+              <w:t>2</w:t>
+            </w:r>
+          </w:p>
+        </w:tc>
+        <w:tc>
+          <w:tcPr>
+            <w:tcW w:w="3210" w:type="dxa"/>
+          </w:tcPr>
+          <w:p>
+            <w:pPr>
+              <w:jc w:val="center"/>
+              <w:cnfStyle w:val="000000100000" w:firstRow="0" w:lastRow="0" w:firstColumn="0" w:lastColumn="0" w:oddVBand="0" w:evenVBand="0" w:oddHBand="1" w:evenHBand="0" w:firstRowFirstColumn="0" w:firstRowLastColumn="0" w:lastRowFirstColumn="0" w:lastRowLastColumn="0"/>
+            </w:pPr>
+          </w:p>
+        </w:tc>
+      </w:tr>
+      <w:tr>
+        <w:tc>
+          <w:tcPr>
+            <w:cnfStyle w:val="001000000000" w:firstRow="0" w:lastRow="0" w:firstColumn="1" w:lastColumn="0" w:oddVBand="0" w:evenVBand="0" w:oddHBand="0" w:evenHBand="0" w:firstRowFirstColumn="0" w:firstRowLastColumn="0" w:lastRowFirstColumn="0" w:lastRowLastColumn="0"/>
+            <w:tcW w:w="3209" w:type="dxa"/>
+          </w:tcPr>
+          <w:p>
+            <w:pPr>
+              <w:jc w:val="center"/>
+            </w:pPr>
+            <w:r>
+              <w:t>UC1.4</w:t>
+            </w:r>
+          </w:p>
+        </w:tc>
+        <w:tc>
+          <w:tcPr>
+            <w:tcW w:w="3209" w:type="dxa"/>
+          </w:tcPr>
+          <w:p>
+            <w:pPr>
+              <w:jc w:val="center"/>
+              <w:cnfStyle w:val="000000000000" w:firstRow="0" w:lastRow="0" w:firstColumn="0" w:lastColumn="0" w:oddVBand="0" w:evenVBand="0" w:oddHBand="0" w:evenHBand="0" w:firstRowFirstColumn="0" w:firstRowLastColumn="0" w:lastRowFirstColumn="0" w:lastRowLastColumn="0"/>
+            </w:pPr>
+            <w:r>
+              <w:t>3</w:t>
+            </w:r>
+          </w:p>
+        </w:tc>
+        <w:tc>
+          <w:tcPr>
+            <w:tcW w:w="3210" w:type="dxa"/>
+          </w:tcPr>
+          <w:p>
+            <w:pPr>
+              <w:jc w:val="center"/>
+              <w:cnfStyle w:val="000000000000" w:firstRow="0" w:lastRow="0" w:firstColumn="0" w:lastColumn="0" w:oddVBand="0" w:evenVBand="0" w:oddHBand="0" w:evenHBand="0" w:firstRowFirstColumn="0" w:firstRowLastColumn="0" w:lastRowFirstColumn="0" w:lastRowLastColumn="0"/>
+            </w:pPr>
+          </w:p>
+        </w:tc>
+      </w:tr>
+      <w:tr>
+        <w:trPr>
+          <w:cnfStyle w:val="000000100000" w:firstRow="0" w:lastRow="0" w:firstColumn="0" w:lastColumn="0" w:oddVBand="0" w:evenVBand="0" w:oddHBand="1" w:evenHBand="0" w:firstRowFirstColumn="0" w:firstRowLastColumn="0" w:lastRowFirstColumn="0" w:lastRowLastColumn="0"/>
+        </w:trPr>
+        <w:tc>
+          <w:tcPr>
+            <w:cnfStyle w:val="001000000000" w:firstRow="0" w:lastRow="0" w:firstColumn="1" w:lastColumn="0" w:oddVBand="0" w:evenVBand="0" w:oddHBand="0" w:evenHBand="0" w:firstRowFirstColumn="0" w:firstRowLastColumn="0" w:lastRowFirstColumn="0" w:lastRowLastColumn="0"/>
+            <w:tcW w:w="3209" w:type="dxa"/>
+          </w:tcPr>
+          <w:p>
+            <w:pPr>
+              <w:jc w:val="center"/>
+            </w:pPr>
+            <w:r>
+              <w:t>UC1.5</w:t>
+            </w:r>
+          </w:p>
+        </w:tc>
+        <w:tc>
+          <w:tcPr>
+            <w:tcW w:w="3209" w:type="dxa"/>
+          </w:tcPr>
+          <w:p>
+            <w:pPr>
+              <w:jc w:val="center"/>
+              <w:cnfStyle w:val="000000100000" w:firstRow="0" w:lastRow="0" w:firstColumn="0" w:lastColumn="0" w:oddVBand="0" w:evenVBand="0" w:oddHBand="1" w:evenHBand="0" w:firstRowFirstColumn="0" w:firstRowLastColumn="0" w:lastRowFirstColumn="0" w:lastRowLastColumn="0"/>
+            </w:pPr>
+            <w:r>
+              <w:t>2</w:t>
+            </w:r>
+          </w:p>
+        </w:tc>
+        <w:tc>
+          <w:tcPr>
+            <w:tcW w:w="3210" w:type="dxa"/>
+          </w:tcPr>
+          <w:p>
+            <w:pPr>
+              <w:jc w:val="center"/>
+              <w:cnfStyle w:val="000000100000" w:firstRow="0" w:lastRow="0" w:firstColumn="0" w:lastColumn="0" w:oddVBand="0" w:evenVBand="0" w:oddHBand="1" w:evenHBand="0" w:firstRowFirstColumn="0" w:firstRowLastColumn="0" w:lastRowFirstColumn="0" w:lastRowLastColumn="0"/>
+            </w:pPr>
+          </w:p>
+        </w:tc>
+      </w:tr>
+      <w:tr>
+        <w:tc>
+          <w:tcPr>
+            <w:cnfStyle w:val="001000000000" w:firstRow="0" w:lastRow="0" w:firstColumn="1" w:lastColumn="0" w:oddVBand="0" w:evenVBand="0" w:oddHBand="0" w:evenHBand="0" w:firstRowFirstColumn="0" w:firstRowLastColumn="0" w:lastRowFirstColumn="0" w:lastRowLastColumn="0"/>
+            <w:tcW w:w="3209" w:type="dxa"/>
+          </w:tcPr>
+          <w:p>
+            <w:pPr>
+              <w:jc w:val="center"/>
+            </w:pPr>
+            <w:r>
+              <w:t>UC1.6</w:t>
+            </w:r>
+          </w:p>
+        </w:tc>
+        <w:tc>
+          <w:tcPr>
+            <w:tcW w:w="3209" w:type="dxa"/>
+          </w:tcPr>
+          <w:p>
+            <w:pPr>
+              <w:jc w:val="center"/>
+              <w:cnfStyle w:val="000000000000" w:firstRow="0" w:lastRow="0" w:firstColumn="0" w:lastColumn="0" w:oddVBand="0" w:evenVBand="0" w:oddHBand="0" w:evenHBand="0" w:firstRowFirstColumn="0" w:firstRowLastColumn="0" w:lastRowFirstColumn="0" w:lastRowLastColumn="0"/>
+            </w:pPr>
+            <w:r>
+              <w:t>4</w:t>
+            </w:r>
+          </w:p>
+        </w:tc>
+        <w:tc>
+          <w:tcPr>
+            <w:tcW w:w="3210" w:type="dxa"/>
+          </w:tcPr>
+          <w:p>
+            <w:pPr>
+              <w:jc w:val="center"/>
+              <w:cnfStyle w:val="000000000000" w:firstRow="0" w:lastRow="0" w:firstColumn="0" w:lastColumn="0" w:oddVBand="0" w:evenVBand="0" w:oddHBand="0" w:evenHBand="0" w:firstRowFirstColumn="0" w:firstRowLastColumn="0" w:lastRowFirstColumn="0" w:lastRowLastColumn="0"/>
+            </w:pPr>
+          </w:p>
+        </w:tc>
+      </w:tr>
+      <w:tr>
+        <w:trPr>
+          <w:cnfStyle w:val="000000100000" w:firstRow="0" w:lastRow="0" w:firstColumn="0" w:lastColumn="0" w:oddVBand="0" w:evenVBand="0" w:oddHBand="1" w:evenHBand="0" w:firstRowFirstColumn="0" w:firstRowLastColumn="0" w:lastRowFirstColumn="0" w:lastRowLastColumn="0"/>
+        </w:trPr>
+        <w:tc>
+          <w:tcPr>
+            <w:cnfStyle w:val="001000000000" w:firstRow="0" w:lastRow="0" w:firstColumn="1" w:lastColumn="0" w:oddVBand="0" w:evenVBand="0" w:oddHBand="0" w:evenHBand="0" w:firstRowFirstColumn="0" w:firstRowLastColumn="0" w:lastRowFirstColumn="0" w:lastRowLastColumn="0"/>
+            <w:tcW w:w="3209" w:type="dxa"/>
+            <w:tcBorders>
+              <w:bottom w:val="single" w:sz="4" w:space="0" w:color="93D07C" w:themeColor="accent1" w:themeTint="99"/>
+            </w:tcBorders>
+          </w:tcPr>
+          <w:p>
+            <w:pPr>
+              <w:jc w:val="center"/>
+            </w:pPr>
+            <w:r>
+              <w:t>UC1.7</w:t>
+            </w:r>
+          </w:p>
+        </w:tc>
+        <w:tc>
+          <w:tcPr>
+            <w:tcW w:w="3209" w:type="dxa"/>
+            <w:tcBorders>
+              <w:bottom w:val="single" w:sz="4" w:space="0" w:color="93D07C" w:themeColor="accent1" w:themeTint="99"/>
+            </w:tcBorders>
+          </w:tcPr>
+          <w:p>
+            <w:pPr>
+              <w:jc w:val="center"/>
+              <w:cnfStyle w:val="000000100000" w:firstRow="0" w:lastRow="0" w:firstColumn="0" w:lastColumn="0" w:oddVBand="0" w:evenVBand="0" w:oddHBand="1" w:evenHBand="0" w:firstRowFirstColumn="0" w:firstRowLastColumn="0" w:lastRowFirstColumn="0" w:lastRowLastColumn="0"/>
+            </w:pPr>
+            <w:r>
+              <w:t>2</w:t>
+            </w:r>
+          </w:p>
+        </w:tc>
+        <w:tc>
+          <w:tcPr>
+            <w:tcW w:w="3210" w:type="dxa"/>
+            <w:tcBorders>
+              <w:bottom w:val="single" w:sz="4" w:space="0" w:color="93D07C" w:themeColor="accent1" w:themeTint="99"/>
+            </w:tcBorders>
+          </w:tcPr>
+          <w:p>
+            <w:pPr>
+              <w:jc w:val="center"/>
+              <w:cnfStyle w:val="000000100000" w:firstRow="0" w:lastRow="0" w:firstColumn="0" w:lastColumn="0" w:oddVBand="0" w:evenVBand="0" w:oddHBand="1" w:evenHBand="0" w:firstRowFirstColumn="0" w:firstRowLastColumn="0" w:lastRowFirstColumn="0" w:lastRowLastColumn="0"/>
+            </w:pPr>
+          </w:p>
+        </w:tc>
+      </w:tr>
+      <w:tr>
+        <w:tc>
+          <w:tcPr>
+            <w:cnfStyle w:val="001000000000" w:firstRow="0" w:lastRow="0" w:firstColumn="1" w:lastColumn="0" w:oddVBand="0" w:evenVBand="0" w:oddHBand="0" w:evenHBand="0" w:firstRowFirstColumn="0" w:firstRowLastColumn="0" w:lastRowFirstColumn="0" w:lastRowLastColumn="0"/>
+            <w:tcW w:w="3209" w:type="dxa"/>
+            <w:tcBorders>
+              <w:bottom w:val="single" w:sz="4" w:space="0" w:color="auto"/>
+            </w:tcBorders>
+          </w:tcPr>
+          <w:p>
+            <w:pPr>
+              <w:jc w:val="center"/>
+            </w:pPr>
+            <w:r>
+              <w:t>UC1.8</w:t>
+            </w:r>
+          </w:p>
+        </w:tc>
+        <w:tc>
+          <w:tcPr>
+            <w:tcW w:w="3209" w:type="dxa"/>
+            <w:tcBorders>
+              <w:bottom w:val="single" w:sz="4" w:space="0" w:color="auto"/>
+            </w:tcBorders>
+          </w:tcPr>
+          <w:p>
+            <w:pPr>
+              <w:jc w:val="center"/>
+              <w:cnfStyle w:val="000000000000" w:firstRow="0" w:lastRow="0" w:firstColumn="0" w:lastColumn="0" w:oddVBand="0" w:evenVBand="0" w:oddHBand="0" w:evenHBand="0" w:firstRowFirstColumn="0" w:firstRowLastColumn="0" w:lastRowFirstColumn="0" w:lastRowLastColumn="0"/>
+            </w:pPr>
+            <w:r>
+              <w:t>3</w:t>
+            </w:r>
+          </w:p>
+        </w:tc>
+        <w:tc>
+          <w:tcPr>
+            <w:tcW w:w="3210" w:type="dxa"/>
+            <w:tcBorders>
+              <w:bottom w:val="single" w:sz="4" w:space="0" w:color="auto"/>
+            </w:tcBorders>
+          </w:tcPr>
+          <w:p>
+            <w:pPr>
+              <w:jc w:val="center"/>
+              <w:cnfStyle w:val="000000000000" w:firstRow="0" w:lastRow="0" w:firstColumn="0" w:lastColumn="0" w:oddVBand="0" w:evenVBand="0" w:oddHBand="0" w:evenHBand="0" w:firstRowFirstColumn="0" w:firstRowLastColumn="0" w:lastRowFirstColumn="0" w:lastRowLastColumn="0"/>
+            </w:pPr>
+          </w:p>
+        </w:tc>
+      </w:tr>
+      <w:tr>
+        <w:trPr>
+          <w:cnfStyle w:val="000000100000" w:firstRow="0" w:lastRow="0" w:firstColumn="0" w:lastColumn="0" w:oddVBand="0" w:evenVBand="0" w:oddHBand="1" w:evenHBand="0" w:firstRowFirstColumn="0" w:firstRowLastColumn="0" w:lastRowFirstColumn="0" w:lastRowLastColumn="0"/>
+        </w:trPr>
+        <w:tc>
+          <w:tcPr>
+            <w:cnfStyle w:val="001000000000" w:firstRow="0" w:lastRow="0" w:firstColumn="1" w:lastColumn="0" w:oddVBand="0" w:evenVBand="0" w:oddHBand="0" w:evenHBand="0" w:firstRowFirstColumn="0" w:firstRowLastColumn="0" w:lastRowFirstColumn="0" w:lastRowLastColumn="0"/>
+            <w:tcW w:w="3209" w:type="dxa"/>
+          </w:tcPr>
+          <w:p>
+            <w:pPr>
+              <w:jc w:val="center"/>
+            </w:pPr>
+            <w:r>
+              <w:t>UC2.1</w:t>
+            </w:r>
+          </w:p>
+        </w:tc>
+        <w:tc>
+          <w:tcPr>
+            <w:tcW w:w="3209" w:type="dxa"/>
+          </w:tcPr>
+          <w:p>
+            <w:pPr>
+              <w:jc w:val="center"/>
+              <w:cnfStyle w:val="000000100000" w:firstRow="0" w:lastRow="0" w:firstColumn="0" w:lastColumn="0" w:oddVBand="0" w:evenVBand="0" w:oddHBand="1" w:evenHBand="0" w:firstRowFirstColumn="0" w:firstRowLastColumn="0" w:lastRowFirstColumn="0" w:lastRowLastColumn="0"/>
+            </w:pPr>
+            <w:r>
+              <w:t>1</w:t>
+            </w:r>
+          </w:p>
+        </w:tc>
+        <w:tc>
+          <w:tcPr>
+            <w:tcW w:w="3210" w:type="dxa"/>
+          </w:tcPr>
+          <w:p>
+            <w:pPr>
+              <w:jc w:val="center"/>
+              <w:cnfStyle w:val="000000100000" w:firstRow="0" w:lastRow="0" w:firstColumn="0" w:lastColumn="0" w:oddVBand="0" w:evenVBand="0" w:oddHBand="1" w:evenHBand="0" w:firstRowFirstColumn="0" w:firstRowLastColumn="0" w:lastRowFirstColumn="0" w:lastRowLastColumn="0"/>
+            </w:pPr>
+          </w:p>
+        </w:tc>
+      </w:tr>
+      <w:tr>
+        <w:tc>
+          <w:tcPr>
+            <w:cnfStyle w:val="001000000000" w:firstRow="0" w:lastRow="0" w:firstColumn="1" w:lastColumn="0" w:oddVBand="0" w:evenVBand="0" w:oddHBand="0" w:evenHBand="0" w:firstRowFirstColumn="0" w:firstRowLastColumn="0" w:lastRowFirstColumn="0" w:lastRowLastColumn="0"/>
+            <w:tcW w:w="3209" w:type="dxa"/>
+          </w:tcPr>
+          <w:p>
+            <w:pPr>
+              <w:jc w:val="center"/>
+            </w:pPr>
+            <w:r>
+              <w:t>UC2.2</w:t>
+            </w:r>
+          </w:p>
+        </w:tc>
+        <w:tc>
+          <w:tcPr>
+            <w:tcW w:w="3209" w:type="dxa"/>
+          </w:tcPr>
+          <w:p>
+            <w:pPr>
+              <w:jc w:val="center"/>
+              <w:cnfStyle w:val="000000000000" w:firstRow="0" w:lastRow="0" w:firstColumn="0" w:lastColumn="0" w:oddVBand="0" w:evenVBand="0" w:oddHBand="0" w:evenHBand="0" w:firstRowFirstColumn="0" w:firstRowLastColumn="0" w:lastRowFirstColumn="0" w:lastRowLastColumn="0"/>
+            </w:pPr>
+            <w:r>
+              <w:t>1</w:t>
+            </w:r>
+          </w:p>
+        </w:tc>
+        <w:tc>
+          <w:tcPr>
+            <w:tcW w:w="3210" w:type="dxa"/>
+          </w:tcPr>
+          <w:p>
+            <w:pPr>
+              <w:jc w:val="center"/>
+              <w:cnfStyle w:val="000000000000" w:firstRow="0" w:lastRow="0" w:firstColumn="0" w:lastColumn="0" w:oddVBand="0" w:evenVBand="0" w:oddHBand="0" w:evenHBand="0" w:firstRowFirstColumn="0" w:firstRowLastColumn="0" w:lastRowFirstColumn="0" w:lastRowLastColumn="0"/>
+            </w:pPr>
+          </w:p>
+        </w:tc>
+      </w:tr>
+      <w:tr>
+        <w:trPr>
+          <w:cnfStyle w:val="000000100000" w:firstRow="0" w:lastRow="0" w:firstColumn="0" w:lastColumn="0" w:oddVBand="0" w:evenVBand="0" w:oddHBand="1" w:evenHBand="0" w:firstRowFirstColumn="0" w:firstRowLastColumn="0" w:lastRowFirstColumn="0" w:lastRowLastColumn="0"/>
+        </w:trPr>
+        <w:tc>
+          <w:tcPr>
+            <w:cnfStyle w:val="001000000000" w:firstRow="0" w:lastRow="0" w:firstColumn="1" w:lastColumn="0" w:oddVBand="0" w:evenVBand="0" w:oddHBand="0" w:evenHBand="0" w:firstRowFirstColumn="0" w:firstRowLastColumn="0" w:lastRowFirstColumn="0" w:lastRowLastColumn="0"/>
+            <w:tcW w:w="3209" w:type="dxa"/>
+          </w:tcPr>
+          <w:p>
+            <w:pPr>
+              <w:jc w:val="center"/>
+            </w:pPr>
+            <w:r>
+              <w:t>UC2.3</w:t>
+            </w:r>
+          </w:p>
+        </w:tc>
+        <w:tc>
+          <w:tcPr>
+            <w:tcW w:w="3209" w:type="dxa"/>
+          </w:tcPr>
+          <w:p>
+            <w:pPr>
+              <w:jc w:val="center"/>
+              <w:cnfStyle w:val="000000100000" w:firstRow="0" w:lastRow="0" w:firstColumn="0" w:lastColumn="0" w:oddVBand="0" w:evenVBand="0" w:oddHBand="1" w:evenHBand="0" w:firstRowFirstColumn="0" w:firstRowLastColumn="0" w:lastRowFirstColumn="0" w:lastRowLastColumn="0"/>
+            </w:pPr>
+            <w:r>
+              <w:t>2</w:t>
+            </w:r>
+          </w:p>
+        </w:tc>
+        <w:tc>
+          <w:tcPr>
+            <w:tcW w:w="3210" w:type="dxa"/>
+          </w:tcPr>
+          <w:p>
+            <w:pPr>
+              <w:jc w:val="center"/>
+              <w:cnfStyle w:val="000000100000" w:firstRow="0" w:lastRow="0" w:firstColumn="0" w:lastColumn="0" w:oddVBand="0" w:evenVBand="0" w:oddHBand="1" w:evenHBand="0" w:firstRowFirstColumn="0" w:firstRowLastColumn="0" w:lastRowFirstColumn="0" w:lastRowLastColumn="0"/>
+            </w:pPr>
+          </w:p>
+        </w:tc>
+      </w:tr>
+      <w:tr>
+        <w:tc>
+          <w:tcPr>
+            <w:cnfStyle w:val="001000000000" w:firstRow="0" w:lastRow="0" w:firstColumn="1" w:lastColumn="0" w:oddVBand="0" w:evenVBand="0" w:oddHBand="0" w:evenHBand="0" w:firstRowFirstColumn="0" w:firstRowLastColumn="0" w:lastRowFirstColumn="0" w:lastRowLastColumn="0"/>
+            <w:tcW w:w="3209" w:type="dxa"/>
+          </w:tcPr>
+          <w:p>
+            <w:pPr>
+              <w:jc w:val="center"/>
+            </w:pPr>
+            <w:r>
+              <w:t>UC2.4</w:t>
+            </w:r>
+          </w:p>
+        </w:tc>
+        <w:tc>
+          <w:tcPr>
+            <w:tcW w:w="3209" w:type="dxa"/>
+          </w:tcPr>
+          <w:p>
+            <w:pPr>
+              <w:jc w:val="center"/>
+              <w:cnfStyle w:val="000000000000" w:firstRow="0" w:lastRow="0" w:firstColumn="0" w:lastColumn="0" w:oddVBand="0" w:evenVBand="0" w:oddHBand="0" w:evenHBand="0" w:firstRowFirstColumn="0" w:firstRowLastColumn="0" w:lastRowFirstColumn="0" w:lastRowLastColumn="0"/>
+            </w:pPr>
+            <w:r>
+              <w:t>1</w:t>
+            </w:r>
+          </w:p>
+        </w:tc>
+        <w:tc>
+          <w:tcPr>
+            <w:tcW w:w="3210" w:type="dxa"/>
+          </w:tcPr>
+          <w:p>
+            <w:pPr>
+              <w:jc w:val="center"/>
+              <w:cnfStyle w:val="000000000000" w:firstRow="0" w:lastRow="0" w:firstColumn="0" w:lastColumn="0" w:oddVBand="0" w:evenVBand="0" w:oddHBand="0" w:evenHBand="0" w:firstRowFirstColumn="0" w:firstRowLastColumn="0" w:lastRowFirstColumn="0" w:lastRowLastColumn="0"/>
+            </w:pPr>
+          </w:p>
+        </w:tc>
+      </w:tr>
+      <w:tr>
+        <w:trPr>
+          <w:cnfStyle w:val="000000100000" w:firstRow="0" w:lastRow="0" w:firstColumn="0" w:lastColumn="0" w:oddVBand="0" w:evenVBand="0" w:oddHBand="1" w:evenHBand="0" w:firstRowFirstColumn="0" w:firstRowLastColumn="0" w:lastRowFirstColumn="0" w:lastRowLastColumn="0"/>
+        </w:trPr>
+        <w:tc>
+          <w:tcPr>
+            <w:cnfStyle w:val="001000000000" w:firstRow="0" w:lastRow="0" w:firstColumn="1" w:lastColumn="0" w:oddVBand="0" w:evenVBand="0" w:oddHBand="0" w:evenHBand="0" w:firstRowFirstColumn="0" w:firstRowLastColumn="0" w:lastRowFirstColumn="0" w:lastRowLastColumn="0"/>
+            <w:tcW w:w="3209" w:type="dxa"/>
+            <w:tcBorders>
+              <w:bottom w:val="single" w:sz="4" w:space="0" w:color="93D07C" w:themeColor="accent1" w:themeTint="99"/>
+            </w:tcBorders>
+          </w:tcPr>
+          <w:p>
+            <w:pPr>
+              <w:jc w:val="center"/>
+            </w:pPr>
+            <w:r>
+              <w:t>UC2.5</w:t>
+            </w:r>
+          </w:p>
+        </w:tc>
+        <w:tc>
+          <w:tcPr>
+            <w:tcW w:w="3209" w:type="dxa"/>
+            <w:tcBorders>
+              <w:bottom w:val="single" w:sz="4" w:space="0" w:color="93D07C" w:themeColor="accent1" w:themeTint="99"/>
+            </w:tcBorders>
+          </w:tcPr>
+          <w:p>
+            <w:pPr>
+              <w:jc w:val="center"/>
+              <w:cnfStyle w:val="000000100000" w:firstRow="0" w:lastRow="0" w:firstColumn="0" w:lastColumn="0" w:oddVBand="0" w:evenVBand="0" w:oddHBand="1" w:evenHBand="0" w:firstRowFirstColumn="0" w:firstRowLastColumn="0" w:lastRowFirstColumn="0" w:lastRowLastColumn="0"/>
+            </w:pPr>
+            <w:r>
+              <w:t>3</w:t>
+            </w:r>
+          </w:p>
+        </w:tc>
+        <w:tc>
+          <w:tcPr>
+            <w:tcW w:w="3210" w:type="dxa"/>
+            <w:tcBorders>
+              <w:bottom w:val="single" w:sz="4" w:space="0" w:color="93D07C" w:themeColor="accent1" w:themeTint="99"/>
+            </w:tcBorders>
+          </w:tcPr>
+          <w:p>
+            <w:pPr>
+              <w:jc w:val="center"/>
+              <w:cnfStyle w:val="000000100000" w:firstRow="0" w:lastRow="0" w:firstColumn="0" w:lastColumn="0" w:oddVBand="0" w:evenVBand="0" w:oddHBand="1" w:evenHBand="0" w:firstRowFirstColumn="0" w:firstRowLastColumn="0" w:lastRowFirstColumn="0" w:lastRowLastColumn="0"/>
+            </w:pPr>
+          </w:p>
+        </w:tc>
+      </w:tr>
+      <w:tr>
+        <w:tc>
+          <w:tcPr>
+            <w:cnfStyle w:val="001000000000" w:firstRow="0" w:lastRow="0" w:firstColumn="1" w:lastColumn="0" w:oddVBand="0" w:evenVBand="0" w:oddHBand="0" w:evenHBand="0" w:firstRowFirstColumn="0" w:firstRowLastColumn="0" w:lastRowFirstColumn="0" w:lastRowLastColumn="0"/>
+            <w:tcW w:w="3209" w:type="dxa"/>
+            <w:tcBorders>
+              <w:bottom w:val="single" w:sz="4" w:space="0" w:color="auto"/>
+            </w:tcBorders>
+          </w:tcPr>
+          <w:p>
+            <w:pPr>
+              <w:jc w:val="center"/>
+            </w:pPr>
+            <w:r>
+              <w:t>UC2.6</w:t>
+            </w:r>
+          </w:p>
+        </w:tc>
+        <w:tc>
+          <w:tcPr>
+            <w:tcW w:w="3209" w:type="dxa"/>
+            <w:tcBorders>
+              <w:bottom w:val="single" w:sz="4" w:space="0" w:color="auto"/>
+            </w:tcBorders>
+          </w:tcPr>
+          <w:p>
+            <w:pPr>
+              <w:jc w:val="center"/>
+              <w:cnfStyle w:val="000000000000" w:firstRow="0" w:lastRow="0" w:firstColumn="0" w:lastColumn="0" w:oddVBand="0" w:evenVBand="0" w:oddHBand="0" w:evenHBand="0" w:firstRowFirstColumn="0" w:firstRowLastColumn="0" w:lastRowFirstColumn="0" w:lastRowLastColumn="0"/>
+            </w:pPr>
+            <w:r>
+              <w:t>4</w:t>
+            </w:r>
+          </w:p>
+        </w:tc>
+        <w:tc>
+          <w:tcPr>
+            <w:tcW w:w="3210" w:type="dxa"/>
+            <w:tcBorders>
+              <w:bottom w:val="single" w:sz="4" w:space="0" w:color="auto"/>
+            </w:tcBorders>
+          </w:tcPr>
+          <w:p>
+            <w:pPr>
+              <w:jc w:val="center"/>
+              <w:cnfStyle w:val="000000000000" w:firstRow="0" w:lastRow="0" w:firstColumn="0" w:lastColumn="0" w:oddVBand="0" w:evenVBand="0" w:oddHBand="0" w:evenHBand="0" w:firstRowFirstColumn="0" w:firstRowLastColumn="0" w:lastRowFirstColumn="0" w:lastRowLastColumn="0"/>
+            </w:pPr>
+          </w:p>
+        </w:tc>
+      </w:tr>
+      <w:tr>
+        <w:trPr>
+          <w:cnfStyle w:val="000000100000" w:firstRow="0" w:lastRow="0" w:firstColumn="0" w:lastColumn="0" w:oddVBand="0" w:evenVBand="0" w:oddHBand="1" w:evenHBand="0" w:firstRowFirstColumn="0" w:firstRowLastColumn="0" w:lastRowFirstColumn="0" w:lastRowLastColumn="0"/>
+        </w:trPr>
+        <w:tc>
+          <w:tcPr>
+            <w:cnfStyle w:val="001000000000" w:firstRow="0" w:lastRow="0" w:firstColumn="1" w:lastColumn="0" w:oddVBand="0" w:evenVBand="0" w:oddHBand="0" w:evenHBand="0" w:firstRowFirstColumn="0" w:firstRowLastColumn="0" w:lastRowFirstColumn="0" w:lastRowLastColumn="0"/>
+            <w:tcW w:w="3209" w:type="dxa"/>
+            <w:tcBorders>
+              <w:top w:val="single" w:sz="4" w:space="0" w:color="auto"/>
+              <w:bottom w:val="single" w:sz="4" w:space="0" w:color="93D07C" w:themeColor="accent1" w:themeTint="99"/>
+            </w:tcBorders>
+          </w:tcPr>
+          <w:p>
+            <w:pPr>
+              <w:jc w:val="center"/>
+            </w:pPr>
+            <w:r>
+              <w:t>UC3.1</w:t>
+            </w:r>
+          </w:p>
+        </w:tc>
+        <w:tc>
+          <w:tcPr>
+            <w:tcW w:w="3209" w:type="dxa"/>
+            <w:tcBorders>
+              <w:top w:val="single" w:sz="4" w:space="0" w:color="auto"/>
+              <w:bottom w:val="single" w:sz="4" w:space="0" w:color="93D07C" w:themeColor="accent1" w:themeTint="99"/>
+            </w:tcBorders>
+          </w:tcPr>
+          <w:p>
+            <w:pPr>
+              <w:jc w:val="center"/>
+              <w:cnfStyle w:val="000000100000" w:firstRow="0" w:lastRow="0" w:firstColumn="0" w:lastColumn="0" w:oddVBand="0" w:evenVBand="0" w:oddHBand="1" w:evenHBand="0" w:firstRowFirstColumn="0" w:firstRowLastColumn="0" w:lastRowFirstColumn="0" w:lastRowLastColumn="0"/>
+            </w:pPr>
+            <w:r>
+              <w:t>2</w:t>
+            </w:r>
+          </w:p>
+        </w:tc>
+        <w:tc>
+          <w:tcPr>
+            <w:tcW w:w="3210" w:type="dxa"/>
+            <w:tcBorders>
+              <w:top w:val="single" w:sz="4" w:space="0" w:color="auto"/>
+              <w:bottom w:val="single" w:sz="4" w:space="0" w:color="93D07C" w:themeColor="accent1" w:themeTint="99"/>
+            </w:tcBorders>
+          </w:tcPr>
+          <w:p>
+            <w:pPr>
+              <w:jc w:val="center"/>
+              <w:cnfStyle w:val="000000100000" w:firstRow="0" w:lastRow="0" w:firstColumn="0" w:lastColumn="0" w:oddVBand="0" w:evenVBand="0" w:oddHBand="1" w:evenHBand="0" w:firstRowFirstColumn="0" w:firstRowLastColumn="0" w:lastRowFirstColumn="0" w:lastRowLastColumn="0"/>
+            </w:pPr>
+          </w:p>
+        </w:tc>
+      </w:tr>
+      <w:tr>
+        <w:tc>
+          <w:tcPr>
+            <w:cnfStyle w:val="001000000000" w:firstRow="0" w:lastRow="0" w:firstColumn="1" w:lastColumn="0" w:oddVBand="0" w:evenVBand="0" w:oddHBand="0" w:evenHBand="0" w:firstRowFirstColumn="0" w:firstRowLastColumn="0" w:lastRowFirstColumn="0" w:lastRowLastColumn="0"/>
+            <w:tcW w:w="3209" w:type="dxa"/>
+            <w:tcBorders>
+              <w:bottom w:val="single" w:sz="4" w:space="0" w:color="auto"/>
+            </w:tcBorders>
+          </w:tcPr>
+          <w:p>
+            <w:pPr>
+              <w:jc w:val="center"/>
+            </w:pPr>
+            <w:r>
+              <w:t>UC3.2</w:t>
+            </w:r>
+          </w:p>
+        </w:tc>
+        <w:tc>
+          <w:tcPr>
+            <w:tcW w:w="3209" w:type="dxa"/>
+            <w:tcBorders>
+              <w:bottom w:val="single" w:sz="4" w:space="0" w:color="auto"/>
+            </w:tcBorders>
+          </w:tcPr>
+          <w:p>
+            <w:pPr>
+              <w:jc w:val="center"/>
+              <w:cnfStyle w:val="000000000000" w:firstRow="0" w:lastRow="0" w:firstColumn="0" w:lastColumn="0" w:oddVBand="0" w:evenVBand="0" w:oddHBand="0" w:evenHBand="0" w:firstRowFirstColumn="0" w:firstRowLastColumn="0" w:lastRowFirstColumn="0" w:lastRowLastColumn="0"/>
+            </w:pPr>
+            <w:r>
+              <w:t>4</w:t>
+            </w:r>
+          </w:p>
+        </w:tc>
+        <w:tc>
+          <w:tcPr>
+            <w:tcW w:w="3210" w:type="dxa"/>
+            <w:tcBorders>
+              <w:bottom w:val="single" w:sz="4" w:space="0" w:color="auto"/>
+            </w:tcBorders>
+          </w:tcPr>
+          <w:p>
+            <w:pPr>
+              <w:jc w:val="center"/>
+              <w:cnfStyle w:val="000000000000" w:firstRow="0" w:lastRow="0" w:firstColumn="0" w:lastColumn="0" w:oddVBand="0" w:evenVBand="0" w:oddHBand="0" w:evenHBand="0" w:firstRowFirstColumn="0" w:firstRowLastColumn="0" w:lastRowFirstColumn="0" w:lastRowLastColumn="0"/>
+            </w:pPr>
+          </w:p>
+        </w:tc>
+      </w:tr>
+      <w:tr>
+        <w:trPr>
+          <w:cnfStyle w:val="000000100000" w:firstRow="0" w:lastRow="0" w:firstColumn="0" w:lastColumn="0" w:oddVBand="0" w:evenVBand="0" w:oddHBand="1" w:evenHBand="0" w:firstRowFirstColumn="0" w:firstRowLastColumn="0" w:lastRowFirstColumn="0" w:lastRowLastColumn="0"/>
+        </w:trPr>
+        <w:tc>
+          <w:tcPr>
+            <w:cnfStyle w:val="001000000000" w:firstRow="0" w:lastRow="0" w:firstColumn="1" w:lastColumn="0" w:oddVBand="0" w:evenVBand="0" w:oddHBand="0" w:evenHBand="0" w:firstRowFirstColumn="0" w:firstRowLastColumn="0" w:lastRowFirstColumn="0" w:lastRowLastColumn="0"/>
+            <w:tcW w:w="3209" w:type="dxa"/>
+            <w:tcBorders>
+              <w:top w:val="single" w:sz="4" w:space="0" w:color="auto"/>
+            </w:tcBorders>
+          </w:tcPr>
+          <w:p>
+            <w:pPr>
+              <w:jc w:val="center"/>
+            </w:pPr>
+            <w:r>
+              <w:t>UC4.1</w:t>
+            </w:r>
+          </w:p>
+        </w:tc>
+        <w:tc>
+          <w:tcPr>
+            <w:tcW w:w="3209" w:type="dxa"/>
+            <w:tcBorders>
+              <w:top w:val="single" w:sz="4" w:space="0" w:color="auto"/>
+            </w:tcBorders>
+          </w:tcPr>
+          <w:p>
+            <w:pPr>
+              <w:jc w:val="center"/>
+              <w:cnfStyle w:val="000000100000" w:firstRow="0" w:lastRow="0" w:firstColumn="0" w:lastColumn="0" w:oddVBand="0" w:evenVBand="0" w:oddHBand="1" w:evenHBand="0" w:firstRowFirstColumn="0" w:firstRowLastColumn="0" w:lastRowFirstColumn="0" w:lastRowLastColumn="0"/>
+            </w:pPr>
+            <w:r>
+              <w:t>3</w:t>
+            </w:r>
+          </w:p>
+        </w:tc>
+        <w:tc>
+          <w:tcPr>
+            <w:tcW w:w="3210" w:type="dxa"/>
+            <w:tcBorders>
+              <w:top w:val="single" w:sz="4" w:space="0" w:color="auto"/>
+            </w:tcBorders>
+          </w:tcPr>
+          <w:p>
+            <w:pPr>
+              <w:jc w:val="center"/>
+              <w:cnfStyle w:val="000000100000" w:firstRow="0" w:lastRow="0" w:firstColumn="0" w:lastColumn="0" w:oddVBand="0" w:evenVBand="0" w:oddHBand="1" w:evenHBand="0" w:firstRowFirstColumn="0" w:firstRowLastColumn="0" w:lastRowFirstColumn="0" w:lastRowLastColumn="0"/>
+            </w:pPr>
+          </w:p>
+        </w:tc>
+      </w:tr>
+      <w:tr>
+        <w:tc>
+          <w:tcPr>
+            <w:cnfStyle w:val="001000000000" w:firstRow="0" w:lastRow="0" w:firstColumn="1" w:lastColumn="0" w:oddVBand="0" w:evenVBand="0" w:oddHBand="0" w:evenHBand="0" w:firstRowFirstColumn="0" w:firstRowLastColumn="0" w:lastRowFirstColumn="0" w:lastRowLastColumn="0"/>
+            <w:tcW w:w="3209" w:type="dxa"/>
+            <w:tcBorders>
+              <w:bottom w:val="single" w:sz="4" w:space="0" w:color="93D07C" w:themeColor="accent1" w:themeTint="99"/>
+            </w:tcBorders>
+          </w:tcPr>
+          <w:p>
+            <w:pPr>
+              <w:jc w:val="center"/>
+            </w:pPr>
+            <w:r>
+              <w:t>UC4.2</w:t>
+            </w:r>
+          </w:p>
+        </w:tc>
+        <w:tc>
+          <w:tcPr>
+            <w:tcW w:w="3209" w:type="dxa"/>
+            <w:tcBorders>
+              <w:bottom w:val="single" w:sz="4" w:space="0" w:color="93D07C" w:themeColor="accent1" w:themeTint="99"/>
+            </w:tcBorders>
+          </w:tcPr>
+          <w:p>
+            <w:pPr>
+              <w:jc w:val="center"/>
+              <w:cnfStyle w:val="000000000000" w:firstRow="0" w:lastRow="0" w:firstColumn="0" w:lastColumn="0" w:oddVBand="0" w:evenVBand="0" w:oddHBand="0" w:evenHBand="0" w:firstRowFirstColumn="0" w:firstRowLastColumn="0" w:lastRowFirstColumn="0" w:lastRowLastColumn="0"/>
+            </w:pPr>
+            <w:r>
+              <w:t>3</w:t>
+            </w:r>
+          </w:p>
+        </w:tc>
+        <w:tc>
+          <w:tcPr>
+            <w:tcW w:w="3210" w:type="dxa"/>
+            <w:tcBorders>
+              <w:bottom w:val="single" w:sz="4" w:space="0" w:color="93D07C" w:themeColor="accent1" w:themeTint="99"/>
+            </w:tcBorders>
+          </w:tcPr>
+          <w:p>
+            <w:pPr>
+              <w:jc w:val="center"/>
+              <w:cnfStyle w:val="000000000000" w:firstRow="0" w:lastRow="0" w:firstColumn="0" w:lastColumn="0" w:oddVBand="0" w:evenVBand="0" w:oddHBand="0" w:evenHBand="0" w:firstRowFirstColumn="0" w:firstRowLastColumn="0" w:lastRowFirstColumn="0" w:lastRowLastColumn="0"/>
+            </w:pPr>
+          </w:p>
+        </w:tc>
+      </w:tr>
+      <w:tr>
+        <w:trPr>
+          <w:cnfStyle w:val="000000100000" w:firstRow="0" w:lastRow="0" w:firstColumn="0" w:lastColumn="0" w:oddVBand="0" w:evenVBand="0" w:oddHBand="1" w:evenHBand="0" w:firstRowFirstColumn="0" w:firstRowLastColumn="0" w:lastRowFirstColumn="0" w:lastRowLastColumn="0"/>
+        </w:trPr>
+        <w:tc>
+          <w:tcPr>
+            <w:cnfStyle w:val="001000000000" w:firstRow="0" w:lastRow="0" w:firstColumn="1" w:lastColumn="0" w:oddVBand="0" w:evenVBand="0" w:oddHBand="0" w:evenHBand="0" w:firstRowFirstColumn="0" w:firstRowLastColumn="0" w:lastRowFirstColumn="0" w:lastRowLastColumn="0"/>
+            <w:tcW w:w="3209" w:type="dxa"/>
+            <w:tcBorders>
+              <w:bottom w:val="single" w:sz="4" w:space="0" w:color="auto"/>
+            </w:tcBorders>
+          </w:tcPr>
+          <w:p>
+            <w:pPr>
+              <w:jc w:val="center"/>
+            </w:pPr>
+            <w:r>
+              <w:t>UC4.3</w:t>
+            </w:r>
+          </w:p>
+        </w:tc>
+        <w:tc>
+          <w:tcPr>
+            <w:tcW w:w="3209" w:type="dxa"/>
+            <w:tcBorders>
+              <w:bottom w:val="single" w:sz="4" w:space="0" w:color="auto"/>
+            </w:tcBorders>
+          </w:tcPr>
+          <w:p>
+            <w:pPr>
+              <w:jc w:val="center"/>
+              <w:cnfStyle w:val="000000100000" w:firstRow="0" w:lastRow="0" w:firstColumn="0" w:lastColumn="0" w:oddVBand="0" w:evenVBand="0" w:oddHBand="1" w:evenHBand="0" w:firstRowFirstColumn="0" w:firstRowLastColumn="0" w:lastRowFirstColumn="0" w:lastRowLastColumn="0"/>
+            </w:pPr>
+            <w:r>
+              <w:t>3</w:t>
+            </w:r>
+          </w:p>
+        </w:tc>
+        <w:tc>
+          <w:tcPr>
+            <w:tcW w:w="3210" w:type="dxa"/>
+            <w:tcBorders>
+              <w:bottom w:val="single" w:sz="4" w:space="0" w:color="auto"/>
+            </w:tcBorders>
+          </w:tcPr>
+          <w:p>
+            <w:pPr>
+              <w:jc w:val="center"/>
+              <w:cnfStyle w:val="000000100000" w:firstRow="0" w:lastRow="0" w:firstColumn="0" w:lastColumn="0" w:oddVBand="0" w:evenVBand="0" w:oddHBand="1" w:evenHBand="0" w:firstRowFirstColumn="0" w:firstRowLastColumn="0" w:lastRowFirstColumn="0" w:lastRowLastColumn="0"/>
+            </w:pPr>
+          </w:p>
+        </w:tc>
+      </w:tr>
+      <w:tr>
+        <w:tc>
+          <w:tcPr>
+            <w:cnfStyle w:val="001000000000" w:firstRow="0" w:lastRow="0" w:firstColumn="1" w:lastColumn="0" w:oddVBand="0" w:evenVBand="0" w:oddHBand="0" w:evenHBand="0" w:firstRowFirstColumn="0" w:firstRowLastColumn="0" w:lastRowFirstColumn="0" w:lastRowLastColumn="0"/>
+            <w:tcW w:w="3209" w:type="dxa"/>
+            <w:tcBorders>
+              <w:top w:val="single" w:sz="4" w:space="0" w:color="auto"/>
+            </w:tcBorders>
+          </w:tcPr>
+          <w:p>
+            <w:pPr>
+              <w:jc w:val="center"/>
+            </w:pPr>
+            <w:r>
+              <w:t>UC5.1</w:t>
+            </w:r>
+          </w:p>
+        </w:tc>
+        <w:tc>
+          <w:tcPr>
+            <w:tcW w:w="3209" w:type="dxa"/>
+            <w:tcBorders>
+              <w:top w:val="single" w:sz="4" w:space="0" w:color="auto"/>
+            </w:tcBorders>
+          </w:tcPr>
+          <w:p>
+            <w:pPr>
+              <w:jc w:val="center"/>
+              <w:cnfStyle w:val="000000000000" w:firstRow="0" w:lastRow="0" w:firstColumn="0" w:lastColumn="0" w:oddVBand="0" w:evenVBand="0" w:oddHBand="0" w:evenHBand="0" w:firstRowFirstColumn="0" w:firstRowLastColumn="0" w:lastRowFirstColumn="0" w:lastRowLastColumn="0"/>
+            </w:pPr>
+            <w:r>
+              <w:t>1</w:t>
+            </w:r>
+          </w:p>
+        </w:tc>
+        <w:tc>
+          <w:tcPr>
+            <w:tcW w:w="3210" w:type="dxa"/>
+            <w:tcBorders>
+              <w:top w:val="single" w:sz="4" w:space="0" w:color="auto"/>
+            </w:tcBorders>
+          </w:tcPr>
+          <w:p>
+            <w:pPr>
+              <w:jc w:val="center"/>
+              <w:cnfStyle w:val="000000000000" w:firstRow="0" w:lastRow="0" w:firstColumn="0" w:lastColumn="0" w:oddVBand="0" w:evenVBand="0" w:oddHBand="0" w:evenHBand="0" w:firstRowFirstColumn="0" w:firstRowLastColumn="0" w:lastRowFirstColumn="0" w:lastRowLastColumn="0"/>
+            </w:pPr>
+          </w:p>
+        </w:tc>
+      </w:tr>
+      <w:tr>
+        <w:trPr>
+          <w:cnfStyle w:val="000000100000" w:firstRow="0" w:lastRow="0" w:firstColumn="0" w:lastColumn="0" w:oddVBand="0" w:evenVBand="0" w:oddHBand="1" w:evenHBand="0" w:firstRowFirstColumn="0" w:firstRowLastColumn="0" w:lastRowFirstColumn="0" w:lastRowLastColumn="0"/>
+        </w:trPr>
+        <w:tc>
+          <w:tcPr>
+            <w:cnfStyle w:val="001000000000" w:firstRow="0" w:lastRow="0" w:firstColumn="1" w:lastColumn="0" w:oddVBand="0" w:evenVBand="0" w:oddHBand="0" w:evenHBand="0" w:firstRowFirstColumn="0" w:firstRowLastColumn="0" w:lastRowFirstColumn="0" w:lastRowLastColumn="0"/>
+            <w:tcW w:w="3209" w:type="dxa"/>
+            <w:tcBorders>
+              <w:bottom w:val="single" w:sz="4" w:space="0" w:color="93D07C" w:themeColor="accent1" w:themeTint="99"/>
+            </w:tcBorders>
+          </w:tcPr>
+          <w:p>
+            <w:pPr>
+              <w:jc w:val="center"/>
+            </w:pPr>
+            <w:r>
+              <w:t>UC5.2</w:t>
+            </w:r>
+          </w:p>
+        </w:tc>
+        <w:tc>
+          <w:tcPr>
+            <w:tcW w:w="3209" w:type="dxa"/>
+            <w:tcBorders>
+              <w:bottom w:val="single" w:sz="4" w:space="0" w:color="93D07C" w:themeColor="accent1" w:themeTint="99"/>
+            </w:tcBorders>
+          </w:tcPr>
+          <w:p>
+            <w:pPr>
+              <w:jc w:val="center"/>
+              <w:cnfStyle w:val="000000100000" w:firstRow="0" w:lastRow="0" w:firstColumn="0" w:lastColumn="0" w:oddVBand="0" w:evenVBand="0" w:oddHBand="1" w:evenHBand="0" w:firstRowFirstColumn="0" w:firstRowLastColumn="0" w:lastRowFirstColumn="0" w:lastRowLastColumn="0"/>
+            </w:pPr>
+            <w:r>
+              <w:t>2</w:t>
+            </w:r>
+          </w:p>
+        </w:tc>
+        <w:tc>
+          <w:tcPr>
+            <w:tcW w:w="3210" w:type="dxa"/>
+            <w:tcBorders>
+              <w:bottom w:val="single" w:sz="4" w:space="0" w:color="93D07C" w:themeColor="accent1" w:themeTint="99"/>
+            </w:tcBorders>
+          </w:tcPr>
+          <w:p>
+            <w:pPr>
+              <w:jc w:val="center"/>
+              <w:cnfStyle w:val="000000100000" w:firstRow="0" w:lastRow="0" w:firstColumn="0" w:lastColumn="0" w:oddVBand="0" w:evenVBand="0" w:oddHBand="1" w:evenHBand="0" w:firstRowFirstColumn="0" w:firstRowLastColumn="0" w:lastRowFirstColumn="0" w:lastRowLastColumn="0"/>
+            </w:pPr>
+          </w:p>
+        </w:tc>
+      </w:tr>
+      <w:tr>
+        <w:tc>
+          <w:tcPr>
+            <w:cnfStyle w:val="001000000000" w:firstRow="0" w:lastRow="0" w:firstColumn="1" w:lastColumn="0" w:oddVBand="0" w:evenVBand="0" w:oddHBand="0" w:evenHBand="0" w:firstRowFirstColumn="0" w:firstRowLastColumn="0" w:lastRowFirstColumn="0" w:lastRowLastColumn="0"/>
+            <w:tcW w:w="3209" w:type="dxa"/>
+            <w:tcBorders>
+              <w:bottom w:val="single" w:sz="4" w:space="0" w:color="auto"/>
+            </w:tcBorders>
+          </w:tcPr>
+          <w:p>
+            <w:pPr>
+              <w:jc w:val="center"/>
+            </w:pPr>
+            <w:r>
+              <w:t>UC5.3</w:t>
+            </w:r>
+          </w:p>
+        </w:tc>
+        <w:tc>
+          <w:tcPr>
+            <w:tcW w:w="3209" w:type="dxa"/>
+            <w:tcBorders>
+              <w:bottom w:val="single" w:sz="4" w:space="0" w:color="auto"/>
+            </w:tcBorders>
+          </w:tcPr>
+          <w:p>
+            <w:pPr>
+              <w:jc w:val="center"/>
+              <w:cnfStyle w:val="000000000000" w:firstRow="0" w:lastRow="0" w:firstColumn="0" w:lastColumn="0" w:oddVBand="0" w:evenVBand="0" w:oddHBand="0" w:evenHBand="0" w:firstRowFirstColumn="0" w:firstRowLastColumn="0" w:lastRowFirstColumn="0" w:lastRowLastColumn="0"/>
+            </w:pPr>
+            <w:r>
+              <w:t>2</w:t>
+            </w:r>
+          </w:p>
+        </w:tc>
+        <w:tc>
+          <w:tcPr>
+            <w:tcW w:w="3210" w:type="dxa"/>
+            <w:tcBorders>
+              <w:bottom w:val="single" w:sz="4" w:space="0" w:color="auto"/>
+            </w:tcBorders>
+          </w:tcPr>
+          <w:p>
+            <w:pPr>
+              <w:jc w:val="center"/>
+              <w:cnfStyle w:val="000000000000" w:firstRow="0" w:lastRow="0" w:firstColumn="0" w:lastColumn="0" w:oddVBand="0" w:evenVBand="0" w:oddHBand="0" w:evenHBand="0" w:firstRowFirstColumn="0" w:firstRowLastColumn="0" w:lastRowFirstColumn="0" w:lastRowLastColumn="0"/>
+            </w:pPr>
+          </w:p>
+        </w:tc>
+      </w:tr>
+      <w:tr>
+        <w:trPr>
+          <w:cnfStyle w:val="000000100000" w:firstRow="0" w:lastRow="0" w:firstColumn="0" w:lastColumn="0" w:oddVBand="0" w:evenVBand="0" w:oddHBand="1" w:evenHBand="0" w:firstRowFirstColumn="0" w:firstRowLastColumn="0" w:lastRowFirstColumn="0" w:lastRowLastColumn="0"/>
+        </w:trPr>
+        <w:tc>
+          <w:tcPr>
+            <w:cnfStyle w:val="001000000000" w:firstRow="0" w:lastRow="0" w:firstColumn="1" w:lastColumn="0" w:oddVBand="0" w:evenVBand="0" w:oddHBand="0" w:evenHBand="0" w:firstRowFirstColumn="0" w:firstRowLastColumn="0" w:lastRowFirstColumn="0" w:lastRowLastColumn="0"/>
+            <w:tcW w:w="3209" w:type="dxa"/>
+            <w:tcBorders>
+              <w:top w:val="single" w:sz="4" w:space="0" w:color="auto"/>
+              <w:bottom w:val="single" w:sz="4" w:space="0" w:color="93D07C" w:themeColor="accent1" w:themeTint="99"/>
+            </w:tcBorders>
+          </w:tcPr>
+          <w:p>
+            <w:pPr>
+              <w:jc w:val="center"/>
+            </w:pPr>
+            <w:r>
+              <w:t>UC6.1</w:t>
+            </w:r>
+          </w:p>
+        </w:tc>
+        <w:tc>
+          <w:tcPr>
+            <w:tcW w:w="3209" w:type="dxa"/>
+            <w:tcBorders>
+              <w:top w:val="single" w:sz="4" w:space="0" w:color="auto"/>
+              <w:bottom w:val="single" w:sz="4" w:space="0" w:color="93D07C" w:themeColor="accent1" w:themeTint="99"/>
+            </w:tcBorders>
+          </w:tcPr>
+          <w:p>
+            <w:pPr>
+              <w:jc w:val="center"/>
+              <w:cnfStyle w:val="000000100000" w:firstRow="0" w:lastRow="0" w:firstColumn="0" w:lastColumn="0" w:oddVBand="0" w:evenVBand="0" w:oddHBand="1" w:evenHBand="0" w:firstRowFirstColumn="0" w:firstRowLastColumn="0" w:lastRowFirstColumn="0" w:lastRowLastColumn="0"/>
+            </w:pPr>
+            <w:r>
+              <w:t>1</w:t>
+            </w:r>
+          </w:p>
+        </w:tc>
+        <w:tc>
+          <w:tcPr>
+            <w:tcW w:w="3210" w:type="dxa"/>
+            <w:tcBorders>
+              <w:top w:val="single" w:sz="4" w:space="0" w:color="auto"/>
+              <w:bottom w:val="single" w:sz="4" w:space="0" w:color="93D07C" w:themeColor="accent1" w:themeTint="99"/>
+            </w:tcBorders>
+          </w:tcPr>
+          <w:p>
+            <w:pPr>
+              <w:jc w:val="center"/>
+              <w:cnfStyle w:val="000000100000" w:firstRow="0" w:lastRow="0" w:firstColumn="0" w:lastColumn="0" w:oddVBand="0" w:evenVBand="0" w:oddHBand="1" w:evenHBand="0" w:firstRowFirstColumn="0" w:firstRowLastColumn="0" w:lastRowFirstColumn="0" w:lastRowLastColumn="0"/>
+            </w:pPr>
+          </w:p>
+        </w:tc>
+      </w:tr>
+      <w:tr>
+        <w:tc>
+          <w:tcPr>
+            <w:cnfStyle w:val="001000000000" w:firstRow="0" w:lastRow="0" w:firstColumn="1" w:lastColumn="0" w:oddVBand="0" w:evenVBand="0" w:oddHBand="0" w:evenHBand="0" w:firstRowFirstColumn="0" w:firstRowLastColumn="0" w:lastRowFirstColumn="0" w:lastRowLastColumn="0"/>
+            <w:tcW w:w="3209" w:type="dxa"/>
+            <w:tcBorders>
+              <w:bottom w:val="single" w:sz="4" w:space="0" w:color="auto"/>
+            </w:tcBorders>
+          </w:tcPr>
+          <w:p>
+            <w:pPr>
+              <w:jc w:val="center"/>
+            </w:pPr>
+            <w:r>
+              <w:t>UC6.2</w:t>
+            </w:r>
+          </w:p>
+        </w:tc>
+        <w:tc>
+          <w:tcPr>
+            <w:tcW w:w="3209" w:type="dxa"/>
+            <w:tcBorders>
+              <w:bottom w:val="single" w:sz="4" w:space="0" w:color="auto"/>
+            </w:tcBorders>
+          </w:tcPr>
+          <w:p>
+            <w:pPr>
+              <w:jc w:val="center"/>
+              <w:cnfStyle w:val="000000000000" w:firstRow="0" w:lastRow="0" w:firstColumn="0" w:lastColumn="0" w:oddVBand="0" w:evenVBand="0" w:oddHBand="0" w:evenHBand="0" w:firstRowFirstColumn="0" w:firstRowLastColumn="0" w:lastRowFirstColumn="0" w:lastRowLastColumn="0"/>
+            </w:pPr>
+            <w:r>
+              <w:t>2</w:t>
+            </w:r>
+          </w:p>
+        </w:tc>
+        <w:tc>
+          <w:tcPr>
+            <w:tcW w:w="3210" w:type="dxa"/>
+            <w:tcBorders>
+              <w:bottom w:val="single" w:sz="4" w:space="0" w:color="auto"/>
+            </w:tcBorders>
+          </w:tcPr>
+          <w:p>
+            <w:pPr>
+              <w:jc w:val="center"/>
+              <w:cnfStyle w:val="000000000000" w:firstRow="0" w:lastRow="0" w:firstColumn="0" w:lastColumn="0" w:oddVBand="0" w:evenVBand="0" w:oddHBand="0" w:evenHBand="0" w:firstRowFirstColumn="0" w:firstRowLastColumn="0" w:lastRowFirstColumn="0" w:lastRowLastColumn="0"/>
+            </w:pPr>
+          </w:p>
+        </w:tc>
+      </w:tr>
+      <w:tr>
+        <w:trPr>
+          <w:cnfStyle w:val="000000100000" w:firstRow="0" w:lastRow="0" w:firstColumn="0" w:lastColumn="0" w:oddVBand="0" w:evenVBand="0" w:oddHBand="1" w:evenHBand="0" w:firstRowFirstColumn="0" w:firstRowLastColumn="0" w:lastRowFirstColumn="0" w:lastRowLastColumn="0"/>
+        </w:trPr>
+        <w:tc>
+          <w:tcPr>
+            <w:cnfStyle w:val="001000000000" w:firstRow="0" w:lastRow="0" w:firstColumn="1" w:lastColumn="0" w:oddVBand="0" w:evenVBand="0" w:oddHBand="0" w:evenHBand="0" w:firstRowFirstColumn="0" w:firstRowLastColumn="0" w:lastRowFirstColumn="0" w:lastRowLastColumn="0"/>
+            <w:tcW w:w="3209" w:type="dxa"/>
+            <w:tcBorders>
+              <w:top w:val="single" w:sz="4" w:space="0" w:color="auto"/>
+            </w:tcBorders>
+          </w:tcPr>
+          <w:p>
+            <w:pPr>
+              <w:jc w:val="center"/>
+            </w:pPr>
+            <w:r>
+              <w:t>UC7.1</w:t>
+            </w:r>
+          </w:p>
+        </w:tc>
+        <w:tc>
+          <w:tcPr>
+            <w:tcW w:w="3209" w:type="dxa"/>
+            <w:tcBorders>
+              <w:top w:val="single" w:sz="4" w:space="0" w:color="auto"/>
+            </w:tcBorders>
+          </w:tcPr>
+          <w:p>
+            <w:pPr>
+              <w:jc w:val="center"/>
+              <w:cnfStyle w:val="000000100000" w:firstRow="0" w:lastRow="0" w:firstColumn="0" w:lastColumn="0" w:oddVBand="0" w:evenVBand="0" w:oddHBand="1" w:evenHBand="0" w:firstRowFirstColumn="0" w:firstRowLastColumn="0" w:lastRowFirstColumn="0" w:lastRowLastColumn="0"/>
+            </w:pPr>
+            <w:r>
+              <w:t>7</w:t>
+            </w:r>
+          </w:p>
+        </w:tc>
+        <w:tc>
+          <w:tcPr>
+            <w:tcW w:w="3210" w:type="dxa"/>
+            <w:tcBorders>
+              <w:top w:val="single" w:sz="4" w:space="0" w:color="auto"/>
+            </w:tcBorders>
+          </w:tcPr>
+          <w:p>
+            <w:pPr>
+              <w:jc w:val="center"/>
+              <w:cnfStyle w:val="000000100000" w:firstRow="0" w:lastRow="0" w:firstColumn="0" w:lastColumn="0" w:oddVBand="0" w:evenVBand="0" w:oddHBand="1" w:evenHBand="0" w:firstRowFirstColumn="0" w:firstRowLastColumn="0" w:lastRowFirstColumn="0" w:lastRowLastColumn="0"/>
+            </w:pPr>
+          </w:p>
+        </w:tc>
+      </w:tr>
+      <w:tr>
+        <w:tc>
+          <w:tcPr>
+            <w:cnfStyle w:val="001000000000" w:firstRow="0" w:lastRow="0" w:firstColumn="1" w:lastColumn="0" w:oddVBand="0" w:evenVBand="0" w:oddHBand="0" w:evenHBand="0" w:firstRowFirstColumn="0" w:firstRowLastColumn="0" w:lastRowFirstColumn="0" w:lastRowLastColumn="0"/>
+            <w:tcW w:w="3209" w:type="dxa"/>
+          </w:tcPr>
+          <w:p>
+            <w:pPr>
+              <w:jc w:val="center"/>
+            </w:pPr>
+            <w:r>
+              <w:t>UC7.2</w:t>
+            </w:r>
+          </w:p>
+        </w:tc>
+        <w:tc>
+          <w:tcPr>
+            <w:tcW w:w="3209" w:type="dxa"/>
+          </w:tcPr>
+          <w:p>
+            <w:pPr>
+              <w:jc w:val="center"/>
+              <w:cnfStyle w:val="000000000000" w:firstRow="0" w:lastRow="0" w:firstColumn="0" w:lastColumn="0" w:oddVBand="0" w:evenVBand="0" w:oddHBand="0" w:evenHBand="0" w:firstRowFirstColumn="0" w:firstRowLastColumn="0" w:lastRowFirstColumn="0" w:lastRowLastColumn="0"/>
+            </w:pPr>
+            <w:r>
+              <w:t>6</w:t>
+            </w:r>
+          </w:p>
+        </w:tc>
+        <w:tc>
+          <w:tcPr>
+            <w:tcW w:w="3210" w:type="dxa"/>
+          </w:tcPr>
+          <w:p>
+            <w:pPr>
+              <w:jc w:val="center"/>
+              <w:cnfStyle w:val="000000000000" w:firstRow="0" w:lastRow="0" w:firstColumn="0" w:lastColumn="0" w:oddVBand="0" w:evenVBand="0" w:oddHBand="0" w:evenHBand="0" w:firstRowFirstColumn="0" w:firstRowLastColumn="0" w:lastRowFirstColumn="0" w:lastRowLastColumn="0"/>
+            </w:pPr>
+          </w:p>
+        </w:tc>
+      </w:tr>
+    </w:tbl>
+    <w:p/>
+    <w:p/>
+    <w:p>
+      <w:pPr>
+        <w:pStyle w:val="Overskrift1"/>
+      </w:pPr>
+      <w:r>
         <w:t>(Uformelle reviews)</w:t>
       </w:r>
     </w:p>
@@ -3650,19 +7713,18 @@
       <w:pPr>
         <w:pStyle w:val="Overskrift1"/>
       </w:pPr>
-      <w:bookmarkStart w:id="23" w:name="_Toc529393476"/>
-      <w:r>
+      <w:bookmarkStart w:id="24" w:name="_Toc529393476"/>
+      <w:r>
+        <w:lastRenderedPageBreak/>
         <w:t>Konklusion</w:t>
       </w:r>
-      <w:bookmarkEnd w:id="23"/>
+      <w:bookmarkEnd w:id="24"/>
     </w:p>
     <w:p/>
     <w:p>
       <w:r>
         <w:t xml:space="preserve">Cays opfordring: Skriv om hvordan det har været at have en kunde, som på forhånd har stillet krav til databaseopsætningen. Fordel/ulempe? </w:t>
       </w:r>
-      <w:bookmarkStart w:id="24" w:name="_GoBack"/>
-      <w:bookmarkEnd w:id="24"/>
     </w:p>
     <w:p/>
     <w:p>
@@ -3689,7 +7751,7 @@
 </file>
 
 <file path=word/endnotes.xml><?xml version="1.0" encoding="utf-8"?>
-<w:endnotes xmlns:wpc="http://schemas.microsoft.com/office/word/2010/wordprocessingCanvas" xmlns:mo="http://schemas.microsoft.com/office/mac/office/2008/main" xmlns:mc="http://schemas.openxmlformats.org/markup-compatibility/2006" xmlns:mv="urn:schemas-microsoft-com:mac:vml" xmlns:o="urn:schemas-microsoft-com:office:office" xmlns:r="http://schemas.openxmlformats.org/officeDocument/2006/relationships" xmlns:m="http://schemas.openxmlformats.org/officeDocument/2006/math" xmlns:v="urn:schemas-microsoft-com:vml" xmlns:wp14="http://schemas.microsoft.com/office/word/2010/wordprocessingDrawing" xmlns:wp="http://schemas.openxmlformats.org/drawingml/2006/wordprocessingDrawing" xmlns:w10="urn:schemas-microsoft-com:office:word" xmlns:w="http://schemas.openxmlformats.org/wordprocessingml/2006/main" xmlns:w14="http://schemas.microsoft.com/office/word/2010/wordml" xmlns:w15="http://schemas.microsoft.com/office/word/2012/wordml" xmlns:wpg="http://schemas.microsoft.com/office/word/2010/wordprocessingGroup" xmlns:wpi="http://schemas.microsoft.com/office/word/2010/wordprocessingInk" xmlns:wne="http://schemas.microsoft.com/office/word/2006/wordml" xmlns:wps="http://schemas.microsoft.com/office/word/2010/wordprocessingShape" mc:Ignorable="w14 w15 wp14">
+<w:endnotes xmlns:wpc="http://schemas.microsoft.com/office/word/2010/wordprocessingCanvas" xmlns:cx="http://schemas.microsoft.com/office/drawing/2014/chartex" xmlns:cx1="http://schemas.microsoft.com/office/drawing/2015/9/8/chartex" xmlns:cx2="http://schemas.microsoft.com/office/drawing/2015/10/21/chartex" xmlns:cx3="http://schemas.microsoft.com/office/drawing/2016/5/9/chartex" xmlns:cx4="http://schemas.microsoft.com/office/drawing/2016/5/10/chartex" xmlns:cx5="http://schemas.microsoft.com/office/drawing/2016/5/11/chartex" xmlns:cx6="http://schemas.microsoft.com/office/drawing/2016/5/12/chartex" xmlns:cx7="http://schemas.microsoft.com/office/drawing/2016/5/13/chartex" xmlns:cx8="http://schemas.microsoft.com/office/drawing/2016/5/14/chartex" xmlns:mc="http://schemas.openxmlformats.org/markup-compatibility/2006" xmlns:aink="http://schemas.microsoft.com/office/drawing/2016/ink" xmlns:am3d="http://schemas.microsoft.com/office/drawing/2017/model3d" xmlns:o="urn:schemas-microsoft-com:office:office" xmlns:r="http://schemas.openxmlformats.org/officeDocument/2006/relationships" xmlns:m="http://schemas.openxmlformats.org/officeDocument/2006/math" xmlns:v="urn:schemas-microsoft-com:vml" xmlns:wp14="http://schemas.microsoft.com/office/word/2010/wordprocessingDrawing" xmlns:wp="http://schemas.openxmlformats.org/drawingml/2006/wordprocessingDrawing" xmlns:w10="urn:schemas-microsoft-com:office:word" xmlns:w="http://schemas.openxmlformats.org/wordprocessingml/2006/main" xmlns:w14="http://schemas.microsoft.com/office/word/2010/wordml" xmlns:w15="http://schemas.microsoft.com/office/word/2012/wordml" xmlns:w16cid="http://schemas.microsoft.com/office/word/2016/wordml/cid" xmlns:w16se="http://schemas.microsoft.com/office/word/2015/wordml/symex" xmlns:wpg="http://schemas.microsoft.com/office/word/2010/wordprocessingGroup" xmlns:wpi="http://schemas.microsoft.com/office/word/2010/wordprocessingInk" xmlns:wne="http://schemas.microsoft.com/office/word/2006/wordml" xmlns:wps="http://schemas.microsoft.com/office/word/2010/wordprocessingShape" mc:Ignorable="w14 w15 w16se w16cid wp14">
   <w:endnote w:type="separator" w:id="-1">
     <w:p>
       <w:pPr>
@@ -3714,7 +7776,7 @@
 </file>
 
 <file path=word/footer1.xml><?xml version="1.0" encoding="utf-8"?>
-<w:ftr xmlns:wpc="http://schemas.microsoft.com/office/word/2010/wordprocessingCanvas" xmlns:mo="http://schemas.microsoft.com/office/mac/office/2008/main" xmlns:mc="http://schemas.openxmlformats.org/markup-compatibility/2006" xmlns:mv="urn:schemas-microsoft-com:mac:vml" xmlns:o="urn:schemas-microsoft-com:office:office" xmlns:r="http://schemas.openxmlformats.org/officeDocument/2006/relationships" xmlns:m="http://schemas.openxmlformats.org/officeDocument/2006/math" xmlns:v="urn:schemas-microsoft-com:vml" xmlns:wp14="http://schemas.microsoft.com/office/word/2010/wordprocessingDrawing" xmlns:wp="http://schemas.openxmlformats.org/drawingml/2006/wordprocessingDrawing" xmlns:w10="urn:schemas-microsoft-com:office:word" xmlns:w="http://schemas.openxmlformats.org/wordprocessingml/2006/main" xmlns:w14="http://schemas.microsoft.com/office/word/2010/wordml" xmlns:w15="http://schemas.microsoft.com/office/word/2012/wordml" xmlns:wpg="http://schemas.microsoft.com/office/word/2010/wordprocessingGroup" xmlns:wpi="http://schemas.microsoft.com/office/word/2010/wordprocessingInk" xmlns:wne="http://schemas.microsoft.com/office/word/2006/wordml" xmlns:wps="http://schemas.microsoft.com/office/word/2010/wordprocessingShape" mc:Ignorable="w14 w15 wp14">
+<w:ftr xmlns:wpc="http://schemas.microsoft.com/office/word/2010/wordprocessingCanvas" xmlns:cx="http://schemas.microsoft.com/office/drawing/2014/chartex" xmlns:cx1="http://schemas.microsoft.com/office/drawing/2015/9/8/chartex" xmlns:cx2="http://schemas.microsoft.com/office/drawing/2015/10/21/chartex" xmlns:cx3="http://schemas.microsoft.com/office/drawing/2016/5/9/chartex" xmlns:cx4="http://schemas.microsoft.com/office/drawing/2016/5/10/chartex" xmlns:cx5="http://schemas.microsoft.com/office/drawing/2016/5/11/chartex" xmlns:cx6="http://schemas.microsoft.com/office/drawing/2016/5/12/chartex" xmlns:cx7="http://schemas.microsoft.com/office/drawing/2016/5/13/chartex" xmlns:cx8="http://schemas.microsoft.com/office/drawing/2016/5/14/chartex" xmlns:mc="http://schemas.openxmlformats.org/markup-compatibility/2006" xmlns:aink="http://schemas.microsoft.com/office/drawing/2016/ink" xmlns:am3d="http://schemas.microsoft.com/office/drawing/2017/model3d" xmlns:o="urn:schemas-microsoft-com:office:office" xmlns:r="http://schemas.openxmlformats.org/officeDocument/2006/relationships" xmlns:m="http://schemas.openxmlformats.org/officeDocument/2006/math" xmlns:v="urn:schemas-microsoft-com:vml" xmlns:wp14="http://schemas.microsoft.com/office/word/2010/wordprocessingDrawing" xmlns:wp="http://schemas.openxmlformats.org/drawingml/2006/wordprocessingDrawing" xmlns:w10="urn:schemas-microsoft-com:office:word" xmlns:w="http://schemas.openxmlformats.org/wordprocessingml/2006/main" xmlns:w14="http://schemas.microsoft.com/office/word/2010/wordml" xmlns:w15="http://schemas.microsoft.com/office/word/2012/wordml" xmlns:w16cid="http://schemas.microsoft.com/office/word/2016/wordml/cid" xmlns:w16se="http://schemas.microsoft.com/office/word/2015/wordml/symex" xmlns:wpg="http://schemas.microsoft.com/office/word/2010/wordprocessingGroup" xmlns:wpi="http://schemas.microsoft.com/office/word/2010/wordprocessingInk" xmlns:wne="http://schemas.microsoft.com/office/word/2006/wordml" xmlns:wps="http://schemas.microsoft.com/office/word/2010/wordprocessingShape" mc:Ignorable="w14 w15 w16se w16cid wp14">
   <w:tbl>
     <w:tblPr>
       <w:tblpPr w:leftFromText="187" w:rightFromText="187" w:vertAnchor="page" w:horzAnchor="margin" w:tblpXSpec="center" w:tblpYSpec="bottom"/>
@@ -3818,7 +7880,7 @@
 </file>
 
 <file path=word/footnotes.xml><?xml version="1.0" encoding="utf-8"?>
-<w:footnotes xmlns:wpc="http://schemas.microsoft.com/office/word/2010/wordprocessingCanvas" xmlns:mo="http://schemas.microsoft.com/office/mac/office/2008/main" xmlns:mc="http://schemas.openxmlformats.org/markup-compatibility/2006" xmlns:mv="urn:schemas-microsoft-com:mac:vml" xmlns:o="urn:schemas-microsoft-com:office:office" xmlns:r="http://schemas.openxmlformats.org/officeDocument/2006/relationships" xmlns:m="http://schemas.openxmlformats.org/officeDocument/2006/math" xmlns:v="urn:schemas-microsoft-com:vml" xmlns:wp14="http://schemas.microsoft.com/office/word/2010/wordprocessingDrawing" xmlns:wp="http://schemas.openxmlformats.org/drawingml/2006/wordprocessingDrawing" xmlns:w10="urn:schemas-microsoft-com:office:word" xmlns:w="http://schemas.openxmlformats.org/wordprocessingml/2006/main" xmlns:w14="http://schemas.microsoft.com/office/word/2010/wordml" xmlns:w15="http://schemas.microsoft.com/office/word/2012/wordml" xmlns:wpg="http://schemas.microsoft.com/office/word/2010/wordprocessingGroup" xmlns:wpi="http://schemas.microsoft.com/office/word/2010/wordprocessingInk" xmlns:wne="http://schemas.microsoft.com/office/word/2006/wordml" xmlns:wps="http://schemas.microsoft.com/office/word/2010/wordprocessingShape" mc:Ignorable="w14 w15 wp14">
+<w:footnotes xmlns:wpc="http://schemas.microsoft.com/office/word/2010/wordprocessingCanvas" xmlns:cx="http://schemas.microsoft.com/office/drawing/2014/chartex" xmlns:cx1="http://schemas.microsoft.com/office/drawing/2015/9/8/chartex" xmlns:cx2="http://schemas.microsoft.com/office/drawing/2015/10/21/chartex" xmlns:cx3="http://schemas.microsoft.com/office/drawing/2016/5/9/chartex" xmlns:cx4="http://schemas.microsoft.com/office/drawing/2016/5/10/chartex" xmlns:cx5="http://schemas.microsoft.com/office/drawing/2016/5/11/chartex" xmlns:cx6="http://schemas.microsoft.com/office/drawing/2016/5/12/chartex" xmlns:cx7="http://schemas.microsoft.com/office/drawing/2016/5/13/chartex" xmlns:cx8="http://schemas.microsoft.com/office/drawing/2016/5/14/chartex" xmlns:mc="http://schemas.openxmlformats.org/markup-compatibility/2006" xmlns:aink="http://schemas.microsoft.com/office/drawing/2016/ink" xmlns:am3d="http://schemas.microsoft.com/office/drawing/2017/model3d" xmlns:o="urn:schemas-microsoft-com:office:office" xmlns:r="http://schemas.openxmlformats.org/officeDocument/2006/relationships" xmlns:m="http://schemas.openxmlformats.org/officeDocument/2006/math" xmlns:v="urn:schemas-microsoft-com:vml" xmlns:wp14="http://schemas.microsoft.com/office/word/2010/wordprocessingDrawing" xmlns:wp="http://schemas.openxmlformats.org/drawingml/2006/wordprocessingDrawing" xmlns:w10="urn:schemas-microsoft-com:office:word" xmlns:w="http://schemas.openxmlformats.org/wordprocessingml/2006/main" xmlns:w14="http://schemas.microsoft.com/office/word/2010/wordml" xmlns:w15="http://schemas.microsoft.com/office/word/2012/wordml" xmlns:w16cid="http://schemas.microsoft.com/office/word/2016/wordml/cid" xmlns:w16se="http://schemas.microsoft.com/office/word/2015/wordml/symex" xmlns:wpg="http://schemas.microsoft.com/office/word/2010/wordprocessingGroup" xmlns:wpi="http://schemas.microsoft.com/office/word/2010/wordprocessingInk" xmlns:wne="http://schemas.microsoft.com/office/word/2006/wordml" xmlns:wps="http://schemas.microsoft.com/office/word/2010/wordprocessingShape" mc:Ignorable="w14 w15 w16se w16cid wp14">
   <w:footnote w:type="separator" w:id="-1">
     <w:p>
       <w:pPr>
@@ -3843,8 +7905,8 @@
 </file>
 
 <file path=word/numbering.xml><?xml version="1.0" encoding="utf-8"?>
-<w:numbering xmlns:wpc="http://schemas.microsoft.com/office/word/2010/wordprocessingCanvas" xmlns:mo="http://schemas.microsoft.com/office/mac/office/2008/main" xmlns:mc="http://schemas.openxmlformats.org/markup-compatibility/2006" xmlns:mv="urn:schemas-microsoft-com:mac:vml" xmlns:o="urn:schemas-microsoft-com:office:office" xmlns:r="http://schemas.openxmlformats.org/officeDocument/2006/relationships" xmlns:m="http://schemas.openxmlformats.org/officeDocument/2006/math" xmlns:v="urn:schemas-microsoft-com:vml" xmlns:wp14="http://schemas.microsoft.com/office/word/2010/wordprocessingDrawing" xmlns:wp="http://schemas.openxmlformats.org/drawingml/2006/wordprocessingDrawing" xmlns:w10="urn:schemas-microsoft-com:office:word" xmlns:w="http://schemas.openxmlformats.org/wordprocessingml/2006/main" xmlns:w14="http://schemas.microsoft.com/office/word/2010/wordml" xmlns:w15="http://schemas.microsoft.com/office/word/2012/wordml" xmlns:wpg="http://schemas.microsoft.com/office/word/2010/wordprocessingGroup" xmlns:wpi="http://schemas.microsoft.com/office/word/2010/wordprocessingInk" xmlns:wne="http://schemas.microsoft.com/office/word/2006/wordml" xmlns:wps="http://schemas.microsoft.com/office/word/2010/wordprocessingShape" mc:Ignorable="w14 w15 wp14">
-  <w:abstractNum w:abstractNumId="0">
+<w:numbering xmlns:wpc="http://schemas.microsoft.com/office/word/2010/wordprocessingCanvas" xmlns:cx="http://schemas.microsoft.com/office/drawing/2014/chartex" xmlns:cx1="http://schemas.microsoft.com/office/drawing/2015/9/8/chartex" xmlns:cx2="http://schemas.microsoft.com/office/drawing/2015/10/21/chartex" xmlns:cx3="http://schemas.microsoft.com/office/drawing/2016/5/9/chartex" xmlns:cx4="http://schemas.microsoft.com/office/drawing/2016/5/10/chartex" xmlns:cx5="http://schemas.microsoft.com/office/drawing/2016/5/11/chartex" xmlns:cx6="http://schemas.microsoft.com/office/drawing/2016/5/12/chartex" xmlns:cx7="http://schemas.microsoft.com/office/drawing/2016/5/13/chartex" xmlns:cx8="http://schemas.microsoft.com/office/drawing/2016/5/14/chartex" xmlns:mc="http://schemas.openxmlformats.org/markup-compatibility/2006" xmlns:aink="http://schemas.microsoft.com/office/drawing/2016/ink" xmlns:am3d="http://schemas.microsoft.com/office/drawing/2017/model3d" xmlns:o="urn:schemas-microsoft-com:office:office" xmlns:r="http://schemas.openxmlformats.org/officeDocument/2006/relationships" xmlns:m="http://schemas.openxmlformats.org/officeDocument/2006/math" xmlns:v="urn:schemas-microsoft-com:vml" xmlns:wp14="http://schemas.microsoft.com/office/word/2010/wordprocessingDrawing" xmlns:wp="http://schemas.openxmlformats.org/drawingml/2006/wordprocessingDrawing" xmlns:w10="urn:schemas-microsoft-com:office:word" xmlns:w="http://schemas.openxmlformats.org/wordprocessingml/2006/main" xmlns:w14="http://schemas.microsoft.com/office/word/2010/wordml" xmlns:w15="http://schemas.microsoft.com/office/word/2012/wordml" xmlns:w16cid="http://schemas.microsoft.com/office/word/2016/wordml/cid" xmlns:w16se="http://schemas.microsoft.com/office/word/2015/wordml/symex" xmlns:wpg="http://schemas.microsoft.com/office/word/2010/wordprocessingGroup" xmlns:wpi="http://schemas.microsoft.com/office/word/2010/wordprocessingInk" xmlns:wne="http://schemas.microsoft.com/office/word/2006/wordml" xmlns:wps="http://schemas.microsoft.com/office/word/2010/wordprocessingShape" mc:Ignorable="w14 w15 w16se w16cid wp14">
+  <w:abstractNum w:abstractNumId="0" w15:restartNumberingAfterBreak="0">
     <w:nsid w:val="164B754B"/>
     <w:multiLevelType w:val="hybridMultilevel"/>
     <w:tmpl w:val="3E722386"/>
@@ -3957,7 +8019,7 @@
       </w:rPr>
     </w:lvl>
   </w:abstractNum>
-  <w:abstractNum w:abstractNumId="1">
+  <w:abstractNum w:abstractNumId="1" w15:restartNumberingAfterBreak="0">
     <w:nsid w:val="3D856ADF"/>
     <w:multiLevelType w:val="multilevel"/>
     <w:tmpl w:val="575E1FDC"/>
@@ -4116,7 +8178,7 @@
 </file>
 
 <file path=word/styles.xml><?xml version="1.0" encoding="utf-8"?>
-<w:styles xmlns:mc="http://schemas.openxmlformats.org/markup-compatibility/2006" xmlns:r="http://schemas.openxmlformats.org/officeDocument/2006/relationships" xmlns:w="http://schemas.openxmlformats.org/wordprocessingml/2006/main" xmlns:w14="http://schemas.microsoft.com/office/word/2010/wordml" xmlns:w15="http://schemas.microsoft.com/office/word/2012/wordml" mc:Ignorable="w14 w15">
+<w:styles xmlns:mc="http://schemas.openxmlformats.org/markup-compatibility/2006" xmlns:r="http://schemas.openxmlformats.org/officeDocument/2006/relationships" xmlns:w="http://schemas.openxmlformats.org/wordprocessingml/2006/main" xmlns:w14="http://schemas.microsoft.com/office/word/2010/wordml" xmlns:w15="http://schemas.microsoft.com/office/word/2012/wordml" xmlns:w16cid="http://schemas.microsoft.com/office/word/2016/wordml/cid" xmlns:w16se="http://schemas.microsoft.com/office/word/2015/wordml/symex" mc:Ignorable="w14 w15 w16se w16cid">
   <w:docDefaults>
     <w:rPrDefault>
       <w:rPr>
@@ -4130,7 +8192,7 @@
       </w:pPr>
     </w:pPrDefault>
   </w:docDefaults>
-  <w:latentStyles w:defLockedState="0" w:defUIPriority="99" w:defSemiHidden="0" w:defUnhideWhenUsed="0" w:defQFormat="0" w:count="382">
+  <w:latentStyles w:defLockedState="0" w:defUIPriority="99" w:defSemiHidden="0" w:defUnhideWhenUsed="0" w:defQFormat="0" w:count="375">
     <w:lsdException w:name="Normal" w:uiPriority="0" w:qFormat="1"/>
     <w:lsdException w:name="heading 1" w:uiPriority="9" w:qFormat="1"/>
     <w:lsdException w:name="heading 2" w:semiHidden="1" w:uiPriority="9" w:unhideWhenUsed="1" w:qFormat="1"/>
@@ -5203,7 +9265,7 @@
       <w:ind w:left="400"/>
     </w:pPr>
   </w:style>
-  <w:style w:type="character" w:styleId="Llink">
+  <w:style w:type="character" w:styleId="Hyperlink">
     <w:name w:val="Hyperlink"/>
     <w:basedOn w:val="Standardskrifttypeiafsnit"/>
     <w:uiPriority w:val="99"/>
@@ -5234,7 +9296,6 @@
       <w:spacing w:before="0" w:after="0" w:line="240" w:lineRule="auto"/>
     </w:pPr>
     <w:tblPr>
-      <w:tblInd w:w="0" w:type="dxa"/>
       <w:tblBorders>
         <w:top w:val="single" w:sz="4" w:space="0" w:color="auto"/>
         <w:left w:val="single" w:sz="4" w:space="0" w:color="auto"/>
@@ -5243,15 +9304,9 @@
         <w:insideH w:val="single" w:sz="4" w:space="0" w:color="auto"/>
         <w:insideV w:val="single" w:sz="4" w:space="0" w:color="auto"/>
       </w:tblBorders>
-      <w:tblCellMar>
-        <w:top w:w="0" w:type="dxa"/>
-        <w:left w:w="108" w:type="dxa"/>
-        <w:bottom w:w="0" w:type="dxa"/>
-        <w:right w:w="108" w:type="dxa"/>
-      </w:tblCellMar>
     </w:tblPr>
   </w:style>
-  <w:style w:type="table" w:styleId="Listetabel3-markeringsfarve1">
+  <w:style w:type="table" w:styleId="Listetabel3-farve1">
     <w:name w:val="List Table 3 Accent 1"/>
     <w:basedOn w:val="Tabel-Normal"/>
     <w:uiPriority w:val="48"/>
@@ -5262,19 +9317,12 @@
     <w:tblPr>
       <w:tblStyleRowBandSize w:val="1"/>
       <w:tblStyleColBandSize w:val="1"/>
-      <w:tblInd w:w="0" w:type="dxa"/>
       <w:tblBorders>
         <w:top w:val="single" w:sz="4" w:space="0" w:color="549E39" w:themeColor="accent1"/>
         <w:left w:val="single" w:sz="4" w:space="0" w:color="549E39" w:themeColor="accent1"/>
         <w:bottom w:val="single" w:sz="4" w:space="0" w:color="549E39" w:themeColor="accent1"/>
         <w:right w:val="single" w:sz="4" w:space="0" w:color="549E39" w:themeColor="accent1"/>
       </w:tblBorders>
-      <w:tblCellMar>
-        <w:top w:w="0" w:type="dxa"/>
-        <w:left w:w="108" w:type="dxa"/>
-        <w:bottom w:w="0" w:type="dxa"/>
-        <w:right w:w="108" w:type="dxa"/>
-      </w:tblCellMar>
     </w:tblPr>
     <w:tblStylePr w:type="firstRow">
       <w:rPr>
@@ -5382,7 +9430,7 @@
       </w:tcPr>
     </w:tblStylePr>
   </w:style>
-  <w:style w:type="table" w:styleId="Gittertabel4-markeringsfarve1">
+  <w:style w:type="table" w:styleId="Gittertabel4-farve1">
     <w:name w:val="Grid Table 4 Accent 1"/>
     <w:basedOn w:val="Tabel-Normal"/>
     <w:uiPriority w:val="49"/>
@@ -5393,7 +9441,6 @@
     <w:tblPr>
       <w:tblStyleRowBandSize w:val="1"/>
       <w:tblStyleColBandSize w:val="1"/>
-      <w:tblInd w:w="0" w:type="dxa"/>
       <w:tblBorders>
         <w:top w:val="single" w:sz="4" w:space="0" w:color="93D07C" w:themeColor="accent1" w:themeTint="99"/>
         <w:left w:val="single" w:sz="4" w:space="0" w:color="93D07C" w:themeColor="accent1" w:themeTint="99"/>
@@ -5402,12 +9449,6 @@
         <w:insideH w:val="single" w:sz="4" w:space="0" w:color="93D07C" w:themeColor="accent1" w:themeTint="99"/>
         <w:insideV w:val="single" w:sz="4" w:space="0" w:color="93D07C" w:themeColor="accent1" w:themeTint="99"/>
       </w:tblBorders>
-      <w:tblCellMar>
-        <w:top w:w="0" w:type="dxa"/>
-        <w:left w:w="108" w:type="dxa"/>
-        <w:bottom w:w="0" w:type="dxa"/>
-        <w:right w:w="108" w:type="dxa"/>
-      </w:tblCellMar>
     </w:tblPr>
     <w:tblStylePr w:type="firstRow">
       <w:rPr>
@@ -5469,6 +9510,112 @@
     <w:name w:val="normaltextrun"/>
     <w:basedOn w:val="Standardskrifttypeiafsnit"/>
     <w:rsid w:val="00735839"/>
+  </w:style>
+  <w:style w:type="table" w:styleId="Gittertabel5-mrk-farve1">
+    <w:name w:val="Grid Table 5 Dark Accent 1"/>
+    <w:basedOn w:val="Tabel-Normal"/>
+    <w:uiPriority w:val="50"/>
+    <w:rsid w:val="00E5531F"/>
+    <w:pPr>
+      <w:spacing w:after="0" w:line="240" w:lineRule="auto"/>
+    </w:pPr>
+    <w:tblPr>
+      <w:tblStyleRowBandSize w:val="1"/>
+      <w:tblStyleColBandSize w:val="1"/>
+      <w:tblBorders>
+        <w:top w:val="single" w:sz="4" w:space="0" w:color="FFFFFF" w:themeColor="background1"/>
+        <w:left w:val="single" w:sz="4" w:space="0" w:color="FFFFFF" w:themeColor="background1"/>
+        <w:bottom w:val="single" w:sz="4" w:space="0" w:color="FFFFFF" w:themeColor="background1"/>
+        <w:right w:val="single" w:sz="4" w:space="0" w:color="FFFFFF" w:themeColor="background1"/>
+        <w:insideH w:val="single" w:sz="4" w:space="0" w:color="FFFFFF" w:themeColor="background1"/>
+        <w:insideV w:val="single" w:sz="4" w:space="0" w:color="FFFFFF" w:themeColor="background1"/>
+      </w:tblBorders>
+    </w:tblPr>
+    <w:tcPr>
+      <w:shd w:val="clear" w:color="auto" w:fill="DAEFD3" w:themeFill="accent1" w:themeFillTint="33"/>
+    </w:tcPr>
+    <w:tblStylePr w:type="firstRow">
+      <w:rPr>
+        <w:b/>
+        <w:bCs/>
+        <w:color w:val="FFFFFF" w:themeColor="background1"/>
+      </w:rPr>
+      <w:tblPr/>
+      <w:tcPr>
+        <w:tcBorders>
+          <w:top w:val="single" w:sz="4" w:space="0" w:color="FFFFFF" w:themeColor="background1"/>
+          <w:left w:val="single" w:sz="4" w:space="0" w:color="FFFFFF" w:themeColor="background1"/>
+          <w:right w:val="single" w:sz="4" w:space="0" w:color="FFFFFF" w:themeColor="background1"/>
+          <w:insideH w:val="nil"/>
+          <w:insideV w:val="nil"/>
+        </w:tcBorders>
+        <w:shd w:val="clear" w:color="auto" w:fill="549E39" w:themeFill="accent1"/>
+      </w:tcPr>
+    </w:tblStylePr>
+    <w:tblStylePr w:type="lastRow">
+      <w:rPr>
+        <w:b/>
+        <w:bCs/>
+        <w:color w:val="FFFFFF" w:themeColor="background1"/>
+      </w:rPr>
+      <w:tblPr/>
+      <w:tcPr>
+        <w:tcBorders>
+          <w:left w:val="single" w:sz="4" w:space="0" w:color="FFFFFF" w:themeColor="background1"/>
+          <w:bottom w:val="single" w:sz="4" w:space="0" w:color="FFFFFF" w:themeColor="background1"/>
+          <w:right w:val="single" w:sz="4" w:space="0" w:color="FFFFFF" w:themeColor="background1"/>
+          <w:insideH w:val="nil"/>
+          <w:insideV w:val="nil"/>
+        </w:tcBorders>
+        <w:shd w:val="clear" w:color="auto" w:fill="549E39" w:themeFill="accent1"/>
+      </w:tcPr>
+    </w:tblStylePr>
+    <w:tblStylePr w:type="firstCol">
+      <w:rPr>
+        <w:b/>
+        <w:bCs/>
+        <w:color w:val="FFFFFF" w:themeColor="background1"/>
+      </w:rPr>
+      <w:tblPr/>
+      <w:tcPr>
+        <w:tcBorders>
+          <w:top w:val="single" w:sz="4" w:space="0" w:color="FFFFFF" w:themeColor="background1"/>
+          <w:left w:val="single" w:sz="4" w:space="0" w:color="FFFFFF" w:themeColor="background1"/>
+          <w:bottom w:val="single" w:sz="4" w:space="0" w:color="FFFFFF" w:themeColor="background1"/>
+          <w:insideV w:val="nil"/>
+        </w:tcBorders>
+        <w:shd w:val="clear" w:color="auto" w:fill="549E39" w:themeFill="accent1"/>
+      </w:tcPr>
+    </w:tblStylePr>
+    <w:tblStylePr w:type="lastCol">
+      <w:rPr>
+        <w:b/>
+        <w:bCs/>
+        <w:color w:val="FFFFFF" w:themeColor="background1"/>
+      </w:rPr>
+      <w:tblPr/>
+      <w:tcPr>
+        <w:tcBorders>
+          <w:top w:val="single" w:sz="4" w:space="0" w:color="FFFFFF" w:themeColor="background1"/>
+          <w:bottom w:val="single" w:sz="4" w:space="0" w:color="FFFFFF" w:themeColor="background1"/>
+          <w:right w:val="single" w:sz="4" w:space="0" w:color="FFFFFF" w:themeColor="background1"/>
+          <w:insideV w:val="nil"/>
+        </w:tcBorders>
+        <w:shd w:val="clear" w:color="auto" w:fill="549E39" w:themeFill="accent1"/>
+      </w:tcPr>
+    </w:tblStylePr>
+    <w:tblStylePr w:type="band1Vert">
+      <w:tblPr/>
+      <w:tcPr>
+        <w:shd w:val="clear" w:color="auto" w:fill="B7DFA8" w:themeFill="accent1" w:themeFillTint="66"/>
+      </w:tcPr>
+    </w:tblStylePr>
+    <w:tblStylePr w:type="band1Horz">
+      <w:tblPr/>
+      <w:tcPr>
+        <w:shd w:val="clear" w:color="auto" w:fill="B7DFA8" w:themeFill="accent1" w:themeFillTint="66"/>
+      </w:tcPr>
+    </w:tblStylePr>
   </w:style>
 </w:styles>
 </file>
@@ -5792,7 +9939,7 @@
 </file>
 
 <file path=customXml/itemProps2.xml><?xml version="1.0" encoding="utf-8"?>
-<ds:datastoreItem xmlns:ds="http://schemas.openxmlformats.org/officeDocument/2006/customXml" ds:itemID="{D7A4EE66-BB0E-E54E-AE65-A80648E202AA}">
+<ds:datastoreItem xmlns:ds="http://schemas.openxmlformats.org/officeDocument/2006/customXml" ds:itemID="{0BE99E65-DB6A-442F-83E2-DF5A64804372}">
   <ds:schemaRefs>
     <ds:schemaRef ds:uri="http://schemas.openxmlformats.org/officeDocument/2006/bibliography"/>
   </ds:schemaRefs>

</xml_diff>